<commit_message>
specifics added to tests
</commit_message>
<xml_diff>
--- a/Tests.docx
+++ b/Tests.docx
@@ -1,6 +1,6 @@
 
 <file path=word/document.xml><?xml version="1.0" encoding="utf-8"?>
-<w:document xmlns:wpc="http://schemas.microsoft.com/office/word/2010/wordprocessingCanvas" xmlns:mc="http://schemas.openxmlformats.org/markup-compatibility/2006" xmlns:o="urn:schemas-microsoft-com:office:office" xmlns:r="http://schemas.openxmlformats.org/officeDocument/2006/relationships" xmlns:m="http://schemas.openxmlformats.org/officeDocument/2006/math" xmlns:v="urn:schemas-microsoft-com:vml" xmlns:wp14="http://schemas.microsoft.com/office/word/2010/wordprocessingDrawing" xmlns:wp="http://schemas.openxmlformats.org/drawingml/2006/wordprocessingDrawing" xmlns:w10="urn:schemas-microsoft-com:office:word" xmlns:w="http://schemas.openxmlformats.org/wordprocessingml/2006/main" xmlns:w14="http://schemas.microsoft.com/office/word/2010/wordml" xmlns:w15="http://schemas.microsoft.com/office/word/2012/wordml" xmlns:wpg="http://schemas.microsoft.com/office/word/2010/wordprocessingGroup" xmlns:wpi="http://schemas.microsoft.com/office/word/2010/wordprocessingInk" xmlns:wne="http://schemas.microsoft.com/office/word/2006/wordml" xmlns:wps="http://schemas.microsoft.com/office/word/2010/wordprocessingShape" mc:Ignorable="w14 w15 wp14">
+<w:document xmlns:wpc="http://schemas.microsoft.com/office/word/2010/wordprocessingCanvas" xmlns:mc="http://schemas.openxmlformats.org/markup-compatibility/2006" xmlns:o="urn:schemas-microsoft-com:office:office" xmlns:r="http://schemas.openxmlformats.org/officeDocument/2006/relationships" xmlns:m="http://schemas.openxmlformats.org/officeDocument/2006/math" xmlns:v="urn:schemas-microsoft-com:vml" xmlns:wp14="http://schemas.microsoft.com/office/word/2010/wordprocessingDrawing" xmlns:wp="http://schemas.openxmlformats.org/drawingml/2006/wordprocessingDrawing" xmlns:w10="urn:schemas-microsoft-com:office:word" xmlns:w="http://schemas.openxmlformats.org/wordprocessingml/2006/main" xmlns:w14="http://schemas.microsoft.com/office/word/2010/wordml" xmlns:wpg="http://schemas.microsoft.com/office/word/2010/wordprocessingGroup" xmlns:wpi="http://schemas.microsoft.com/office/word/2010/wordprocessingInk" xmlns:wne="http://schemas.microsoft.com/office/word/2006/wordml" xmlns:wps="http://schemas.microsoft.com/office/word/2010/wordprocessingShape" mc:Ignorable="w14 wp14">
   <w:body>
     <w:p>
       <w:pPr>
@@ -20,6 +20,8 @@
         </w:rPr>
         <w:t>Stephen Belden</w:t>
       </w:r>
+      <w:bookmarkStart w:id="0" w:name="_GoBack"/>
+      <w:bookmarkEnd w:id="0"/>
     </w:p>
     <w:p>
       <w:pPr>
@@ -37,18 +39,8 @@
           <w:sz w:val="24"/>
           <w:szCs w:val="24"/>
         </w:rPr>
-        <w:t xml:space="preserve">Meghan </w:t>
-      </w:r>
-      <w:proofErr w:type="spellStart"/>
-      <w:r>
-        <w:rPr>
-          <w:rFonts w:ascii="Arial" w:hAnsi="Arial" w:cs="Arial"/>
-          <w:sz w:val="24"/>
-          <w:szCs w:val="24"/>
-        </w:rPr>
-        <w:t>Haukaas</w:t>
-      </w:r>
-      <w:proofErr w:type="spellEnd"/>
+        <w:t>Meghan Haukaas</w:t>
+      </w:r>
     </w:p>
     <w:p>
       <w:pPr>
@@ -694,8 +686,1393 @@
           <w:szCs w:val="24"/>
         </w:rPr>
       </w:pPr>
-      <w:bookmarkStart w:id="0" w:name="_GoBack"/>
-      <w:bookmarkEnd w:id="0"/>
+    </w:p>
+    <w:p>
+      <w:pPr>
+        <w:pStyle w:val="ListParagraph"/>
+        <w:spacing w:after="0"/>
+        <w:rPr>
+          <w:rFonts w:ascii="Arial" w:hAnsi="Arial" w:cs="Arial"/>
+          <w:sz w:val="24"/>
+          <w:szCs w:val="24"/>
+        </w:rPr>
+      </w:pPr>
+      <w:proofErr w:type="gramStart"/>
+      <w:r>
+        <w:rPr>
+          <w:rFonts w:ascii="Arial" w:hAnsi="Arial" w:cs="Arial"/>
+          <w:sz w:val="24"/>
+          <w:szCs w:val="24"/>
+        </w:rPr>
+        <w:t>bin</w:t>
+      </w:r>
+      <w:proofErr w:type="gramEnd"/>
+      <w:r>
+        <w:rPr>
+          <w:rFonts w:ascii="Arial" w:hAnsi="Arial" w:cs="Arial"/>
+          <w:sz w:val="24"/>
+          <w:szCs w:val="24"/>
+        </w:rPr>
+        <w:t xml:space="preserve"> = 10</w:t>
+      </w:r>
+    </w:p>
+    <w:p>
+      <w:pPr>
+        <w:pStyle w:val="ListParagraph"/>
+        <w:spacing w:after="0"/>
+        <w:rPr>
+          <w:rFonts w:ascii="Arial" w:hAnsi="Arial" w:cs="Arial"/>
+          <w:sz w:val="24"/>
+          <w:szCs w:val="24"/>
+        </w:rPr>
+      </w:pPr>
+    </w:p>
+    <w:p>
+      <w:pPr>
+        <w:pStyle w:val="ListParagraph"/>
+        <w:spacing w:after="0"/>
+        <w:rPr>
+          <w:rFonts w:ascii="Arial" w:hAnsi="Arial" w:cs="Arial"/>
+          <w:sz w:val="24"/>
+          <w:szCs w:val="24"/>
+        </w:rPr>
+      </w:pPr>
+      <w:r>
+        <w:rPr>
+          <w:rFonts w:ascii="Arial" w:hAnsi="Arial" w:cs="Arial"/>
+          <w:sz w:val="24"/>
+          <w:szCs w:val="24"/>
+        </w:rPr>
+        <w:t xml:space="preserve">1. </w:t>
+      </w:r>
+      <w:proofErr w:type="gramStart"/>
+      <w:r>
+        <w:rPr>
+          <w:rFonts w:ascii="Arial" w:hAnsi="Arial" w:cs="Arial"/>
+          <w:sz w:val="24"/>
+          <w:szCs w:val="24"/>
+        </w:rPr>
+        <w:t>nothing</w:t>
+      </w:r>
+      <w:proofErr w:type="gramEnd"/>
+    </w:p>
+    <w:p>
+      <w:pPr>
+        <w:pStyle w:val="ListParagraph"/>
+        <w:spacing w:after="0"/>
+        <w:rPr>
+          <w:rFonts w:ascii="Arial" w:hAnsi="Arial" w:cs="Arial"/>
+          <w:sz w:val="24"/>
+          <w:szCs w:val="24"/>
+        </w:rPr>
+      </w:pPr>
+      <w:r>
+        <w:rPr>
+          <w:rFonts w:ascii="Arial" w:hAnsi="Arial" w:cs="Arial"/>
+          <w:sz w:val="24"/>
+          <w:szCs w:val="24"/>
+        </w:rPr>
+        <w:tab/>
+      </w:r>
+      <w:proofErr w:type="gramStart"/>
+      <w:r>
+        <w:rPr>
+          <w:rFonts w:ascii="Arial" w:hAnsi="Arial" w:cs="Arial"/>
+          <w:sz w:val="24"/>
+          <w:szCs w:val="24"/>
+        </w:rPr>
+        <w:t>expected</w:t>
+      </w:r>
+      <w:proofErr w:type="gramEnd"/>
+      <w:r>
+        <w:rPr>
+          <w:rFonts w:ascii="Arial" w:hAnsi="Arial" w:cs="Arial"/>
+          <w:sz w:val="24"/>
+          <w:szCs w:val="24"/>
+        </w:rPr>
+        <w:t>: no bins</w:t>
+      </w:r>
+    </w:p>
+    <w:p>
+      <w:pPr>
+        <w:pStyle w:val="ListParagraph"/>
+        <w:spacing w:after="0"/>
+        <w:rPr>
+          <w:rFonts w:ascii="Arial" w:hAnsi="Arial" w:cs="Arial"/>
+          <w:sz w:val="24"/>
+          <w:szCs w:val="24"/>
+        </w:rPr>
+      </w:pPr>
+    </w:p>
+    <w:p>
+      <w:pPr>
+        <w:pStyle w:val="ListParagraph"/>
+        <w:spacing w:after="0"/>
+        <w:rPr>
+          <w:rFonts w:ascii="Arial" w:hAnsi="Arial" w:cs="Arial"/>
+          <w:sz w:val="24"/>
+          <w:szCs w:val="24"/>
+        </w:rPr>
+      </w:pPr>
+      <w:r>
+        <w:rPr>
+          <w:rFonts w:ascii="Arial" w:hAnsi="Arial" w:cs="Arial"/>
+          <w:sz w:val="24"/>
+          <w:szCs w:val="24"/>
+        </w:rPr>
+        <w:t xml:space="preserve">2. </w:t>
+      </w:r>
+      <w:proofErr w:type="gramStart"/>
+      <w:r>
+        <w:rPr>
+          <w:rFonts w:ascii="Arial" w:hAnsi="Arial" w:cs="Arial"/>
+          <w:sz w:val="24"/>
+          <w:szCs w:val="24"/>
+        </w:rPr>
+        <w:t>add</w:t>
+      </w:r>
+      <w:proofErr w:type="gramEnd"/>
+      <w:r>
+        <w:rPr>
+          <w:rFonts w:ascii="Arial" w:hAnsi="Arial" w:cs="Arial"/>
+          <w:sz w:val="24"/>
+          <w:szCs w:val="24"/>
+        </w:rPr>
+        <w:t xml:space="preserve"> 9</w:t>
+      </w:r>
+    </w:p>
+    <w:p>
+      <w:pPr>
+        <w:pStyle w:val="ListParagraph"/>
+        <w:spacing w:after="0"/>
+        <w:rPr>
+          <w:rFonts w:ascii="Arial" w:hAnsi="Arial" w:cs="Arial"/>
+          <w:sz w:val="24"/>
+          <w:szCs w:val="24"/>
+        </w:rPr>
+      </w:pPr>
+      <w:r>
+        <w:rPr>
+          <w:rFonts w:ascii="Arial" w:hAnsi="Arial" w:cs="Arial"/>
+          <w:sz w:val="24"/>
+          <w:szCs w:val="24"/>
+        </w:rPr>
+        <w:tab/>
+      </w:r>
+      <w:proofErr w:type="gramStart"/>
+      <w:r>
+        <w:rPr>
+          <w:rFonts w:ascii="Arial" w:hAnsi="Arial" w:cs="Arial"/>
+          <w:sz w:val="24"/>
+          <w:szCs w:val="24"/>
+        </w:rPr>
+        <w:t>expected</w:t>
+      </w:r>
+      <w:proofErr w:type="gramEnd"/>
+      <w:r>
+        <w:rPr>
+          <w:rFonts w:ascii="Arial" w:hAnsi="Arial" w:cs="Arial"/>
+          <w:sz w:val="24"/>
+          <w:szCs w:val="24"/>
+        </w:rPr>
+        <w:t>: bin1: 9</w:t>
+      </w:r>
+    </w:p>
+    <w:p>
+      <w:pPr>
+        <w:pStyle w:val="ListParagraph"/>
+        <w:spacing w:after="0"/>
+        <w:rPr>
+          <w:rFonts w:ascii="Arial" w:hAnsi="Arial" w:cs="Arial"/>
+          <w:sz w:val="24"/>
+          <w:szCs w:val="24"/>
+        </w:rPr>
+      </w:pPr>
+    </w:p>
+    <w:p>
+      <w:pPr>
+        <w:pStyle w:val="ListParagraph"/>
+        <w:spacing w:after="0"/>
+        <w:rPr>
+          <w:rFonts w:ascii="Arial" w:hAnsi="Arial" w:cs="Arial"/>
+          <w:sz w:val="24"/>
+          <w:szCs w:val="24"/>
+        </w:rPr>
+      </w:pPr>
+      <w:r>
+        <w:rPr>
+          <w:rFonts w:ascii="Arial" w:hAnsi="Arial" w:cs="Arial"/>
+          <w:sz w:val="24"/>
+          <w:szCs w:val="24"/>
+        </w:rPr>
+        <w:t xml:space="preserve">3. </w:t>
+      </w:r>
+      <w:proofErr w:type="gramStart"/>
+      <w:r>
+        <w:rPr>
+          <w:rFonts w:ascii="Arial" w:hAnsi="Arial" w:cs="Arial"/>
+          <w:sz w:val="24"/>
+          <w:szCs w:val="24"/>
+        </w:rPr>
+        <w:t>add</w:t>
+      </w:r>
+      <w:proofErr w:type="gramEnd"/>
+      <w:r>
+        <w:rPr>
+          <w:rFonts w:ascii="Arial" w:hAnsi="Arial" w:cs="Arial"/>
+          <w:sz w:val="24"/>
+          <w:szCs w:val="24"/>
+        </w:rPr>
+        <w:t xml:space="preserve"> 10</w:t>
+      </w:r>
+    </w:p>
+    <w:p>
+      <w:pPr>
+        <w:pStyle w:val="ListParagraph"/>
+        <w:spacing w:after="0"/>
+        <w:rPr>
+          <w:rFonts w:ascii="Arial" w:hAnsi="Arial" w:cs="Arial"/>
+          <w:sz w:val="24"/>
+          <w:szCs w:val="24"/>
+        </w:rPr>
+      </w:pPr>
+      <w:r>
+        <w:rPr>
+          <w:rFonts w:ascii="Arial" w:hAnsi="Arial" w:cs="Arial"/>
+          <w:sz w:val="24"/>
+          <w:szCs w:val="24"/>
+        </w:rPr>
+        <w:tab/>
+      </w:r>
+      <w:proofErr w:type="gramStart"/>
+      <w:r>
+        <w:rPr>
+          <w:rFonts w:ascii="Arial" w:hAnsi="Arial" w:cs="Arial"/>
+          <w:sz w:val="24"/>
+          <w:szCs w:val="24"/>
+        </w:rPr>
+        <w:t>expected</w:t>
+      </w:r>
+      <w:proofErr w:type="gramEnd"/>
+      <w:r>
+        <w:rPr>
+          <w:rFonts w:ascii="Arial" w:hAnsi="Arial" w:cs="Arial"/>
+          <w:sz w:val="24"/>
+          <w:szCs w:val="24"/>
+        </w:rPr>
+        <w:t>: bin1: 10</w:t>
+      </w:r>
+    </w:p>
+    <w:p>
+      <w:pPr>
+        <w:pStyle w:val="ListParagraph"/>
+        <w:spacing w:after="0"/>
+        <w:rPr>
+          <w:rFonts w:ascii="Arial" w:hAnsi="Arial" w:cs="Arial"/>
+          <w:sz w:val="24"/>
+          <w:szCs w:val="24"/>
+        </w:rPr>
+      </w:pPr>
+    </w:p>
+    <w:p>
+      <w:pPr>
+        <w:pStyle w:val="ListParagraph"/>
+        <w:spacing w:after="0"/>
+        <w:rPr>
+          <w:rFonts w:ascii="Arial" w:hAnsi="Arial" w:cs="Arial"/>
+          <w:sz w:val="24"/>
+          <w:szCs w:val="24"/>
+        </w:rPr>
+      </w:pPr>
+      <w:r>
+        <w:rPr>
+          <w:rFonts w:ascii="Arial" w:hAnsi="Arial" w:cs="Arial"/>
+          <w:sz w:val="24"/>
+          <w:szCs w:val="24"/>
+        </w:rPr>
+        <w:t xml:space="preserve">4. </w:t>
+      </w:r>
+      <w:proofErr w:type="gramStart"/>
+      <w:r>
+        <w:rPr>
+          <w:rFonts w:ascii="Arial" w:hAnsi="Arial" w:cs="Arial"/>
+          <w:sz w:val="24"/>
+          <w:szCs w:val="24"/>
+        </w:rPr>
+        <w:t>add</w:t>
+      </w:r>
+      <w:proofErr w:type="gramEnd"/>
+      <w:r>
+        <w:rPr>
+          <w:rFonts w:ascii="Arial" w:hAnsi="Arial" w:cs="Arial"/>
+          <w:sz w:val="24"/>
+          <w:szCs w:val="24"/>
+        </w:rPr>
+        <w:t xml:space="preserve"> 11</w:t>
+      </w:r>
+    </w:p>
+    <w:p>
+      <w:pPr>
+        <w:pStyle w:val="ListParagraph"/>
+        <w:spacing w:after="0"/>
+        <w:rPr>
+          <w:rFonts w:ascii="Arial" w:hAnsi="Arial" w:cs="Arial"/>
+          <w:sz w:val="24"/>
+          <w:szCs w:val="24"/>
+        </w:rPr>
+      </w:pPr>
+      <w:r>
+        <w:rPr>
+          <w:rFonts w:ascii="Arial" w:hAnsi="Arial" w:cs="Arial"/>
+          <w:sz w:val="24"/>
+          <w:szCs w:val="24"/>
+        </w:rPr>
+        <w:tab/>
+      </w:r>
+      <w:proofErr w:type="gramStart"/>
+      <w:r>
+        <w:rPr>
+          <w:rFonts w:ascii="Arial" w:hAnsi="Arial" w:cs="Arial"/>
+          <w:sz w:val="24"/>
+          <w:szCs w:val="24"/>
+        </w:rPr>
+        <w:t>expected</w:t>
+      </w:r>
+      <w:proofErr w:type="gramEnd"/>
+      <w:r>
+        <w:rPr>
+          <w:rFonts w:ascii="Arial" w:hAnsi="Arial" w:cs="Arial"/>
+          <w:sz w:val="24"/>
+          <w:szCs w:val="24"/>
+        </w:rPr>
+        <w:t>: ERROR!</w:t>
+      </w:r>
+    </w:p>
+    <w:p>
+      <w:pPr>
+        <w:pStyle w:val="ListParagraph"/>
+        <w:spacing w:after="0"/>
+        <w:rPr>
+          <w:rFonts w:ascii="Arial" w:hAnsi="Arial" w:cs="Arial"/>
+          <w:sz w:val="24"/>
+          <w:szCs w:val="24"/>
+        </w:rPr>
+      </w:pPr>
+    </w:p>
+    <w:p>
+      <w:pPr>
+        <w:pStyle w:val="ListParagraph"/>
+        <w:spacing w:after="0"/>
+        <w:rPr>
+          <w:rFonts w:ascii="Arial" w:hAnsi="Arial" w:cs="Arial"/>
+          <w:sz w:val="24"/>
+          <w:szCs w:val="24"/>
+        </w:rPr>
+      </w:pPr>
+      <w:r>
+        <w:rPr>
+          <w:rFonts w:ascii="Arial" w:hAnsi="Arial" w:cs="Arial"/>
+          <w:sz w:val="24"/>
+          <w:szCs w:val="24"/>
+        </w:rPr>
+        <w:t xml:space="preserve">5. </w:t>
+      </w:r>
+      <w:proofErr w:type="gramStart"/>
+      <w:r>
+        <w:rPr>
+          <w:rFonts w:ascii="Arial" w:hAnsi="Arial" w:cs="Arial"/>
+          <w:sz w:val="24"/>
+          <w:szCs w:val="24"/>
+        </w:rPr>
+        <w:t>add</w:t>
+      </w:r>
+      <w:proofErr w:type="gramEnd"/>
+      <w:r>
+        <w:rPr>
+          <w:rFonts w:ascii="Arial" w:hAnsi="Arial" w:cs="Arial"/>
+          <w:sz w:val="24"/>
+          <w:szCs w:val="24"/>
+        </w:rPr>
+        <w:t xml:space="preserve"> 6</w:t>
+      </w:r>
+    </w:p>
+    <w:p>
+      <w:pPr>
+        <w:pStyle w:val="ListParagraph"/>
+        <w:spacing w:after="0"/>
+        <w:rPr>
+          <w:rFonts w:ascii="Arial" w:hAnsi="Arial" w:cs="Arial"/>
+          <w:sz w:val="24"/>
+          <w:szCs w:val="24"/>
+        </w:rPr>
+      </w:pPr>
+      <w:r>
+        <w:rPr>
+          <w:rFonts w:ascii="Arial" w:hAnsi="Arial" w:cs="Arial"/>
+          <w:sz w:val="24"/>
+          <w:szCs w:val="24"/>
+        </w:rPr>
+        <w:t xml:space="preserve">   </w:t>
+      </w:r>
+      <w:proofErr w:type="gramStart"/>
+      <w:r>
+        <w:rPr>
+          <w:rFonts w:ascii="Arial" w:hAnsi="Arial" w:cs="Arial"/>
+          <w:sz w:val="24"/>
+          <w:szCs w:val="24"/>
+        </w:rPr>
+        <w:t>add</w:t>
+      </w:r>
+      <w:proofErr w:type="gramEnd"/>
+      <w:r>
+        <w:rPr>
+          <w:rFonts w:ascii="Arial" w:hAnsi="Arial" w:cs="Arial"/>
+          <w:sz w:val="24"/>
+          <w:szCs w:val="24"/>
+        </w:rPr>
+        <w:t xml:space="preserve"> 6</w:t>
+      </w:r>
+    </w:p>
+    <w:p>
+      <w:pPr>
+        <w:pStyle w:val="ListParagraph"/>
+        <w:spacing w:after="0"/>
+        <w:rPr>
+          <w:rFonts w:ascii="Arial" w:hAnsi="Arial" w:cs="Arial"/>
+          <w:sz w:val="24"/>
+          <w:szCs w:val="24"/>
+        </w:rPr>
+      </w:pPr>
+      <w:r>
+        <w:rPr>
+          <w:rFonts w:ascii="Arial" w:hAnsi="Arial" w:cs="Arial"/>
+          <w:sz w:val="24"/>
+          <w:szCs w:val="24"/>
+        </w:rPr>
+        <w:t xml:space="preserve">   </w:t>
+      </w:r>
+      <w:proofErr w:type="gramStart"/>
+      <w:r>
+        <w:rPr>
+          <w:rFonts w:ascii="Arial" w:hAnsi="Arial" w:cs="Arial"/>
+          <w:sz w:val="24"/>
+          <w:szCs w:val="24"/>
+        </w:rPr>
+        <w:t>add</w:t>
+      </w:r>
+      <w:proofErr w:type="gramEnd"/>
+      <w:r>
+        <w:rPr>
+          <w:rFonts w:ascii="Arial" w:hAnsi="Arial" w:cs="Arial"/>
+          <w:sz w:val="24"/>
+          <w:szCs w:val="24"/>
+        </w:rPr>
+        <w:t xml:space="preserve"> 4</w:t>
+      </w:r>
+    </w:p>
+    <w:p>
+      <w:pPr>
+        <w:pStyle w:val="ListParagraph"/>
+        <w:spacing w:after="0"/>
+        <w:rPr>
+          <w:rFonts w:ascii="Arial" w:hAnsi="Arial" w:cs="Arial"/>
+          <w:sz w:val="24"/>
+          <w:szCs w:val="24"/>
+        </w:rPr>
+      </w:pPr>
+      <w:r>
+        <w:rPr>
+          <w:rFonts w:ascii="Arial" w:hAnsi="Arial" w:cs="Arial"/>
+          <w:sz w:val="24"/>
+          <w:szCs w:val="24"/>
+        </w:rPr>
+        <w:tab/>
+      </w:r>
+      <w:proofErr w:type="gramStart"/>
+      <w:r>
+        <w:rPr>
+          <w:rFonts w:ascii="Arial" w:hAnsi="Arial" w:cs="Arial"/>
+          <w:sz w:val="24"/>
+          <w:szCs w:val="24"/>
+        </w:rPr>
+        <w:t>expected</w:t>
+      </w:r>
+      <w:proofErr w:type="gramEnd"/>
+      <w:r>
+        <w:rPr>
+          <w:rFonts w:ascii="Arial" w:hAnsi="Arial" w:cs="Arial"/>
+          <w:sz w:val="24"/>
+          <w:szCs w:val="24"/>
+        </w:rPr>
+        <w:t>: bin1: 6,4</w:t>
+      </w:r>
+    </w:p>
+    <w:p>
+      <w:pPr>
+        <w:pStyle w:val="ListParagraph"/>
+        <w:spacing w:after="0"/>
+        <w:rPr>
+          <w:rFonts w:ascii="Arial" w:hAnsi="Arial" w:cs="Arial"/>
+          <w:sz w:val="24"/>
+          <w:szCs w:val="24"/>
+        </w:rPr>
+      </w:pPr>
+      <w:r>
+        <w:rPr>
+          <w:rFonts w:ascii="Arial" w:hAnsi="Arial" w:cs="Arial"/>
+          <w:sz w:val="24"/>
+          <w:szCs w:val="24"/>
+        </w:rPr>
+        <w:tab/>
+      </w:r>
+      <w:r>
+        <w:rPr>
+          <w:rFonts w:ascii="Arial" w:hAnsi="Arial" w:cs="Arial"/>
+          <w:sz w:val="24"/>
+          <w:szCs w:val="24"/>
+        </w:rPr>
+        <w:tab/>
+        <w:t xml:space="preserve">  bin2: 6</w:t>
+      </w:r>
+    </w:p>
+    <w:p>
+      <w:pPr>
+        <w:pStyle w:val="ListParagraph"/>
+        <w:spacing w:after="0"/>
+        <w:rPr>
+          <w:rFonts w:ascii="Arial" w:hAnsi="Arial" w:cs="Arial"/>
+          <w:sz w:val="24"/>
+          <w:szCs w:val="24"/>
+        </w:rPr>
+      </w:pPr>
+      <w:r>
+        <w:rPr>
+          <w:rFonts w:ascii="Arial" w:hAnsi="Arial" w:cs="Arial"/>
+          <w:sz w:val="24"/>
+          <w:szCs w:val="24"/>
+        </w:rPr>
+        <w:t xml:space="preserve">6. </w:t>
+      </w:r>
+      <w:proofErr w:type="gramStart"/>
+      <w:r>
+        <w:rPr>
+          <w:rFonts w:ascii="Arial" w:hAnsi="Arial" w:cs="Arial"/>
+          <w:sz w:val="24"/>
+          <w:szCs w:val="24"/>
+        </w:rPr>
+        <w:t>add</w:t>
+      </w:r>
+      <w:proofErr w:type="gramEnd"/>
+      <w:r>
+        <w:rPr>
+          <w:rFonts w:ascii="Arial" w:hAnsi="Arial" w:cs="Arial"/>
+          <w:sz w:val="24"/>
+          <w:szCs w:val="24"/>
+        </w:rPr>
+        <w:t xml:space="preserve"> 5</w:t>
+      </w:r>
+    </w:p>
+    <w:p>
+      <w:pPr>
+        <w:pStyle w:val="ListParagraph"/>
+        <w:spacing w:after="0"/>
+        <w:rPr>
+          <w:rFonts w:ascii="Arial" w:hAnsi="Arial" w:cs="Arial"/>
+          <w:sz w:val="24"/>
+          <w:szCs w:val="24"/>
+        </w:rPr>
+      </w:pPr>
+      <w:r>
+        <w:rPr>
+          <w:rFonts w:ascii="Arial" w:hAnsi="Arial" w:cs="Arial"/>
+          <w:sz w:val="24"/>
+          <w:szCs w:val="24"/>
+        </w:rPr>
+        <w:t xml:space="preserve">   </w:t>
+      </w:r>
+      <w:proofErr w:type="gramStart"/>
+      <w:r>
+        <w:rPr>
+          <w:rFonts w:ascii="Arial" w:hAnsi="Arial" w:cs="Arial"/>
+          <w:sz w:val="24"/>
+          <w:szCs w:val="24"/>
+        </w:rPr>
+        <w:t>add</w:t>
+      </w:r>
+      <w:proofErr w:type="gramEnd"/>
+      <w:r>
+        <w:rPr>
+          <w:rFonts w:ascii="Arial" w:hAnsi="Arial" w:cs="Arial"/>
+          <w:sz w:val="24"/>
+          <w:szCs w:val="24"/>
+        </w:rPr>
+        <w:t xml:space="preserve"> 6</w:t>
+      </w:r>
+    </w:p>
+    <w:p>
+      <w:pPr>
+        <w:pStyle w:val="ListParagraph"/>
+        <w:spacing w:after="0"/>
+        <w:rPr>
+          <w:rFonts w:ascii="Arial" w:hAnsi="Arial" w:cs="Arial"/>
+          <w:sz w:val="24"/>
+          <w:szCs w:val="24"/>
+        </w:rPr>
+      </w:pPr>
+      <w:r>
+        <w:rPr>
+          <w:rFonts w:ascii="Arial" w:hAnsi="Arial" w:cs="Arial"/>
+          <w:sz w:val="24"/>
+          <w:szCs w:val="24"/>
+        </w:rPr>
+        <w:t xml:space="preserve">   </w:t>
+      </w:r>
+      <w:proofErr w:type="gramStart"/>
+      <w:r>
+        <w:rPr>
+          <w:rFonts w:ascii="Arial" w:hAnsi="Arial" w:cs="Arial"/>
+          <w:sz w:val="24"/>
+          <w:szCs w:val="24"/>
+        </w:rPr>
+        <w:t>add</w:t>
+      </w:r>
+      <w:proofErr w:type="gramEnd"/>
+      <w:r>
+        <w:rPr>
+          <w:rFonts w:ascii="Arial" w:hAnsi="Arial" w:cs="Arial"/>
+          <w:sz w:val="24"/>
+          <w:szCs w:val="24"/>
+        </w:rPr>
+        <w:t xml:space="preserve"> 3</w:t>
+      </w:r>
+    </w:p>
+    <w:p>
+      <w:pPr>
+        <w:pStyle w:val="ListParagraph"/>
+        <w:spacing w:after="0"/>
+        <w:rPr>
+          <w:rFonts w:ascii="Arial" w:hAnsi="Arial" w:cs="Arial"/>
+          <w:sz w:val="24"/>
+          <w:szCs w:val="24"/>
+        </w:rPr>
+      </w:pPr>
+      <w:r>
+        <w:rPr>
+          <w:rFonts w:ascii="Arial" w:hAnsi="Arial" w:cs="Arial"/>
+          <w:sz w:val="24"/>
+          <w:szCs w:val="24"/>
+        </w:rPr>
+        <w:t xml:space="preserve">   </w:t>
+      </w:r>
+      <w:proofErr w:type="gramStart"/>
+      <w:r>
+        <w:rPr>
+          <w:rFonts w:ascii="Arial" w:hAnsi="Arial" w:cs="Arial"/>
+          <w:sz w:val="24"/>
+          <w:szCs w:val="24"/>
+        </w:rPr>
+        <w:t>add</w:t>
+      </w:r>
+      <w:proofErr w:type="gramEnd"/>
+      <w:r>
+        <w:rPr>
+          <w:rFonts w:ascii="Arial" w:hAnsi="Arial" w:cs="Arial"/>
+          <w:sz w:val="24"/>
+          <w:szCs w:val="24"/>
+        </w:rPr>
+        <w:t xml:space="preserve"> 4</w:t>
+      </w:r>
+    </w:p>
+    <w:p>
+      <w:pPr>
+        <w:pStyle w:val="ListParagraph"/>
+        <w:spacing w:after="0"/>
+        <w:rPr>
+          <w:rFonts w:ascii="Arial" w:hAnsi="Arial" w:cs="Arial"/>
+          <w:sz w:val="24"/>
+          <w:szCs w:val="24"/>
+        </w:rPr>
+      </w:pPr>
+      <w:r>
+        <w:rPr>
+          <w:rFonts w:ascii="Arial" w:hAnsi="Arial" w:cs="Arial"/>
+          <w:sz w:val="24"/>
+          <w:szCs w:val="24"/>
+        </w:rPr>
+        <w:tab/>
+      </w:r>
+      <w:proofErr w:type="gramStart"/>
+      <w:r>
+        <w:rPr>
+          <w:rFonts w:ascii="Arial" w:hAnsi="Arial" w:cs="Arial"/>
+          <w:sz w:val="24"/>
+          <w:szCs w:val="24"/>
+        </w:rPr>
+        <w:t>expected</w:t>
+      </w:r>
+      <w:proofErr w:type="gramEnd"/>
+      <w:r>
+        <w:rPr>
+          <w:rFonts w:ascii="Arial" w:hAnsi="Arial" w:cs="Arial"/>
+          <w:sz w:val="24"/>
+          <w:szCs w:val="24"/>
+        </w:rPr>
+        <w:t>: bin1: 5,3</w:t>
+      </w:r>
+    </w:p>
+    <w:p>
+      <w:pPr>
+        <w:pStyle w:val="ListParagraph"/>
+        <w:spacing w:after="0"/>
+        <w:rPr>
+          <w:rFonts w:ascii="Arial" w:hAnsi="Arial" w:cs="Arial"/>
+          <w:sz w:val="24"/>
+          <w:szCs w:val="24"/>
+        </w:rPr>
+      </w:pPr>
+      <w:r>
+        <w:rPr>
+          <w:rFonts w:ascii="Arial" w:hAnsi="Arial" w:cs="Arial"/>
+          <w:sz w:val="24"/>
+          <w:szCs w:val="24"/>
+        </w:rPr>
+        <w:tab/>
+      </w:r>
+      <w:r>
+        <w:rPr>
+          <w:rFonts w:ascii="Arial" w:hAnsi="Arial" w:cs="Arial"/>
+          <w:sz w:val="24"/>
+          <w:szCs w:val="24"/>
+        </w:rPr>
+        <w:tab/>
+        <w:t xml:space="preserve">  bin2: 6</w:t>
+      </w:r>
+      <w:proofErr w:type="gramStart"/>
+      <w:r>
+        <w:rPr>
+          <w:rFonts w:ascii="Arial" w:hAnsi="Arial" w:cs="Arial"/>
+          <w:sz w:val="24"/>
+          <w:szCs w:val="24"/>
+        </w:rPr>
+        <w:t>,4</w:t>
+      </w:r>
+      <w:proofErr w:type="gramEnd"/>
+    </w:p>
+    <w:p>
+      <w:pPr>
+        <w:pStyle w:val="ListParagraph"/>
+        <w:spacing w:after="0"/>
+        <w:rPr>
+          <w:rFonts w:ascii="Arial" w:hAnsi="Arial" w:cs="Arial"/>
+          <w:sz w:val="24"/>
+          <w:szCs w:val="24"/>
+        </w:rPr>
+      </w:pPr>
+      <w:r>
+        <w:rPr>
+          <w:rFonts w:ascii="Arial" w:hAnsi="Arial" w:cs="Arial"/>
+          <w:sz w:val="24"/>
+          <w:szCs w:val="24"/>
+        </w:rPr>
+        <w:tab/>
+        <w:t xml:space="preserve">// </w:t>
+      </w:r>
+      <w:r>
+        <w:rPr>
+          <w:rFonts w:ascii="Arial" w:hAnsi="Arial" w:cs="Arial"/>
+          <w:sz w:val="24"/>
+          <w:szCs w:val="24"/>
+        </w:rPr>
+        <w:t>depending on how best fit actua</w:t>
+      </w:r>
+      <w:r>
+        <w:rPr>
+          <w:rFonts w:ascii="Arial" w:hAnsi="Arial" w:cs="Arial"/>
+          <w:sz w:val="24"/>
+          <w:szCs w:val="24"/>
+        </w:rPr>
+        <w:t>lly works</w:t>
+      </w:r>
+    </w:p>
+    <w:p>
+      <w:pPr>
+        <w:pStyle w:val="ListParagraph"/>
+        <w:spacing w:after="0"/>
+        <w:rPr>
+          <w:rFonts w:ascii="Arial" w:hAnsi="Arial" w:cs="Arial"/>
+          <w:sz w:val="24"/>
+          <w:szCs w:val="24"/>
+        </w:rPr>
+      </w:pPr>
+    </w:p>
+    <w:p>
+      <w:pPr>
+        <w:pStyle w:val="ListParagraph"/>
+        <w:spacing w:after="0"/>
+        <w:rPr>
+          <w:rFonts w:ascii="Arial" w:hAnsi="Arial" w:cs="Arial"/>
+          <w:sz w:val="24"/>
+          <w:szCs w:val="24"/>
+        </w:rPr>
+      </w:pPr>
+      <w:r>
+        <w:rPr>
+          <w:rFonts w:ascii="Arial" w:hAnsi="Arial" w:cs="Arial"/>
+          <w:sz w:val="24"/>
+          <w:szCs w:val="24"/>
+        </w:rPr>
+        <w:t xml:space="preserve">7. </w:t>
+      </w:r>
+      <w:proofErr w:type="gramStart"/>
+      <w:r>
+        <w:rPr>
+          <w:rFonts w:ascii="Arial" w:hAnsi="Arial" w:cs="Arial"/>
+          <w:sz w:val="24"/>
+          <w:szCs w:val="24"/>
+        </w:rPr>
+        <w:t>add</w:t>
+      </w:r>
+      <w:proofErr w:type="gramEnd"/>
+      <w:r>
+        <w:rPr>
+          <w:rFonts w:ascii="Arial" w:hAnsi="Arial" w:cs="Arial"/>
+          <w:sz w:val="24"/>
+          <w:szCs w:val="24"/>
+        </w:rPr>
+        <w:t xml:space="preserve"> 5</w:t>
+      </w:r>
+    </w:p>
+    <w:p>
+      <w:pPr>
+        <w:pStyle w:val="ListParagraph"/>
+        <w:spacing w:after="0"/>
+        <w:rPr>
+          <w:rFonts w:ascii="Arial" w:hAnsi="Arial" w:cs="Arial"/>
+          <w:sz w:val="24"/>
+          <w:szCs w:val="24"/>
+        </w:rPr>
+      </w:pPr>
+      <w:r>
+        <w:rPr>
+          <w:rFonts w:ascii="Arial" w:hAnsi="Arial" w:cs="Arial"/>
+          <w:sz w:val="24"/>
+          <w:szCs w:val="24"/>
+        </w:rPr>
+        <w:t xml:space="preserve">   </w:t>
+      </w:r>
+      <w:proofErr w:type="gramStart"/>
+      <w:r>
+        <w:rPr>
+          <w:rFonts w:ascii="Arial" w:hAnsi="Arial" w:cs="Arial"/>
+          <w:sz w:val="24"/>
+          <w:szCs w:val="24"/>
+        </w:rPr>
+        <w:t>add</w:t>
+      </w:r>
+      <w:proofErr w:type="gramEnd"/>
+      <w:r>
+        <w:rPr>
+          <w:rFonts w:ascii="Arial" w:hAnsi="Arial" w:cs="Arial"/>
+          <w:sz w:val="24"/>
+          <w:szCs w:val="24"/>
+        </w:rPr>
+        <w:t xml:space="preserve"> 6</w:t>
+      </w:r>
+    </w:p>
+    <w:p>
+      <w:pPr>
+        <w:pStyle w:val="ListParagraph"/>
+        <w:spacing w:after="0"/>
+        <w:rPr>
+          <w:rFonts w:ascii="Arial" w:hAnsi="Arial" w:cs="Arial"/>
+          <w:sz w:val="24"/>
+          <w:szCs w:val="24"/>
+        </w:rPr>
+      </w:pPr>
+      <w:r>
+        <w:rPr>
+          <w:rFonts w:ascii="Arial" w:hAnsi="Arial" w:cs="Arial"/>
+          <w:sz w:val="24"/>
+          <w:szCs w:val="24"/>
+        </w:rPr>
+        <w:t xml:space="preserve">   </w:t>
+      </w:r>
+      <w:proofErr w:type="gramStart"/>
+      <w:r>
+        <w:rPr>
+          <w:rFonts w:ascii="Arial" w:hAnsi="Arial" w:cs="Arial"/>
+          <w:sz w:val="24"/>
+          <w:szCs w:val="24"/>
+        </w:rPr>
+        <w:t>add</w:t>
+      </w:r>
+      <w:proofErr w:type="gramEnd"/>
+      <w:r>
+        <w:rPr>
+          <w:rFonts w:ascii="Arial" w:hAnsi="Arial" w:cs="Arial"/>
+          <w:sz w:val="24"/>
+          <w:szCs w:val="24"/>
+        </w:rPr>
+        <w:t xml:space="preserve"> 3</w:t>
+      </w:r>
+    </w:p>
+    <w:p>
+      <w:pPr>
+        <w:pStyle w:val="ListParagraph"/>
+        <w:spacing w:after="0"/>
+        <w:rPr>
+          <w:rFonts w:ascii="Arial" w:hAnsi="Arial" w:cs="Arial"/>
+          <w:sz w:val="24"/>
+          <w:szCs w:val="24"/>
+        </w:rPr>
+      </w:pPr>
+      <w:r>
+        <w:rPr>
+          <w:rFonts w:ascii="Arial" w:hAnsi="Arial" w:cs="Arial"/>
+          <w:sz w:val="24"/>
+          <w:szCs w:val="24"/>
+        </w:rPr>
+        <w:t xml:space="preserve">   </w:t>
+      </w:r>
+      <w:proofErr w:type="gramStart"/>
+      <w:r>
+        <w:rPr>
+          <w:rFonts w:ascii="Arial" w:hAnsi="Arial" w:cs="Arial"/>
+          <w:sz w:val="24"/>
+          <w:szCs w:val="24"/>
+        </w:rPr>
+        <w:t>add</w:t>
+      </w:r>
+      <w:proofErr w:type="gramEnd"/>
+      <w:r>
+        <w:rPr>
+          <w:rFonts w:ascii="Arial" w:hAnsi="Arial" w:cs="Arial"/>
+          <w:sz w:val="24"/>
+          <w:szCs w:val="24"/>
+        </w:rPr>
+        <w:t xml:space="preserve"> 1</w:t>
+      </w:r>
+    </w:p>
+    <w:p>
+      <w:pPr>
+        <w:pStyle w:val="ListParagraph"/>
+        <w:spacing w:after="0"/>
+        <w:rPr>
+          <w:rFonts w:ascii="Arial" w:hAnsi="Arial" w:cs="Arial"/>
+          <w:sz w:val="24"/>
+          <w:szCs w:val="24"/>
+        </w:rPr>
+      </w:pPr>
+      <w:r>
+        <w:rPr>
+          <w:rFonts w:ascii="Arial" w:hAnsi="Arial" w:cs="Arial"/>
+          <w:sz w:val="24"/>
+          <w:szCs w:val="24"/>
+        </w:rPr>
+        <w:t xml:space="preserve">   </w:t>
+      </w:r>
+      <w:proofErr w:type="gramStart"/>
+      <w:r>
+        <w:rPr>
+          <w:rFonts w:ascii="Arial" w:hAnsi="Arial" w:cs="Arial"/>
+          <w:sz w:val="24"/>
+          <w:szCs w:val="24"/>
+        </w:rPr>
+        <w:t>add</w:t>
+      </w:r>
+      <w:proofErr w:type="gramEnd"/>
+      <w:r>
+        <w:rPr>
+          <w:rFonts w:ascii="Arial" w:hAnsi="Arial" w:cs="Arial"/>
+          <w:sz w:val="24"/>
+          <w:szCs w:val="24"/>
+        </w:rPr>
+        <w:t xml:space="preserve"> 5</w:t>
+      </w:r>
+    </w:p>
+    <w:p>
+      <w:pPr>
+        <w:pStyle w:val="ListParagraph"/>
+        <w:spacing w:after="0"/>
+        <w:rPr>
+          <w:rFonts w:ascii="Arial" w:hAnsi="Arial" w:cs="Arial"/>
+          <w:sz w:val="24"/>
+          <w:szCs w:val="24"/>
+        </w:rPr>
+      </w:pPr>
+      <w:r>
+        <w:rPr>
+          <w:rFonts w:ascii="Arial" w:hAnsi="Arial" w:cs="Arial"/>
+          <w:sz w:val="24"/>
+          <w:szCs w:val="24"/>
+        </w:rPr>
+        <w:tab/>
+      </w:r>
+      <w:proofErr w:type="gramStart"/>
+      <w:r>
+        <w:rPr>
+          <w:rFonts w:ascii="Arial" w:hAnsi="Arial" w:cs="Arial"/>
+          <w:sz w:val="24"/>
+          <w:szCs w:val="24"/>
+        </w:rPr>
+        <w:t>expected</w:t>
+      </w:r>
+      <w:proofErr w:type="gramEnd"/>
+      <w:r>
+        <w:rPr>
+          <w:rFonts w:ascii="Arial" w:hAnsi="Arial" w:cs="Arial"/>
+          <w:sz w:val="24"/>
+          <w:szCs w:val="24"/>
+        </w:rPr>
+        <w:t>:</w:t>
+      </w:r>
+    </w:p>
+    <w:p>
+      <w:pPr>
+        <w:pStyle w:val="ListParagraph"/>
+        <w:spacing w:after="0"/>
+        <w:rPr>
+          <w:rFonts w:ascii="Arial" w:hAnsi="Arial" w:cs="Arial"/>
+          <w:sz w:val="24"/>
+          <w:szCs w:val="24"/>
+        </w:rPr>
+      </w:pPr>
+      <w:r>
+        <w:rPr>
+          <w:rFonts w:ascii="Arial" w:hAnsi="Arial" w:cs="Arial"/>
+          <w:sz w:val="24"/>
+          <w:szCs w:val="24"/>
+        </w:rPr>
+        <w:tab/>
+      </w:r>
+      <w:r>
+        <w:rPr>
+          <w:rFonts w:ascii="Arial" w:hAnsi="Arial" w:cs="Arial"/>
+          <w:sz w:val="24"/>
+          <w:szCs w:val="24"/>
+        </w:rPr>
+        <w:tab/>
+      </w:r>
+      <w:proofErr w:type="gramStart"/>
+      <w:r>
+        <w:rPr>
+          <w:rFonts w:ascii="Arial" w:hAnsi="Arial" w:cs="Arial"/>
+          <w:sz w:val="24"/>
+          <w:szCs w:val="24"/>
+        </w:rPr>
+        <w:t>first</w:t>
+      </w:r>
+      <w:proofErr w:type="gramEnd"/>
+      <w:r>
+        <w:rPr>
+          <w:rFonts w:ascii="Arial" w:hAnsi="Arial" w:cs="Arial"/>
+          <w:sz w:val="24"/>
+          <w:szCs w:val="24"/>
+        </w:rPr>
+        <w:t xml:space="preserve"> fit: bin1: 5,3,1</w:t>
+      </w:r>
+    </w:p>
+    <w:p>
+      <w:pPr>
+        <w:pStyle w:val="ListParagraph"/>
+        <w:spacing w:after="0"/>
+        <w:rPr>
+          <w:rFonts w:ascii="Arial" w:hAnsi="Arial" w:cs="Arial"/>
+          <w:sz w:val="24"/>
+          <w:szCs w:val="24"/>
+        </w:rPr>
+      </w:pPr>
+      <w:r>
+        <w:rPr>
+          <w:rFonts w:ascii="Arial" w:hAnsi="Arial" w:cs="Arial"/>
+          <w:sz w:val="24"/>
+          <w:szCs w:val="24"/>
+        </w:rPr>
+        <w:tab/>
+      </w:r>
+      <w:r>
+        <w:rPr>
+          <w:rFonts w:ascii="Arial" w:hAnsi="Arial" w:cs="Arial"/>
+          <w:sz w:val="24"/>
+          <w:szCs w:val="24"/>
+        </w:rPr>
+        <w:tab/>
+      </w:r>
+      <w:r>
+        <w:rPr>
+          <w:rFonts w:ascii="Arial" w:hAnsi="Arial" w:cs="Arial"/>
+          <w:sz w:val="24"/>
+          <w:szCs w:val="24"/>
+        </w:rPr>
+        <w:tab/>
+        <w:t xml:space="preserve">   bin2: 6</w:t>
+      </w:r>
+    </w:p>
+    <w:p>
+      <w:pPr>
+        <w:pStyle w:val="ListParagraph"/>
+        <w:spacing w:after="0"/>
+        <w:rPr>
+          <w:rFonts w:ascii="Arial" w:hAnsi="Arial" w:cs="Arial"/>
+          <w:sz w:val="24"/>
+          <w:szCs w:val="24"/>
+        </w:rPr>
+      </w:pPr>
+      <w:r>
+        <w:rPr>
+          <w:rFonts w:ascii="Arial" w:hAnsi="Arial" w:cs="Arial"/>
+          <w:sz w:val="24"/>
+          <w:szCs w:val="24"/>
+        </w:rPr>
+        <w:tab/>
+      </w:r>
+      <w:r>
+        <w:rPr>
+          <w:rFonts w:ascii="Arial" w:hAnsi="Arial" w:cs="Arial"/>
+          <w:sz w:val="24"/>
+          <w:szCs w:val="24"/>
+        </w:rPr>
+        <w:tab/>
+      </w:r>
+      <w:r>
+        <w:rPr>
+          <w:rFonts w:ascii="Arial" w:hAnsi="Arial" w:cs="Arial"/>
+          <w:sz w:val="24"/>
+          <w:szCs w:val="24"/>
+        </w:rPr>
+        <w:tab/>
+        <w:t xml:space="preserve">   bin3: 5</w:t>
+      </w:r>
+    </w:p>
+    <w:p>
+      <w:pPr>
+        <w:pStyle w:val="ListParagraph"/>
+        <w:spacing w:after="0"/>
+        <w:rPr>
+          <w:rFonts w:ascii="Arial" w:hAnsi="Arial" w:cs="Arial"/>
+          <w:sz w:val="24"/>
+          <w:szCs w:val="24"/>
+        </w:rPr>
+      </w:pPr>
+      <w:r>
+        <w:rPr>
+          <w:rFonts w:ascii="Arial" w:hAnsi="Arial" w:cs="Arial"/>
+          <w:sz w:val="24"/>
+          <w:szCs w:val="24"/>
+        </w:rPr>
+        <w:tab/>
+      </w:r>
+      <w:r>
+        <w:rPr>
+          <w:rFonts w:ascii="Arial" w:hAnsi="Arial" w:cs="Arial"/>
+          <w:sz w:val="24"/>
+          <w:szCs w:val="24"/>
+        </w:rPr>
+        <w:tab/>
+      </w:r>
+      <w:proofErr w:type="gramStart"/>
+      <w:r>
+        <w:rPr>
+          <w:rFonts w:ascii="Arial" w:hAnsi="Arial" w:cs="Arial"/>
+          <w:sz w:val="24"/>
+          <w:szCs w:val="24"/>
+        </w:rPr>
+        <w:t>best</w:t>
+      </w:r>
+      <w:proofErr w:type="gramEnd"/>
+      <w:r>
+        <w:rPr>
+          <w:rFonts w:ascii="Arial" w:hAnsi="Arial" w:cs="Arial"/>
+          <w:sz w:val="24"/>
+          <w:szCs w:val="24"/>
+        </w:rPr>
+        <w:t xml:space="preserve"> fit: bin1: 5,5</w:t>
+      </w:r>
+    </w:p>
+    <w:p>
+      <w:pPr>
+        <w:pStyle w:val="ListParagraph"/>
+        <w:spacing w:after="0"/>
+        <w:rPr>
+          <w:rFonts w:ascii="Arial" w:hAnsi="Arial" w:cs="Arial"/>
+          <w:sz w:val="24"/>
+          <w:szCs w:val="24"/>
+        </w:rPr>
+      </w:pPr>
+      <w:r>
+        <w:rPr>
+          <w:rFonts w:ascii="Arial" w:hAnsi="Arial" w:cs="Arial"/>
+          <w:sz w:val="24"/>
+          <w:szCs w:val="24"/>
+        </w:rPr>
+        <w:tab/>
+      </w:r>
+      <w:r>
+        <w:rPr>
+          <w:rFonts w:ascii="Arial" w:hAnsi="Arial" w:cs="Arial"/>
+          <w:sz w:val="24"/>
+          <w:szCs w:val="24"/>
+        </w:rPr>
+        <w:tab/>
+      </w:r>
+      <w:r>
+        <w:rPr>
+          <w:rFonts w:ascii="Arial" w:hAnsi="Arial" w:cs="Arial"/>
+          <w:sz w:val="24"/>
+          <w:szCs w:val="24"/>
+        </w:rPr>
+        <w:tab/>
+        <w:t xml:space="preserve">  bin2: 6</w:t>
+      </w:r>
+      <w:proofErr w:type="gramStart"/>
+      <w:r>
+        <w:rPr>
+          <w:rFonts w:ascii="Arial" w:hAnsi="Arial" w:cs="Arial"/>
+          <w:sz w:val="24"/>
+          <w:szCs w:val="24"/>
+        </w:rPr>
+        <w:t>,3,1</w:t>
+      </w:r>
+      <w:proofErr w:type="gramEnd"/>
+    </w:p>
+    <w:p>
+      <w:pPr>
+        <w:pStyle w:val="ListParagraph"/>
+        <w:numPr>
+          <w:ilvl w:val="0"/>
+          <w:numId w:val="1"/>
+        </w:numPr>
+        <w:spacing w:after="0"/>
+        <w:rPr>
+          <w:rFonts w:ascii="Arial" w:hAnsi="Arial" w:cs="Arial"/>
+          <w:sz w:val="24"/>
+          <w:szCs w:val="24"/>
+        </w:rPr>
+      </w:pPr>
+      <w:r>
+        <w:rPr>
+          <w:rFonts w:ascii="Arial" w:hAnsi="Arial" w:cs="Arial"/>
+          <w:sz w:val="24"/>
+          <w:szCs w:val="24"/>
+        </w:rPr>
+        <w:t>add 5</w:t>
+      </w:r>
+    </w:p>
+    <w:p>
+      <w:pPr>
+        <w:pStyle w:val="ListParagraph"/>
+        <w:spacing w:after="0"/>
+        <w:rPr>
+          <w:rFonts w:ascii="Arial" w:hAnsi="Arial" w:cs="Arial"/>
+          <w:sz w:val="24"/>
+          <w:szCs w:val="24"/>
+        </w:rPr>
+      </w:pPr>
+      <w:proofErr w:type="gramStart"/>
+      <w:r>
+        <w:rPr>
+          <w:rFonts w:ascii="Arial" w:hAnsi="Arial" w:cs="Arial"/>
+          <w:sz w:val="24"/>
+          <w:szCs w:val="24"/>
+        </w:rPr>
+        <w:t>add</w:t>
+      </w:r>
+      <w:proofErr w:type="gramEnd"/>
+      <w:r>
+        <w:rPr>
+          <w:rFonts w:ascii="Arial" w:hAnsi="Arial" w:cs="Arial"/>
+          <w:sz w:val="24"/>
+          <w:szCs w:val="24"/>
+        </w:rPr>
+        <w:t xml:space="preserve"> 11</w:t>
+      </w:r>
+    </w:p>
+    <w:p>
+      <w:pPr>
+        <w:pStyle w:val="ListParagraph"/>
+        <w:spacing w:after="0"/>
+        <w:rPr>
+          <w:rFonts w:ascii="Arial" w:hAnsi="Arial" w:cs="Arial"/>
+          <w:sz w:val="24"/>
+          <w:szCs w:val="24"/>
+        </w:rPr>
+      </w:pPr>
+      <w:proofErr w:type="gramStart"/>
+      <w:r>
+        <w:rPr>
+          <w:rFonts w:ascii="Arial" w:hAnsi="Arial" w:cs="Arial"/>
+          <w:sz w:val="24"/>
+          <w:szCs w:val="24"/>
+        </w:rPr>
+        <w:lastRenderedPageBreak/>
+        <w:t>add</w:t>
+      </w:r>
+      <w:proofErr w:type="gramEnd"/>
+      <w:r>
+        <w:rPr>
+          <w:rFonts w:ascii="Arial" w:hAnsi="Arial" w:cs="Arial"/>
+          <w:sz w:val="24"/>
+          <w:szCs w:val="24"/>
+        </w:rPr>
+        <w:t xml:space="preserve"> 5</w:t>
+      </w:r>
+    </w:p>
+    <w:p>
+      <w:pPr>
+        <w:pStyle w:val="ListParagraph"/>
+        <w:spacing w:after="0"/>
+        <w:rPr>
+          <w:rFonts w:ascii="Arial" w:hAnsi="Arial" w:cs="Arial"/>
+          <w:sz w:val="24"/>
+          <w:szCs w:val="24"/>
+        </w:rPr>
+      </w:pPr>
+      <w:r>
+        <w:rPr>
+          <w:rFonts w:ascii="Arial" w:hAnsi="Arial" w:cs="Arial"/>
+          <w:sz w:val="24"/>
+          <w:szCs w:val="24"/>
+        </w:rPr>
+        <w:tab/>
+      </w:r>
+      <w:proofErr w:type="gramStart"/>
+      <w:r>
+        <w:rPr>
+          <w:rFonts w:ascii="Arial" w:hAnsi="Arial" w:cs="Arial"/>
+          <w:sz w:val="24"/>
+          <w:szCs w:val="24"/>
+        </w:rPr>
+        <w:t>expected</w:t>
+      </w:r>
+      <w:proofErr w:type="gramEnd"/>
+      <w:r>
+        <w:rPr>
+          <w:rFonts w:ascii="Arial" w:hAnsi="Arial" w:cs="Arial"/>
+          <w:sz w:val="24"/>
+          <w:szCs w:val="24"/>
+        </w:rPr>
+        <w:t>: bin1: 5,5 or ERROR!</w:t>
+      </w:r>
+    </w:p>
+    <w:p>
+      <w:pPr>
+        <w:pStyle w:val="ListParagraph"/>
+        <w:spacing w:after="0"/>
+        <w:rPr>
+          <w:rFonts w:ascii="Arial" w:hAnsi="Arial" w:cs="Arial"/>
+          <w:sz w:val="24"/>
+          <w:szCs w:val="24"/>
+        </w:rPr>
+      </w:pPr>
+      <w:r>
+        <w:rPr>
+          <w:rFonts w:ascii="Arial" w:hAnsi="Arial" w:cs="Arial"/>
+          <w:sz w:val="24"/>
+          <w:szCs w:val="24"/>
+        </w:rPr>
+        <w:tab/>
+        <w:t>// if we find a too big object do we stop or just toss it and keep going?</w:t>
+      </w:r>
     </w:p>
     <w:sectPr>
       <w:pgSz w:w="12240" w:h="15840"/>
@@ -708,8 +2085,8 @@
 </file>
 
 <file path=word/numbering.xml><?xml version="1.0" encoding="utf-8"?>
-<w:numbering xmlns:wpc="http://schemas.microsoft.com/office/word/2010/wordprocessingCanvas" xmlns:mc="http://schemas.openxmlformats.org/markup-compatibility/2006" xmlns:o="urn:schemas-microsoft-com:office:office" xmlns:r="http://schemas.openxmlformats.org/officeDocument/2006/relationships" xmlns:m="http://schemas.openxmlformats.org/officeDocument/2006/math" xmlns:v="urn:schemas-microsoft-com:vml" xmlns:wp14="http://schemas.microsoft.com/office/word/2010/wordprocessingDrawing" xmlns:wp="http://schemas.openxmlformats.org/drawingml/2006/wordprocessingDrawing" xmlns:w10="urn:schemas-microsoft-com:office:word" xmlns:w="http://schemas.openxmlformats.org/wordprocessingml/2006/main" xmlns:w14="http://schemas.microsoft.com/office/word/2010/wordml" xmlns:w15="http://schemas.microsoft.com/office/word/2012/wordml" xmlns:wpg="http://schemas.microsoft.com/office/word/2010/wordprocessingGroup" xmlns:wpi="http://schemas.microsoft.com/office/word/2010/wordprocessingInk" xmlns:wne="http://schemas.microsoft.com/office/word/2006/wordml" xmlns:wps="http://schemas.microsoft.com/office/word/2010/wordprocessingShape" mc:Ignorable="w14 w15 wp14">
-  <w:abstractNum w:abstractNumId="0" w15:restartNumberingAfterBreak="0">
+<w:numbering xmlns:wpc="http://schemas.microsoft.com/office/word/2010/wordprocessingCanvas" xmlns:mc="http://schemas.openxmlformats.org/markup-compatibility/2006" xmlns:o="urn:schemas-microsoft-com:office:office" xmlns:r="http://schemas.openxmlformats.org/officeDocument/2006/relationships" xmlns:m="http://schemas.openxmlformats.org/officeDocument/2006/math" xmlns:v="urn:schemas-microsoft-com:vml" xmlns:wp14="http://schemas.microsoft.com/office/word/2010/wordprocessingDrawing" xmlns:wp="http://schemas.openxmlformats.org/drawingml/2006/wordprocessingDrawing" xmlns:w10="urn:schemas-microsoft-com:office:word" xmlns:w="http://schemas.openxmlformats.org/wordprocessingml/2006/main" xmlns:w14="http://schemas.microsoft.com/office/word/2010/wordml" xmlns:wpg="http://schemas.microsoft.com/office/word/2010/wordprocessingGroup" xmlns:wpi="http://schemas.microsoft.com/office/word/2010/wordprocessingInk" xmlns:wne="http://schemas.microsoft.com/office/word/2006/wordml" xmlns:wps="http://schemas.microsoft.com/office/word/2010/wordprocessingShape" mc:Ignorable="w14 wp14">
+  <w:abstractNum w:abstractNumId="0">
     <w:nsid w:val="1CEC51BC"/>
     <w:multiLevelType w:val="hybridMultilevel"/>
     <w:tmpl w:val="2C96E9D2"/>
@@ -805,7 +2182,7 @@
 </file>
 
 <file path=word/styles.xml><?xml version="1.0" encoding="utf-8"?>
-<w:styles xmlns:mc="http://schemas.openxmlformats.org/markup-compatibility/2006" xmlns:r="http://schemas.openxmlformats.org/officeDocument/2006/relationships" xmlns:w="http://schemas.openxmlformats.org/wordprocessingml/2006/main" xmlns:w14="http://schemas.microsoft.com/office/word/2010/wordml" xmlns:w15="http://schemas.microsoft.com/office/word/2012/wordml" mc:Ignorable="w14 w15">
+<w:styles xmlns:mc="http://schemas.openxmlformats.org/markup-compatibility/2006" xmlns:r="http://schemas.openxmlformats.org/officeDocument/2006/relationships" xmlns:w="http://schemas.openxmlformats.org/wordprocessingml/2006/main" xmlns:w14="http://schemas.microsoft.com/office/word/2010/wordml" mc:Ignorable="w14">
   <w:docDefaults>
     <w:rPrDefault>
       <w:rPr>
@@ -821,378 +2198,345 @@
       </w:pPr>
     </w:pPrDefault>
   </w:docDefaults>
-  <w:latentStyles w:defLockedState="0" w:defUIPriority="99" w:defSemiHidden="0" w:defUnhideWhenUsed="0" w:defQFormat="0" w:count="371">
-    <w:lsdException w:name="Normal" w:uiPriority="0" w:qFormat="1"/>
-    <w:lsdException w:name="heading 1" w:uiPriority="9" w:qFormat="1"/>
-    <w:lsdException w:name="heading 2" w:semiHidden="1" w:uiPriority="9" w:unhideWhenUsed="1" w:qFormat="1"/>
-    <w:lsdException w:name="heading 3" w:semiHidden="1" w:uiPriority="9" w:unhideWhenUsed="1" w:qFormat="1"/>
-    <w:lsdException w:name="heading 4" w:semiHidden="1" w:uiPriority="9" w:unhideWhenUsed="1" w:qFormat="1"/>
-    <w:lsdException w:name="heading 5" w:semiHidden="1" w:uiPriority="9" w:unhideWhenUsed="1" w:qFormat="1"/>
-    <w:lsdException w:name="heading 6" w:semiHidden="1" w:uiPriority="9" w:unhideWhenUsed="1" w:qFormat="1"/>
-    <w:lsdException w:name="heading 7" w:semiHidden="1" w:uiPriority="9" w:unhideWhenUsed="1" w:qFormat="1"/>
-    <w:lsdException w:name="heading 8" w:semiHidden="1" w:uiPriority="9" w:unhideWhenUsed="1" w:qFormat="1"/>
-    <w:lsdException w:name="heading 9" w:semiHidden="1" w:uiPriority="9" w:unhideWhenUsed="1" w:qFormat="1"/>
-    <w:lsdException w:name="index 1" w:semiHidden="1" w:unhideWhenUsed="1"/>
-    <w:lsdException w:name="index 2" w:semiHidden="1" w:unhideWhenUsed="1"/>
-    <w:lsdException w:name="index 3" w:semiHidden="1" w:unhideWhenUsed="1"/>
-    <w:lsdException w:name="index 4" w:semiHidden="1" w:unhideWhenUsed="1"/>
-    <w:lsdException w:name="index 5" w:semiHidden="1" w:unhideWhenUsed="1"/>
-    <w:lsdException w:name="index 6" w:semiHidden="1" w:unhideWhenUsed="1"/>
-    <w:lsdException w:name="index 7" w:semiHidden="1" w:unhideWhenUsed="1"/>
-    <w:lsdException w:name="index 8" w:semiHidden="1" w:unhideWhenUsed="1"/>
-    <w:lsdException w:name="index 9" w:semiHidden="1" w:unhideWhenUsed="1"/>
-    <w:lsdException w:name="toc 1" w:semiHidden="1" w:uiPriority="39" w:unhideWhenUsed="1"/>
-    <w:lsdException w:name="toc 2" w:semiHidden="1" w:uiPriority="39" w:unhideWhenUsed="1"/>
-    <w:lsdException w:name="toc 3" w:semiHidden="1" w:uiPriority="39" w:unhideWhenUsed="1"/>
-    <w:lsdException w:name="toc 4" w:semiHidden="1" w:uiPriority="39" w:unhideWhenUsed="1"/>
-    <w:lsdException w:name="toc 5" w:semiHidden="1" w:uiPriority="39" w:unhideWhenUsed="1"/>
-    <w:lsdException w:name="toc 6" w:semiHidden="1" w:uiPriority="39" w:unhideWhenUsed="1"/>
-    <w:lsdException w:name="toc 7" w:semiHidden="1" w:uiPriority="39" w:unhideWhenUsed="1"/>
-    <w:lsdException w:name="toc 8" w:semiHidden="1" w:uiPriority="39" w:unhideWhenUsed="1"/>
-    <w:lsdException w:name="toc 9" w:semiHidden="1" w:uiPriority="39" w:unhideWhenUsed="1"/>
-    <w:lsdException w:name="Normal Indent" w:semiHidden="1" w:unhideWhenUsed="1"/>
-    <w:lsdException w:name="footnote text" w:semiHidden="1" w:unhideWhenUsed="1"/>
-    <w:lsdException w:name="annotation text" w:semiHidden="1" w:unhideWhenUsed="1"/>
-    <w:lsdException w:name="header" w:semiHidden="1" w:unhideWhenUsed="1"/>
-    <w:lsdException w:name="footer" w:semiHidden="1" w:unhideWhenUsed="1"/>
-    <w:lsdException w:name="index heading" w:semiHidden="1" w:unhideWhenUsed="1"/>
-    <w:lsdException w:name="caption" w:semiHidden="1" w:uiPriority="35" w:unhideWhenUsed="1" w:qFormat="1"/>
-    <w:lsdException w:name="table of figures" w:semiHidden="1" w:unhideWhenUsed="1"/>
-    <w:lsdException w:name="envelope address" w:semiHidden="1" w:unhideWhenUsed="1"/>
-    <w:lsdException w:name="envelope return" w:semiHidden="1" w:unhideWhenUsed="1"/>
-    <w:lsdException w:name="footnote reference" w:semiHidden="1" w:unhideWhenUsed="1"/>
-    <w:lsdException w:name="annotation reference" w:semiHidden="1" w:unhideWhenUsed="1"/>
-    <w:lsdException w:name="line number" w:semiHidden="1" w:unhideWhenUsed="1"/>
-    <w:lsdException w:name="page number" w:semiHidden="1" w:unhideWhenUsed="1"/>
-    <w:lsdException w:name="endnote reference" w:semiHidden="1" w:unhideWhenUsed="1"/>
-    <w:lsdException w:name="endnote text" w:semiHidden="1" w:unhideWhenUsed="1"/>
-    <w:lsdException w:name="table of authorities" w:semiHidden="1" w:unhideWhenUsed="1"/>
-    <w:lsdException w:name="macro" w:semiHidden="1" w:unhideWhenUsed="1"/>
-    <w:lsdException w:name="toa heading" w:semiHidden="1" w:unhideWhenUsed="1"/>
-    <w:lsdException w:name="List" w:semiHidden="1" w:unhideWhenUsed="1"/>
-    <w:lsdException w:name="List Bullet" w:semiHidden="1" w:unhideWhenUsed="1"/>
-    <w:lsdException w:name="List Number" w:semiHidden="1" w:unhideWhenUsed="1"/>
-    <w:lsdException w:name="List 2" w:semiHidden="1" w:unhideWhenUsed="1"/>
-    <w:lsdException w:name="List 3" w:semiHidden="1" w:unhideWhenUsed="1"/>
-    <w:lsdException w:name="List 4" w:semiHidden="1" w:unhideWhenUsed="1"/>
-    <w:lsdException w:name="List 5" w:semiHidden="1" w:unhideWhenUsed="1"/>
-    <w:lsdException w:name="List Bullet 2" w:semiHidden="1" w:unhideWhenUsed="1"/>
-    <w:lsdException w:name="List Bullet 3" w:semiHidden="1" w:unhideWhenUsed="1"/>
-    <w:lsdException w:name="List Bullet 4" w:semiHidden="1" w:unhideWhenUsed="1"/>
-    <w:lsdException w:name="List Bullet 5" w:semiHidden="1" w:unhideWhenUsed="1"/>
-    <w:lsdException w:name="List Number 2" w:semiHidden="1" w:unhideWhenUsed="1"/>
-    <w:lsdException w:name="List Number 3" w:semiHidden="1" w:unhideWhenUsed="1"/>
-    <w:lsdException w:name="List Number 4" w:semiHidden="1" w:unhideWhenUsed="1"/>
-    <w:lsdException w:name="List Number 5" w:semiHidden="1" w:unhideWhenUsed="1"/>
-    <w:lsdException w:name="Title" w:uiPriority="10" w:qFormat="1"/>
-    <w:lsdException w:name="Closing" w:semiHidden="1" w:unhideWhenUsed="1"/>
-    <w:lsdException w:name="Signature" w:semiHidden="1" w:unhideWhenUsed="1"/>
-    <w:lsdException w:name="Default Paragraph Font" w:semiHidden="1" w:uiPriority="1" w:unhideWhenUsed="1"/>
-    <w:lsdException w:name="Body Text" w:semiHidden="1" w:unhideWhenUsed="1"/>
-    <w:lsdException w:name="Body Text Indent" w:semiHidden="1" w:unhideWhenUsed="1"/>
-    <w:lsdException w:name="List Continue" w:semiHidden="1" w:unhideWhenUsed="1"/>
-    <w:lsdException w:name="List Continue 2" w:semiHidden="1" w:unhideWhenUsed="1"/>
-    <w:lsdException w:name="List Continue 3" w:semiHidden="1" w:unhideWhenUsed="1"/>
-    <w:lsdException w:name="List Continue 4" w:semiHidden="1" w:unhideWhenUsed="1"/>
-    <w:lsdException w:name="List Continue 5" w:semiHidden="1" w:unhideWhenUsed="1"/>
-    <w:lsdException w:name="Message Header" w:semiHidden="1" w:unhideWhenUsed="1"/>
-    <w:lsdException w:name="Subtitle" w:uiPriority="11" w:qFormat="1"/>
-    <w:lsdException w:name="Salutation" w:semiHidden="1" w:unhideWhenUsed="1"/>
-    <w:lsdException w:name="Date" w:semiHidden="1" w:unhideWhenUsed="1"/>
-    <w:lsdException w:name="Body Text First Indent" w:semiHidden="1" w:unhideWhenUsed="1"/>
-    <w:lsdException w:name="Body Text First Indent 2" w:semiHidden="1" w:unhideWhenUsed="1"/>
-    <w:lsdException w:name="Note Heading" w:semiHidden="1" w:unhideWhenUsed="1"/>
-    <w:lsdException w:name="Body Text 2" w:semiHidden="1" w:unhideWhenUsed="1"/>
-    <w:lsdException w:name="Body Text 3" w:semiHidden="1" w:unhideWhenUsed="1"/>
-    <w:lsdException w:name="Body Text Indent 2" w:semiHidden="1" w:unhideWhenUsed="1"/>
-    <w:lsdException w:name="Body Text Indent 3" w:semiHidden="1" w:unhideWhenUsed="1"/>
-    <w:lsdException w:name="Block Text" w:semiHidden="1" w:unhideWhenUsed="1"/>
-    <w:lsdException w:name="Hyperlink" w:semiHidden="1" w:unhideWhenUsed="1"/>
-    <w:lsdException w:name="FollowedHyperlink" w:semiHidden="1" w:unhideWhenUsed="1"/>
-    <w:lsdException w:name="Strong" w:uiPriority="22" w:qFormat="1"/>
-    <w:lsdException w:name="Emphasis" w:uiPriority="20" w:qFormat="1"/>
-    <w:lsdException w:name="Document Map" w:semiHidden="1" w:unhideWhenUsed="1"/>
-    <w:lsdException w:name="Plain Text" w:semiHidden="1" w:unhideWhenUsed="1"/>
-    <w:lsdException w:name="E-mail Signature" w:semiHidden="1" w:unhideWhenUsed="1"/>
-    <w:lsdException w:name="HTML Top of Form" w:semiHidden="1" w:unhideWhenUsed="1"/>
-    <w:lsdException w:name="HTML Bottom of Form" w:semiHidden="1" w:unhideWhenUsed="1"/>
-    <w:lsdException w:name="Normal (Web)" w:semiHidden="1" w:unhideWhenUsed="1"/>
-    <w:lsdException w:name="HTML Acronym" w:semiHidden="1" w:unhideWhenUsed="1"/>
-    <w:lsdException w:name="HTML Address" w:semiHidden="1" w:unhideWhenUsed="1"/>
-    <w:lsdException w:name="HTML Cite" w:semiHidden="1" w:unhideWhenUsed="1"/>
-    <w:lsdException w:name="HTML Code" w:semiHidden="1" w:unhideWhenUsed="1"/>
-    <w:lsdException w:name="HTML Definition" w:semiHidden="1" w:unhideWhenUsed="1"/>
-    <w:lsdException w:name="HTML Keyboard" w:semiHidden="1" w:unhideWhenUsed="1"/>
-    <w:lsdException w:name="HTML Preformatted" w:semiHidden="1" w:unhideWhenUsed="1"/>
-    <w:lsdException w:name="HTML Sample" w:semiHidden="1" w:unhideWhenUsed="1"/>
-    <w:lsdException w:name="HTML Typewriter" w:semiHidden="1" w:unhideWhenUsed="1"/>
-    <w:lsdException w:name="HTML Variable" w:semiHidden="1" w:unhideWhenUsed="1"/>
-    <w:lsdException w:name="Normal Table" w:semiHidden="1" w:unhideWhenUsed="1"/>
-    <w:lsdException w:name="annotation subject" w:semiHidden="1" w:unhideWhenUsed="1"/>
-    <w:lsdException w:name="No List" w:semiHidden="1" w:unhideWhenUsed="1"/>
-    <w:lsdException w:name="Outline List 1" w:semiHidden="1" w:unhideWhenUsed="1"/>
-    <w:lsdException w:name="Outline List 2" w:semiHidden="1" w:unhideWhenUsed="1"/>
-    <w:lsdException w:name="Outline List 3" w:semiHidden="1" w:unhideWhenUsed="1"/>
-    <w:lsdException w:name="Table Simple 1" w:semiHidden="1" w:unhideWhenUsed="1"/>
-    <w:lsdException w:name="Table Simple 2" w:semiHidden="1" w:unhideWhenUsed="1"/>
-    <w:lsdException w:name="Table Simple 3" w:semiHidden="1" w:unhideWhenUsed="1"/>
-    <w:lsdException w:name="Table Classic 1" w:semiHidden="1" w:unhideWhenUsed="1"/>
-    <w:lsdException w:name="Table Classic 2" w:semiHidden="1" w:unhideWhenUsed="1"/>
-    <w:lsdException w:name="Table Classic 3" w:semiHidden="1" w:unhideWhenUsed="1"/>
-    <w:lsdException w:name="Table Classic 4" w:semiHidden="1" w:unhideWhenUsed="1"/>
-    <w:lsdException w:name="Table Colorful 1" w:semiHidden="1" w:unhideWhenUsed="1"/>
-    <w:lsdException w:name="Table Colorful 2" w:semiHidden="1" w:unhideWhenUsed="1"/>
-    <w:lsdException w:name="Table Colorful 3" w:semiHidden="1" w:unhideWhenUsed="1"/>
-    <w:lsdException w:name="Table Columns 1" w:semiHidden="1" w:unhideWhenUsed="1"/>
-    <w:lsdException w:name="Table Columns 2" w:semiHidden="1" w:unhideWhenUsed="1"/>
-    <w:lsdException w:name="Table Columns 3" w:semiHidden="1" w:unhideWhenUsed="1"/>
-    <w:lsdException w:name="Table Columns 4" w:semiHidden="1" w:unhideWhenUsed="1"/>
-    <w:lsdException w:name="Table Columns 5" w:semiHidden="1" w:unhideWhenUsed="1"/>
-    <w:lsdException w:name="Table Grid 1" w:semiHidden="1" w:unhideWhenUsed="1"/>
-    <w:lsdException w:name="Table Grid 2" w:semiHidden="1" w:unhideWhenUsed="1"/>
-    <w:lsdException w:name="Table Grid 3" w:semiHidden="1" w:unhideWhenUsed="1"/>
-    <w:lsdException w:name="Table Grid 4" w:semiHidden="1" w:unhideWhenUsed="1"/>
-    <w:lsdException w:name="Table Grid 5" w:semiHidden="1" w:unhideWhenUsed="1"/>
-    <w:lsdException w:name="Table Grid 6" w:semiHidden="1" w:unhideWhenUsed="1"/>
-    <w:lsdException w:name="Table Grid 7" w:semiHidden="1" w:unhideWhenUsed="1"/>
-    <w:lsdException w:name="Table Grid 8" w:semiHidden="1" w:unhideWhenUsed="1"/>
-    <w:lsdException w:name="Table List 1" w:semiHidden="1" w:unhideWhenUsed="1"/>
-    <w:lsdException w:name="Table List 2" w:semiHidden="1" w:unhideWhenUsed="1"/>
-    <w:lsdException w:name="Table List 3" w:semiHidden="1" w:unhideWhenUsed="1"/>
-    <w:lsdException w:name="Table List 4" w:semiHidden="1" w:unhideWhenUsed="1"/>
-    <w:lsdException w:name="Table List 5" w:semiHidden="1" w:unhideWhenUsed="1"/>
-    <w:lsdException w:name="Table List 6" w:semiHidden="1" w:unhideWhenUsed="1"/>
-    <w:lsdException w:name="Table List 7" w:semiHidden="1" w:unhideWhenUsed="1"/>
-    <w:lsdException w:name="Table List 8" w:semiHidden="1" w:unhideWhenUsed="1"/>
-    <w:lsdException w:name="Table 3D effects 1" w:semiHidden="1" w:unhideWhenUsed="1"/>
-    <w:lsdException w:name="Table 3D effects 2" w:semiHidden="1" w:unhideWhenUsed="1"/>
-    <w:lsdException w:name="Table 3D effects 3" w:semiHidden="1" w:unhideWhenUsed="1"/>
-    <w:lsdException w:name="Table Contemporary" w:semiHidden="1" w:unhideWhenUsed="1"/>
-    <w:lsdException w:name="Table Elegant" w:semiHidden="1" w:unhideWhenUsed="1"/>
-    <w:lsdException w:name="Table Professional" w:semiHidden="1" w:unhideWhenUsed="1"/>
-    <w:lsdException w:name="Table Subtle 1" w:semiHidden="1" w:unhideWhenUsed="1"/>
-    <w:lsdException w:name="Table Subtle 2" w:semiHidden="1" w:unhideWhenUsed="1"/>
-    <w:lsdException w:name="Table Web 1" w:semiHidden="1" w:unhideWhenUsed="1"/>
-    <w:lsdException w:name="Table Web 2" w:semiHidden="1" w:unhideWhenUsed="1"/>
-    <w:lsdException w:name="Table Web 3" w:semiHidden="1" w:unhideWhenUsed="1"/>
-    <w:lsdException w:name="Balloon Text" w:semiHidden="1" w:unhideWhenUsed="1"/>
-    <w:lsdException w:name="Table Grid" w:uiPriority="39"/>
-    <w:lsdException w:name="Table Theme" w:semiHidden="1" w:unhideWhenUsed="1"/>
-    <w:lsdException w:name="Placeholder Text" w:semiHidden="1"/>
-    <w:lsdException w:name="No Spacing" w:uiPriority="1" w:qFormat="1"/>
-    <w:lsdException w:name="Light Shading" w:uiPriority="60"/>
-    <w:lsdException w:name="Light List" w:uiPriority="61"/>
-    <w:lsdException w:name="Light Grid" w:uiPriority="62"/>
-    <w:lsdException w:name="Medium Shading 1" w:uiPriority="63"/>
-    <w:lsdException w:name="Medium Shading 2" w:uiPriority="64"/>
-    <w:lsdException w:name="Medium List 1" w:uiPriority="65"/>
-    <w:lsdException w:name="Medium List 2" w:uiPriority="66"/>
-    <w:lsdException w:name="Medium Grid 1" w:uiPriority="67"/>
-    <w:lsdException w:name="Medium Grid 2" w:uiPriority="68"/>
-    <w:lsdException w:name="Medium Grid 3" w:uiPriority="69"/>
-    <w:lsdException w:name="Dark List" w:uiPriority="70"/>
-    <w:lsdException w:name="Colorful Shading" w:uiPriority="71"/>
-    <w:lsdException w:name="Colorful List" w:uiPriority="72"/>
-    <w:lsdException w:name="Colorful Grid" w:uiPriority="73"/>
-    <w:lsdException w:name="Light Shading Accent 1" w:uiPriority="60"/>
-    <w:lsdException w:name="Light List Accent 1" w:uiPriority="61"/>
-    <w:lsdException w:name="Light Grid Accent 1" w:uiPriority="62"/>
-    <w:lsdException w:name="Medium Shading 1 Accent 1" w:uiPriority="63"/>
-    <w:lsdException w:name="Medium Shading 2 Accent 1" w:uiPriority="64"/>
-    <w:lsdException w:name="Medium List 1 Accent 1" w:uiPriority="65"/>
-    <w:lsdException w:name="Revision" w:semiHidden="1"/>
-    <w:lsdException w:name="List Paragraph" w:uiPriority="34" w:qFormat="1"/>
-    <w:lsdException w:name="Quote" w:uiPriority="29" w:qFormat="1"/>
-    <w:lsdException w:name="Intense Quote" w:uiPriority="30" w:qFormat="1"/>
-    <w:lsdException w:name="Medium List 2 Accent 1" w:uiPriority="66"/>
-    <w:lsdException w:name="Medium Grid 1 Accent 1" w:uiPriority="67"/>
-    <w:lsdException w:name="Medium Grid 2 Accent 1" w:uiPriority="68"/>
-    <w:lsdException w:name="Medium Grid 3 Accent 1" w:uiPriority="69"/>
-    <w:lsdException w:name="Dark List Accent 1" w:uiPriority="70"/>
-    <w:lsdException w:name="Colorful Shading Accent 1" w:uiPriority="71"/>
-    <w:lsdException w:name="Colorful List Accent 1" w:uiPriority="72"/>
-    <w:lsdException w:name="Colorful Grid Accent 1" w:uiPriority="73"/>
-    <w:lsdException w:name="Light Shading Accent 2" w:uiPriority="60"/>
-    <w:lsdException w:name="Light List Accent 2" w:uiPriority="61"/>
-    <w:lsdException w:name="Light Grid Accent 2" w:uiPriority="62"/>
-    <w:lsdException w:name="Medium Shading 1 Accent 2" w:uiPriority="63"/>
-    <w:lsdException w:name="Medium Shading 2 Accent 2" w:uiPriority="64"/>
-    <w:lsdException w:name="Medium List 1 Accent 2" w:uiPriority="65"/>
-    <w:lsdException w:name="Medium List 2 Accent 2" w:uiPriority="66"/>
-    <w:lsdException w:name="Medium Grid 1 Accent 2" w:uiPriority="67"/>
-    <w:lsdException w:name="Medium Grid 2 Accent 2" w:uiPriority="68"/>
-    <w:lsdException w:name="Medium Grid 3 Accent 2" w:uiPriority="69"/>
-    <w:lsdException w:name="Dark List Accent 2" w:uiPriority="70"/>
-    <w:lsdException w:name="Colorful Shading Accent 2" w:uiPriority="71"/>
-    <w:lsdException w:name="Colorful List Accent 2" w:uiPriority="72"/>
-    <w:lsdException w:name="Colorful Grid Accent 2" w:uiPriority="73"/>
-    <w:lsdException w:name="Light Shading Accent 3" w:uiPriority="60"/>
-    <w:lsdException w:name="Light List Accent 3" w:uiPriority="61"/>
-    <w:lsdException w:name="Light Grid Accent 3" w:uiPriority="62"/>
-    <w:lsdException w:name="Medium Shading 1 Accent 3" w:uiPriority="63"/>
-    <w:lsdException w:name="Medium Shading 2 Accent 3" w:uiPriority="64"/>
-    <w:lsdException w:name="Medium List 1 Accent 3" w:uiPriority="65"/>
-    <w:lsdException w:name="Medium List 2 Accent 3" w:uiPriority="66"/>
-    <w:lsdException w:name="Medium Grid 1 Accent 3" w:uiPriority="67"/>
-    <w:lsdException w:name="Medium Grid 2 Accent 3" w:uiPriority="68"/>
-    <w:lsdException w:name="Medium Grid 3 Accent 3" w:uiPriority="69"/>
-    <w:lsdException w:name="Dark List Accent 3" w:uiPriority="70"/>
-    <w:lsdException w:name="Colorful Shading Accent 3" w:uiPriority="71"/>
-    <w:lsdException w:name="Colorful List Accent 3" w:uiPriority="72"/>
-    <w:lsdException w:name="Colorful Grid Accent 3" w:uiPriority="73"/>
-    <w:lsdException w:name="Light Shading Accent 4" w:uiPriority="60"/>
-    <w:lsdException w:name="Light List Accent 4" w:uiPriority="61"/>
-    <w:lsdException w:name="Light Grid Accent 4" w:uiPriority="62"/>
-    <w:lsdException w:name="Medium Shading 1 Accent 4" w:uiPriority="63"/>
-    <w:lsdException w:name="Medium Shading 2 Accent 4" w:uiPriority="64"/>
-    <w:lsdException w:name="Medium List 1 Accent 4" w:uiPriority="65"/>
-    <w:lsdException w:name="Medium List 2 Accent 4" w:uiPriority="66"/>
-    <w:lsdException w:name="Medium Grid 1 Accent 4" w:uiPriority="67"/>
-    <w:lsdException w:name="Medium Grid 2 Accent 4" w:uiPriority="68"/>
-    <w:lsdException w:name="Medium Grid 3 Accent 4" w:uiPriority="69"/>
-    <w:lsdException w:name="Dark List Accent 4" w:uiPriority="70"/>
-    <w:lsdException w:name="Colorful Shading Accent 4" w:uiPriority="71"/>
-    <w:lsdException w:name="Colorful List Accent 4" w:uiPriority="72"/>
-    <w:lsdException w:name="Colorful Grid Accent 4" w:uiPriority="73"/>
-    <w:lsdException w:name="Light Shading Accent 5" w:uiPriority="60"/>
-    <w:lsdException w:name="Light List Accent 5" w:uiPriority="61"/>
-    <w:lsdException w:name="Light Grid Accent 5" w:uiPriority="62"/>
-    <w:lsdException w:name="Medium Shading 1 Accent 5" w:uiPriority="63"/>
-    <w:lsdException w:name="Medium Shading 2 Accent 5" w:uiPriority="64"/>
-    <w:lsdException w:name="Medium List 1 Accent 5" w:uiPriority="65"/>
-    <w:lsdException w:name="Medium List 2 Accent 5" w:uiPriority="66"/>
-    <w:lsdException w:name="Medium Grid 1 Accent 5" w:uiPriority="67"/>
-    <w:lsdException w:name="Medium Grid 2 Accent 5" w:uiPriority="68"/>
-    <w:lsdException w:name="Medium Grid 3 Accent 5" w:uiPriority="69"/>
-    <w:lsdException w:name="Dark List Accent 5" w:uiPriority="70"/>
-    <w:lsdException w:name="Colorful Shading Accent 5" w:uiPriority="71"/>
-    <w:lsdException w:name="Colorful List Accent 5" w:uiPriority="72"/>
-    <w:lsdException w:name="Colorful Grid Accent 5" w:uiPriority="73"/>
-    <w:lsdException w:name="Light Shading Accent 6" w:uiPriority="60"/>
-    <w:lsdException w:name="Light List Accent 6" w:uiPriority="61"/>
-    <w:lsdException w:name="Light Grid Accent 6" w:uiPriority="62"/>
-    <w:lsdException w:name="Medium Shading 1 Accent 6" w:uiPriority="63"/>
-    <w:lsdException w:name="Medium Shading 2 Accent 6" w:uiPriority="64"/>
-    <w:lsdException w:name="Medium List 1 Accent 6" w:uiPriority="65"/>
-    <w:lsdException w:name="Medium List 2 Accent 6" w:uiPriority="66"/>
-    <w:lsdException w:name="Medium Grid 1 Accent 6" w:uiPriority="67"/>
-    <w:lsdException w:name="Medium Grid 2 Accent 6" w:uiPriority="68"/>
-    <w:lsdException w:name="Medium Grid 3 Accent 6" w:uiPriority="69"/>
-    <w:lsdException w:name="Dark List Accent 6" w:uiPriority="70"/>
-    <w:lsdException w:name="Colorful Shading Accent 6" w:uiPriority="71"/>
-    <w:lsdException w:name="Colorful List Accent 6" w:uiPriority="72"/>
-    <w:lsdException w:name="Colorful Grid Accent 6" w:uiPriority="73"/>
-    <w:lsdException w:name="Subtle Emphasis" w:uiPriority="19" w:qFormat="1"/>
-    <w:lsdException w:name="Intense Emphasis" w:uiPriority="21" w:qFormat="1"/>
-    <w:lsdException w:name="Subtle Reference" w:uiPriority="31" w:qFormat="1"/>
-    <w:lsdException w:name="Intense Reference" w:uiPriority="32" w:qFormat="1"/>
-    <w:lsdException w:name="Book Title" w:uiPriority="33" w:qFormat="1"/>
-    <w:lsdException w:name="Bibliography" w:semiHidden="1" w:uiPriority="37" w:unhideWhenUsed="1"/>
-    <w:lsdException w:name="TOC Heading" w:semiHidden="1" w:uiPriority="39" w:unhideWhenUsed="1" w:qFormat="1"/>
-    <w:lsdException w:name="Plain Table 1" w:uiPriority="41"/>
-    <w:lsdException w:name="Plain Table 2" w:uiPriority="42"/>
-    <w:lsdException w:name="Plain Table 3" w:uiPriority="43"/>
-    <w:lsdException w:name="Plain Table 4" w:uiPriority="44"/>
-    <w:lsdException w:name="Plain Table 5" w:uiPriority="45"/>
-    <w:lsdException w:name="Grid Table Light" w:uiPriority="40"/>
-    <w:lsdException w:name="Grid Table 1 Light" w:uiPriority="46"/>
-    <w:lsdException w:name="Grid Table 2" w:uiPriority="47"/>
-    <w:lsdException w:name="Grid Table 3" w:uiPriority="48"/>
-    <w:lsdException w:name="Grid Table 4" w:uiPriority="49"/>
-    <w:lsdException w:name="Grid Table 5 Dark" w:uiPriority="50"/>
-    <w:lsdException w:name="Grid Table 6 Colorful" w:uiPriority="51"/>
-    <w:lsdException w:name="Grid Table 7 Colorful" w:uiPriority="52"/>
-    <w:lsdException w:name="Grid Table 1 Light Accent 1" w:uiPriority="46"/>
-    <w:lsdException w:name="Grid Table 2 Accent 1" w:uiPriority="47"/>
-    <w:lsdException w:name="Grid Table 3 Accent 1" w:uiPriority="48"/>
-    <w:lsdException w:name="Grid Table 4 Accent 1" w:uiPriority="49"/>
-    <w:lsdException w:name="Grid Table 5 Dark Accent 1" w:uiPriority="50"/>
-    <w:lsdException w:name="Grid Table 6 Colorful Accent 1" w:uiPriority="51"/>
-    <w:lsdException w:name="Grid Table 7 Colorful Accent 1" w:uiPriority="52"/>
-    <w:lsdException w:name="Grid Table 1 Light Accent 2" w:uiPriority="46"/>
-    <w:lsdException w:name="Grid Table 2 Accent 2" w:uiPriority="47"/>
-    <w:lsdException w:name="Grid Table 3 Accent 2" w:uiPriority="48"/>
-    <w:lsdException w:name="Grid Table 4 Accent 2" w:uiPriority="49"/>
-    <w:lsdException w:name="Grid Table 5 Dark Accent 2" w:uiPriority="50"/>
-    <w:lsdException w:name="Grid Table 6 Colorful Accent 2" w:uiPriority="51"/>
-    <w:lsdException w:name="Grid Table 7 Colorful Accent 2" w:uiPriority="52"/>
-    <w:lsdException w:name="Grid Table 1 Light Accent 3" w:uiPriority="46"/>
-    <w:lsdException w:name="Grid Table 2 Accent 3" w:uiPriority="47"/>
-    <w:lsdException w:name="Grid Table 3 Accent 3" w:uiPriority="48"/>
-    <w:lsdException w:name="Grid Table 4 Accent 3" w:uiPriority="49"/>
-    <w:lsdException w:name="Grid Table 5 Dark Accent 3" w:uiPriority="50"/>
-    <w:lsdException w:name="Grid Table 6 Colorful Accent 3" w:uiPriority="51"/>
-    <w:lsdException w:name="Grid Table 7 Colorful Accent 3" w:uiPriority="52"/>
-    <w:lsdException w:name="Grid Table 1 Light Accent 4" w:uiPriority="46"/>
-    <w:lsdException w:name="Grid Table 2 Accent 4" w:uiPriority="47"/>
-    <w:lsdException w:name="Grid Table 3 Accent 4" w:uiPriority="48"/>
-    <w:lsdException w:name="Grid Table 4 Accent 4" w:uiPriority="49"/>
-    <w:lsdException w:name="Grid Table 5 Dark Accent 4" w:uiPriority="50"/>
-    <w:lsdException w:name="Grid Table 6 Colorful Accent 4" w:uiPriority="51"/>
-    <w:lsdException w:name="Grid Table 7 Colorful Accent 4" w:uiPriority="52"/>
-    <w:lsdException w:name="Grid Table 1 Light Accent 5" w:uiPriority="46"/>
-    <w:lsdException w:name="Grid Table 2 Accent 5" w:uiPriority="47"/>
-    <w:lsdException w:name="Grid Table 3 Accent 5" w:uiPriority="48"/>
-    <w:lsdException w:name="Grid Table 4 Accent 5" w:uiPriority="49"/>
-    <w:lsdException w:name="Grid Table 5 Dark Accent 5" w:uiPriority="50"/>
-    <w:lsdException w:name="Grid Table 6 Colorful Accent 5" w:uiPriority="51"/>
-    <w:lsdException w:name="Grid Table 7 Colorful Accent 5" w:uiPriority="52"/>
-    <w:lsdException w:name="Grid Table 1 Light Accent 6" w:uiPriority="46"/>
-    <w:lsdException w:name="Grid Table 2 Accent 6" w:uiPriority="47"/>
-    <w:lsdException w:name="Grid Table 3 Accent 6" w:uiPriority="48"/>
-    <w:lsdException w:name="Grid Table 4 Accent 6" w:uiPriority="49"/>
-    <w:lsdException w:name="Grid Table 5 Dark Accent 6" w:uiPriority="50"/>
-    <w:lsdException w:name="Grid Table 6 Colorful Accent 6" w:uiPriority="51"/>
-    <w:lsdException w:name="Grid Table 7 Colorful Accent 6" w:uiPriority="52"/>
-    <w:lsdException w:name="List Table 1 Light" w:uiPriority="46"/>
-    <w:lsdException w:name="List Table 2" w:uiPriority="47"/>
-    <w:lsdException w:name="List Table 3" w:uiPriority="48"/>
-    <w:lsdException w:name="List Table 4" w:uiPriority="49"/>
-    <w:lsdException w:name="List Table 5 Dark" w:uiPriority="50"/>
-    <w:lsdException w:name="List Table 6 Colorful" w:uiPriority="51"/>
-    <w:lsdException w:name="List Table 7 Colorful" w:uiPriority="52"/>
-    <w:lsdException w:name="List Table 1 Light Accent 1" w:uiPriority="46"/>
-    <w:lsdException w:name="List Table 2 Accent 1" w:uiPriority="47"/>
-    <w:lsdException w:name="List Table 3 Accent 1" w:uiPriority="48"/>
-    <w:lsdException w:name="List Table 4 Accent 1" w:uiPriority="49"/>
-    <w:lsdException w:name="List Table 5 Dark Accent 1" w:uiPriority="50"/>
-    <w:lsdException w:name="List Table 6 Colorful Accent 1" w:uiPriority="51"/>
-    <w:lsdException w:name="List Table 7 Colorful Accent 1" w:uiPriority="52"/>
-    <w:lsdException w:name="List Table 1 Light Accent 2" w:uiPriority="46"/>
-    <w:lsdException w:name="List Table 2 Accent 2" w:uiPriority="47"/>
-    <w:lsdException w:name="List Table 3 Accent 2" w:uiPriority="48"/>
-    <w:lsdException w:name="List Table 4 Accent 2" w:uiPriority="49"/>
-    <w:lsdException w:name="List Table 5 Dark Accent 2" w:uiPriority="50"/>
-    <w:lsdException w:name="List Table 6 Colorful Accent 2" w:uiPriority="51"/>
-    <w:lsdException w:name="List Table 7 Colorful Accent 2" w:uiPriority="52"/>
-    <w:lsdException w:name="List Table 1 Light Accent 3" w:uiPriority="46"/>
-    <w:lsdException w:name="List Table 2 Accent 3" w:uiPriority="47"/>
-    <w:lsdException w:name="List Table 3 Accent 3" w:uiPriority="48"/>
-    <w:lsdException w:name="List Table 4 Accent 3" w:uiPriority="49"/>
-    <w:lsdException w:name="List Table 5 Dark Accent 3" w:uiPriority="50"/>
-    <w:lsdException w:name="List Table 6 Colorful Accent 3" w:uiPriority="51"/>
-    <w:lsdException w:name="List Table 7 Colorful Accent 3" w:uiPriority="52"/>
-    <w:lsdException w:name="List Table 1 Light Accent 4" w:uiPriority="46"/>
-    <w:lsdException w:name="List Table 2 Accent 4" w:uiPriority="47"/>
-    <w:lsdException w:name="List Table 3 Accent 4" w:uiPriority="48"/>
-    <w:lsdException w:name="List Table 4 Accent 4" w:uiPriority="49"/>
-    <w:lsdException w:name="List Table 5 Dark Accent 4" w:uiPriority="50"/>
-    <w:lsdException w:name="List Table 6 Colorful Accent 4" w:uiPriority="51"/>
-    <w:lsdException w:name="List Table 7 Colorful Accent 4" w:uiPriority="52"/>
-    <w:lsdException w:name="List Table 1 Light Accent 5" w:uiPriority="46"/>
-    <w:lsdException w:name="List Table 2 Accent 5" w:uiPriority="47"/>
-    <w:lsdException w:name="List Table 3 Accent 5" w:uiPriority="48"/>
-    <w:lsdException w:name="List Table 4 Accent 5" w:uiPriority="49"/>
-    <w:lsdException w:name="List Table 5 Dark Accent 5" w:uiPriority="50"/>
-    <w:lsdException w:name="List Table 6 Colorful Accent 5" w:uiPriority="51"/>
-    <w:lsdException w:name="List Table 7 Colorful Accent 5" w:uiPriority="52"/>
-    <w:lsdException w:name="List Table 1 Light Accent 6" w:uiPriority="46"/>
-    <w:lsdException w:name="List Table 2 Accent 6" w:uiPriority="47"/>
-    <w:lsdException w:name="List Table 3 Accent 6" w:uiPriority="48"/>
-    <w:lsdException w:name="List Table 4 Accent 6" w:uiPriority="49"/>
-    <w:lsdException w:name="List Table 5 Dark Accent 6" w:uiPriority="50"/>
-    <w:lsdException w:name="List Table 6 Colorful Accent 6" w:uiPriority="51"/>
-    <w:lsdException w:name="List Table 7 Colorful Accent 6" w:uiPriority="52"/>
+  <w:latentStyles w:defLockedState="0" w:defUIPriority="99" w:defSemiHidden="1" w:defUnhideWhenUsed="1" w:defQFormat="0" w:count="267">
+    <w:lsdException w:name="Normal" w:semiHidden="0" w:uiPriority="0" w:unhideWhenUsed="0" w:qFormat="1"/>
+    <w:lsdException w:name="heading 1" w:semiHidden="0" w:uiPriority="9" w:unhideWhenUsed="0" w:qFormat="1"/>
+    <w:lsdException w:name="heading 2" w:uiPriority="9" w:qFormat="1"/>
+    <w:lsdException w:name="heading 3" w:uiPriority="9" w:qFormat="1"/>
+    <w:lsdException w:name="heading 4" w:uiPriority="9" w:qFormat="1"/>
+    <w:lsdException w:name="heading 5" w:uiPriority="9" w:qFormat="1"/>
+    <w:lsdException w:name="heading 6" w:uiPriority="9" w:qFormat="1"/>
+    <w:lsdException w:name="heading 7" w:uiPriority="9" w:qFormat="1"/>
+    <w:lsdException w:name="heading 8" w:uiPriority="9" w:qFormat="1"/>
+    <w:lsdException w:name="heading 9" w:uiPriority="9" w:qFormat="1"/>
+    <w:lsdException w:name="toc 1" w:uiPriority="39"/>
+    <w:lsdException w:name="toc 2" w:uiPriority="39"/>
+    <w:lsdException w:name="toc 3" w:uiPriority="39"/>
+    <w:lsdException w:name="toc 4" w:uiPriority="39"/>
+    <w:lsdException w:name="toc 5" w:uiPriority="39"/>
+    <w:lsdException w:name="toc 6" w:uiPriority="39"/>
+    <w:lsdException w:name="toc 7" w:uiPriority="39"/>
+    <w:lsdException w:name="toc 8" w:uiPriority="39"/>
+    <w:lsdException w:name="toc 9" w:uiPriority="39"/>
+    <w:lsdException w:name="caption" w:uiPriority="35" w:qFormat="1"/>
+    <w:lsdException w:name="Title" w:semiHidden="0" w:uiPriority="10" w:unhideWhenUsed="0" w:qFormat="1"/>
+    <w:lsdException w:name="Default Paragraph Font" w:uiPriority="1"/>
+    <w:lsdException w:name="Subtitle" w:semiHidden="0" w:uiPriority="11" w:unhideWhenUsed="0" w:qFormat="1"/>
+    <w:lsdException w:name="Strong" w:semiHidden="0" w:uiPriority="22" w:unhideWhenUsed="0" w:qFormat="1"/>
+    <w:lsdException w:name="Emphasis" w:semiHidden="0" w:uiPriority="20" w:unhideWhenUsed="0" w:qFormat="1"/>
+    <w:lsdException w:name="Table Grid" w:semiHidden="0" w:uiPriority="39" w:unhideWhenUsed="0"/>
+    <w:lsdException w:name="Placeholder Text" w:unhideWhenUsed="0"/>
+    <w:lsdException w:name="No Spacing" w:semiHidden="0" w:uiPriority="1" w:unhideWhenUsed="0" w:qFormat="1"/>
+    <w:lsdException w:name="Light Shading" w:semiHidden="0" w:uiPriority="60" w:unhideWhenUsed="0"/>
+    <w:lsdException w:name="Light List" w:semiHidden="0" w:uiPriority="61" w:unhideWhenUsed="0"/>
+    <w:lsdException w:name="Light Grid" w:semiHidden="0" w:uiPriority="62" w:unhideWhenUsed="0"/>
+    <w:lsdException w:name="Medium Shading 1" w:semiHidden="0" w:uiPriority="63" w:unhideWhenUsed="0"/>
+    <w:lsdException w:name="Medium Shading 2" w:semiHidden="0" w:uiPriority="64" w:unhideWhenUsed="0"/>
+    <w:lsdException w:name="Medium List 1" w:semiHidden="0" w:uiPriority="65" w:unhideWhenUsed="0"/>
+    <w:lsdException w:name="Medium List 2" w:semiHidden="0" w:uiPriority="66" w:unhideWhenUsed="0"/>
+    <w:lsdException w:name="Medium Grid 1" w:semiHidden="0" w:uiPriority="67" w:unhideWhenUsed="0"/>
+    <w:lsdException w:name="Medium Grid 2" w:semiHidden="0" w:uiPriority="68" w:unhideWhenUsed="0"/>
+    <w:lsdException w:name="Medium Grid 3" w:semiHidden="0" w:uiPriority="69" w:unhideWhenUsed="0"/>
+    <w:lsdException w:name="Dark List" w:semiHidden="0" w:uiPriority="70" w:unhideWhenUsed="0"/>
+    <w:lsdException w:name="Colorful Shading" w:semiHidden="0" w:uiPriority="71" w:unhideWhenUsed="0"/>
+    <w:lsdException w:name="Colorful List" w:semiHidden="0" w:uiPriority="72" w:unhideWhenUsed="0"/>
+    <w:lsdException w:name="Colorful Grid" w:semiHidden="0" w:uiPriority="73" w:unhideWhenUsed="0"/>
+    <w:lsdException w:name="Light Shading Accent 1" w:semiHidden="0" w:uiPriority="60" w:unhideWhenUsed="0"/>
+    <w:lsdException w:name="Light List Accent 1" w:semiHidden="0" w:uiPriority="61" w:unhideWhenUsed="0"/>
+    <w:lsdException w:name="Light Grid Accent 1" w:semiHidden="0" w:uiPriority="62" w:unhideWhenUsed="0"/>
+    <w:lsdException w:name="Medium Shading 1 Accent 1" w:semiHidden="0" w:uiPriority="63" w:unhideWhenUsed="0"/>
+    <w:lsdException w:name="Medium Shading 2 Accent 1" w:semiHidden="0" w:uiPriority="64" w:unhideWhenUsed="0"/>
+    <w:lsdException w:name="Medium List 1 Accent 1" w:semiHidden="0" w:uiPriority="65" w:unhideWhenUsed="0"/>
+    <w:lsdException w:name="Revision" w:unhideWhenUsed="0"/>
+    <w:lsdException w:name="List Paragraph" w:semiHidden="0" w:uiPriority="34" w:unhideWhenUsed="0" w:qFormat="1"/>
+    <w:lsdException w:name="Quote" w:semiHidden="0" w:uiPriority="29" w:unhideWhenUsed="0" w:qFormat="1"/>
+    <w:lsdException w:name="Intense Quote" w:semiHidden="0" w:uiPriority="30" w:unhideWhenUsed="0" w:qFormat="1"/>
+    <w:lsdException w:name="Medium List 2 Accent 1" w:semiHidden="0" w:uiPriority="66" w:unhideWhenUsed="0"/>
+    <w:lsdException w:name="Medium Grid 1 Accent 1" w:semiHidden="0" w:uiPriority="67" w:unhideWhenUsed="0"/>
+    <w:lsdException w:name="Medium Grid 2 Accent 1" w:semiHidden="0" w:uiPriority="68" w:unhideWhenUsed="0"/>
+    <w:lsdException w:name="Medium Grid 3 Accent 1" w:semiHidden="0" w:uiPriority="69" w:unhideWhenUsed="0"/>
+    <w:lsdException w:name="Dark List Accent 1" w:semiHidden="0" w:uiPriority="70" w:unhideWhenUsed="0"/>
+    <w:lsdException w:name="Colorful Shading Accent 1" w:semiHidden="0" w:uiPriority="71" w:unhideWhenUsed="0"/>
+    <w:lsdException w:name="Colorful List Accent 1" w:semiHidden="0" w:uiPriority="72" w:unhideWhenUsed="0"/>
+    <w:lsdException w:name="Colorful Grid Accent 1" w:semiHidden="0" w:uiPriority="73" w:unhideWhenUsed="0"/>
+    <w:lsdException w:name="Light Shading Accent 2" w:semiHidden="0" w:uiPriority="60" w:unhideWhenUsed="0"/>
+    <w:lsdException w:name="Light List Accent 2" w:semiHidden="0" w:uiPriority="61" w:unhideWhenUsed="0"/>
+    <w:lsdException w:name="Light Grid Accent 2" w:semiHidden="0" w:uiPriority="62" w:unhideWhenUsed="0"/>
+    <w:lsdException w:name="Medium Shading 1 Accent 2" w:semiHidden="0" w:uiPriority="63" w:unhideWhenUsed="0"/>
+    <w:lsdException w:name="Medium Shading 2 Accent 2" w:semiHidden="0" w:uiPriority="64" w:unhideWhenUsed="0"/>
+    <w:lsdException w:name="Medium List 1 Accent 2" w:semiHidden="0" w:uiPriority="65" w:unhideWhenUsed="0"/>
+    <w:lsdException w:name="Medium List 2 Accent 2" w:semiHidden="0" w:uiPriority="66" w:unhideWhenUsed="0"/>
+    <w:lsdException w:name="Medium Grid 1 Accent 2" w:semiHidden="0" w:uiPriority="67" w:unhideWhenUsed="0"/>
+    <w:lsdException w:name="Medium Grid 2 Accent 2" w:semiHidden="0" w:uiPriority="68" w:unhideWhenUsed="0"/>
+    <w:lsdException w:name="Medium Grid 3 Accent 2" w:semiHidden="0" w:uiPriority="69" w:unhideWhenUsed="0"/>
+    <w:lsdException w:name="Dark List Accent 2" w:semiHidden="0" w:uiPriority="70" w:unhideWhenUsed="0"/>
+    <w:lsdException w:name="Colorful Shading Accent 2" w:semiHidden="0" w:uiPriority="71" w:unhideWhenUsed="0"/>
+    <w:lsdException w:name="Colorful List Accent 2" w:semiHidden="0" w:uiPriority="72" w:unhideWhenUsed="0"/>
+    <w:lsdException w:name="Colorful Grid Accent 2" w:semiHidden="0" w:uiPriority="73" w:unhideWhenUsed="0"/>
+    <w:lsdException w:name="Light Shading Accent 3" w:semiHidden="0" w:uiPriority="60" w:unhideWhenUsed="0"/>
+    <w:lsdException w:name="Light List Accent 3" w:semiHidden="0" w:uiPriority="61" w:unhideWhenUsed="0"/>
+    <w:lsdException w:name="Light Grid Accent 3" w:semiHidden="0" w:uiPriority="62" w:unhideWhenUsed="0"/>
+    <w:lsdException w:name="Medium Shading 1 Accent 3" w:semiHidden="0" w:uiPriority="63" w:unhideWhenUsed="0"/>
+    <w:lsdException w:name="Medium Shading 2 Accent 3" w:semiHidden="0" w:uiPriority="64" w:unhideWhenUsed="0"/>
+    <w:lsdException w:name="Medium List 1 Accent 3" w:semiHidden="0" w:uiPriority="65" w:unhideWhenUsed="0"/>
+    <w:lsdException w:name="Medium List 2 Accent 3" w:semiHidden="0" w:uiPriority="66" w:unhideWhenUsed="0"/>
+    <w:lsdException w:name="Medium Grid 1 Accent 3" w:semiHidden="0" w:uiPriority="67" w:unhideWhenUsed="0"/>
+    <w:lsdException w:name="Medium Grid 2 Accent 3" w:semiHidden="0" w:uiPriority="68" w:unhideWhenUsed="0"/>
+    <w:lsdException w:name="Medium Grid 3 Accent 3" w:semiHidden="0" w:uiPriority="69" w:unhideWhenUsed="0"/>
+    <w:lsdException w:name="Dark List Accent 3" w:semiHidden="0" w:uiPriority="70" w:unhideWhenUsed="0"/>
+    <w:lsdException w:name="Colorful Shading Accent 3" w:semiHidden="0" w:uiPriority="71" w:unhideWhenUsed="0"/>
+    <w:lsdException w:name="Colorful List Accent 3" w:semiHidden="0" w:uiPriority="72" w:unhideWhenUsed="0"/>
+    <w:lsdException w:name="Colorful Grid Accent 3" w:semiHidden="0" w:uiPriority="73" w:unhideWhenUsed="0"/>
+    <w:lsdException w:name="Light Shading Accent 4" w:semiHidden="0" w:uiPriority="60" w:unhideWhenUsed="0"/>
+    <w:lsdException w:name="Light List Accent 4" w:semiHidden="0" w:uiPriority="61" w:unhideWhenUsed="0"/>
+    <w:lsdException w:name="Light Grid Accent 4" w:semiHidden="0" w:uiPriority="62" w:unhideWhenUsed="0"/>
+    <w:lsdException w:name="Medium Shading 1 Accent 4" w:semiHidden="0" w:uiPriority="63" w:unhideWhenUsed="0"/>
+    <w:lsdException w:name="Medium Shading 2 Accent 4" w:semiHidden="0" w:uiPriority="64" w:unhideWhenUsed="0"/>
+    <w:lsdException w:name="Medium List 1 Accent 4" w:semiHidden="0" w:uiPriority="65" w:unhideWhenUsed="0"/>
+    <w:lsdException w:name="Medium List 2 Accent 4" w:semiHidden="0" w:uiPriority="66" w:unhideWhenUsed="0"/>
+    <w:lsdException w:name="Medium Grid 1 Accent 4" w:semiHidden="0" w:uiPriority="67" w:unhideWhenUsed="0"/>
+    <w:lsdException w:name="Medium Grid 2 Accent 4" w:semiHidden="0" w:uiPriority="68" w:unhideWhenUsed="0"/>
+    <w:lsdException w:name="Medium Grid 3 Accent 4" w:semiHidden="0" w:uiPriority="69" w:unhideWhenUsed="0"/>
+    <w:lsdException w:name="Dark List Accent 4" w:semiHidden="0" w:uiPriority="70" w:unhideWhenUsed="0"/>
+    <w:lsdException w:name="Colorful Shading Accent 4" w:semiHidden="0" w:uiPriority="71" w:unhideWhenUsed="0"/>
+    <w:lsdException w:name="Colorful List Accent 4" w:semiHidden="0" w:uiPriority="72" w:unhideWhenUsed="0"/>
+    <w:lsdException w:name="Colorful Grid Accent 4" w:semiHidden="0" w:uiPriority="73" w:unhideWhenUsed="0"/>
+    <w:lsdException w:name="Light Shading Accent 5" w:semiHidden="0" w:uiPriority="60" w:unhideWhenUsed="0"/>
+    <w:lsdException w:name="Light List Accent 5" w:semiHidden="0" w:uiPriority="61" w:unhideWhenUsed="0"/>
+    <w:lsdException w:name="Light Grid Accent 5" w:semiHidden="0" w:uiPriority="62" w:unhideWhenUsed="0"/>
+    <w:lsdException w:name="Medium Shading 1 Accent 5" w:semiHidden="0" w:uiPriority="63" w:unhideWhenUsed="0"/>
+    <w:lsdException w:name="Medium Shading 2 Accent 5" w:semiHidden="0" w:uiPriority="64" w:unhideWhenUsed="0"/>
+    <w:lsdException w:name="Medium List 1 Accent 5" w:semiHidden="0" w:uiPriority="65" w:unhideWhenUsed="0"/>
+    <w:lsdException w:name="Medium List 2 Accent 5" w:semiHidden="0" w:uiPriority="66" w:unhideWhenUsed="0"/>
+    <w:lsdException w:name="Medium Grid 1 Accent 5" w:semiHidden="0" w:uiPriority="67" w:unhideWhenUsed="0"/>
+    <w:lsdException w:name="Medium Grid 2 Accent 5" w:semiHidden="0" w:uiPriority="68" w:unhideWhenUsed="0"/>
+    <w:lsdException w:name="Medium Grid 3 Accent 5" w:semiHidden="0" w:uiPriority="69" w:unhideWhenUsed="0"/>
+    <w:lsdException w:name="Dark List Accent 5" w:semiHidden="0" w:uiPriority="70" w:unhideWhenUsed="0"/>
+    <w:lsdException w:name="Colorful Shading Accent 5" w:semiHidden="0" w:uiPriority="71" w:unhideWhenUsed="0"/>
+    <w:lsdException w:name="Colorful List Accent 5" w:semiHidden="0" w:uiPriority="72" w:unhideWhenUsed="0"/>
+    <w:lsdException w:name="Colorful Grid Accent 5" w:semiHidden="0" w:uiPriority="73" w:unhideWhenUsed="0"/>
+    <w:lsdException w:name="Light Shading Accent 6" w:semiHidden="0" w:uiPriority="60" w:unhideWhenUsed="0"/>
+    <w:lsdException w:name="Light List Accent 6" w:semiHidden="0" w:uiPriority="61" w:unhideWhenUsed="0"/>
+    <w:lsdException w:name="Light Grid Accent 6" w:semiHidden="0" w:uiPriority="62" w:unhideWhenUsed="0"/>
+    <w:lsdException w:name="Medium Shading 1 Accent 6" w:semiHidden="0" w:uiPriority="63" w:unhideWhenUsed="0"/>
+    <w:lsdException w:name="Medium Shading 2 Accent 6" w:semiHidden="0" w:uiPriority="64" w:unhideWhenUsed="0"/>
+    <w:lsdException w:name="Medium List 1 Accent 6" w:semiHidden="0" w:uiPriority="65" w:unhideWhenUsed="0"/>
+    <w:lsdException w:name="Medium List 2 Accent 6" w:semiHidden="0" w:uiPriority="66" w:unhideWhenUsed="0"/>
+    <w:lsdException w:name="Medium Grid 1 Accent 6" w:semiHidden="0" w:uiPriority="67" w:unhideWhenUsed="0"/>
+    <w:lsdException w:name="Medium Grid 2 Accent 6" w:semiHidden="0" w:uiPriority="68" w:unhideWhenUsed="0"/>
+    <w:lsdException w:name="Medium Grid 3 Accent 6" w:semiHidden="0" w:uiPriority="69" w:unhideWhenUsed="0"/>
+    <w:lsdException w:name="Dark List Accent 6" w:semiHidden="0" w:uiPriority="70" w:unhideWhenUsed="0"/>
+    <w:lsdException w:name="Colorful Shading Accent 6" w:semiHidden="0" w:uiPriority="71" w:unhideWhenUsed="0"/>
+    <w:lsdException w:name="Colorful List Accent 6" w:semiHidden="0" w:uiPriority="72" w:unhideWhenUsed="0"/>
+    <w:lsdException w:name="Colorful Grid Accent 6" w:semiHidden="0" w:uiPriority="73" w:unhideWhenUsed="0"/>
+    <w:lsdException w:name="Subtle Emphasis" w:semiHidden="0" w:uiPriority="19" w:unhideWhenUsed="0" w:qFormat="1"/>
+    <w:lsdException w:name="Intense Emphasis" w:semiHidden="0" w:uiPriority="21" w:unhideWhenUsed="0" w:qFormat="1"/>
+    <w:lsdException w:name="Subtle Reference" w:semiHidden="0" w:uiPriority="31" w:unhideWhenUsed="0" w:qFormat="1"/>
+    <w:lsdException w:name="Intense Reference" w:semiHidden="0" w:uiPriority="32" w:unhideWhenUsed="0" w:qFormat="1"/>
+    <w:lsdException w:name="Book Title" w:semiHidden="0" w:uiPriority="33" w:unhideWhenUsed="0" w:qFormat="1"/>
+    <w:lsdException w:name="Bibliography" w:uiPriority="37"/>
+    <w:lsdException w:name="TOC Heading" w:uiPriority="39" w:qFormat="1"/>
+  </w:latentStyles>
+  <w:style w:type="paragraph" w:default="1" w:styleId="Normal">
+    <w:name w:val="Normal"/>
+    <w:qFormat/>
+  </w:style>
+  <w:style w:type="character" w:default="1" w:styleId="DefaultParagraphFont">
+    <w:name w:val="Default Paragraph Font"/>
+    <w:uiPriority w:val="1"/>
+    <w:semiHidden/>
+    <w:unhideWhenUsed/>
+  </w:style>
+  <w:style w:type="table" w:default="1" w:styleId="TableNormal">
+    <w:name w:val="Normal Table"/>
+    <w:uiPriority w:val="99"/>
+    <w:semiHidden/>
+    <w:unhideWhenUsed/>
+    <w:tblPr>
+      <w:tblInd w:w="0" w:type="dxa"/>
+      <w:tblCellMar>
+        <w:top w:w="0" w:type="dxa"/>
+        <w:left w:w="108" w:type="dxa"/>
+        <w:bottom w:w="0" w:type="dxa"/>
+        <w:right w:w="108" w:type="dxa"/>
+      </w:tblCellMar>
+    </w:tblPr>
+  </w:style>
+  <w:style w:type="numbering" w:default="1" w:styleId="NoList">
+    <w:name w:val="No List"/>
+    <w:uiPriority w:val="99"/>
+    <w:semiHidden/>
+    <w:unhideWhenUsed/>
+  </w:style>
+  <w:style w:type="paragraph" w:styleId="ListParagraph">
+    <w:name w:val="List Paragraph"/>
+    <w:basedOn w:val="Normal"/>
+    <w:uiPriority w:val="34"/>
+    <w:qFormat/>
+    <w:rsid w:val="00CD11E3"/>
+    <w:pPr>
+      <w:ind w:left="720"/>
+      <w:contextualSpacing/>
+    </w:pPr>
+  </w:style>
+</w:styles>
+</file>
+
+<file path=word/stylesWithEffects.xml><?xml version="1.0" encoding="utf-8"?>
+<w:styles xmlns:wpc="http://schemas.microsoft.com/office/word/2010/wordprocessingCanvas" xmlns:mc="http://schemas.openxmlformats.org/markup-compatibility/2006" xmlns:o="urn:schemas-microsoft-com:office:office" xmlns:r="http://schemas.openxmlformats.org/officeDocument/2006/relationships" xmlns:m="http://schemas.openxmlformats.org/officeDocument/2006/math" xmlns:v="urn:schemas-microsoft-com:vml" xmlns:wp14="http://schemas.microsoft.com/office/word/2010/wordprocessingDrawing" xmlns:wp="http://schemas.openxmlformats.org/drawingml/2006/wordprocessingDrawing" xmlns:w10="urn:schemas-microsoft-com:office:word" xmlns:w="http://schemas.openxmlformats.org/wordprocessingml/2006/main" xmlns:w14="http://schemas.microsoft.com/office/word/2010/wordml" xmlns:wpg="http://schemas.microsoft.com/office/word/2010/wordprocessingGroup" xmlns:wpi="http://schemas.microsoft.com/office/word/2010/wordprocessingInk" xmlns:wne="http://schemas.microsoft.com/office/word/2006/wordml" xmlns:wps="http://schemas.microsoft.com/office/word/2010/wordprocessingShape" mc:Ignorable="w14 wp14">
+  <w:docDefaults>
+    <w:rPrDefault>
+      <w:rPr>
+        <w:rFonts w:asciiTheme="minorHAnsi" w:eastAsiaTheme="minorHAnsi" w:hAnsiTheme="minorHAnsi" w:cstheme="minorBidi"/>
+        <w:sz w:val="22"/>
+        <w:szCs w:val="22"/>
+        <w:lang w:val="en-US" w:eastAsia="en-US" w:bidi="ar-SA"/>
+      </w:rPr>
+    </w:rPrDefault>
+    <w:pPrDefault>
+      <w:pPr>
+        <w:spacing w:after="160" w:line="259" w:lineRule="auto"/>
+      </w:pPr>
+    </w:pPrDefault>
+  </w:docDefaults>
+  <w:latentStyles w:defLockedState="0" w:defUIPriority="99" w:defSemiHidden="1" w:defUnhideWhenUsed="1" w:defQFormat="0" w:count="267">
+    <w:lsdException w:name="Normal" w:semiHidden="0" w:uiPriority="0" w:unhideWhenUsed="0" w:qFormat="1"/>
+    <w:lsdException w:name="heading 1" w:semiHidden="0" w:uiPriority="9" w:unhideWhenUsed="0" w:qFormat="1"/>
+    <w:lsdException w:name="heading 2" w:uiPriority="9" w:qFormat="1"/>
+    <w:lsdException w:name="heading 3" w:uiPriority="9" w:qFormat="1"/>
+    <w:lsdException w:name="heading 4" w:uiPriority="9" w:qFormat="1"/>
+    <w:lsdException w:name="heading 5" w:uiPriority="9" w:qFormat="1"/>
+    <w:lsdException w:name="heading 6" w:uiPriority="9" w:qFormat="1"/>
+    <w:lsdException w:name="heading 7" w:uiPriority="9" w:qFormat="1"/>
+    <w:lsdException w:name="heading 8" w:uiPriority="9" w:qFormat="1"/>
+    <w:lsdException w:name="heading 9" w:uiPriority="9" w:qFormat="1"/>
+    <w:lsdException w:name="toc 1" w:uiPriority="39"/>
+    <w:lsdException w:name="toc 2" w:uiPriority="39"/>
+    <w:lsdException w:name="toc 3" w:uiPriority="39"/>
+    <w:lsdException w:name="toc 4" w:uiPriority="39"/>
+    <w:lsdException w:name="toc 5" w:uiPriority="39"/>
+    <w:lsdException w:name="toc 6" w:uiPriority="39"/>
+    <w:lsdException w:name="toc 7" w:uiPriority="39"/>
+    <w:lsdException w:name="toc 8" w:uiPriority="39"/>
+    <w:lsdException w:name="toc 9" w:uiPriority="39"/>
+    <w:lsdException w:name="caption" w:uiPriority="35" w:qFormat="1"/>
+    <w:lsdException w:name="Title" w:semiHidden="0" w:uiPriority="10" w:unhideWhenUsed="0" w:qFormat="1"/>
+    <w:lsdException w:name="Default Paragraph Font" w:uiPriority="1"/>
+    <w:lsdException w:name="Subtitle" w:semiHidden="0" w:uiPriority="11" w:unhideWhenUsed="0" w:qFormat="1"/>
+    <w:lsdException w:name="Strong" w:semiHidden="0" w:uiPriority="22" w:unhideWhenUsed="0" w:qFormat="1"/>
+    <w:lsdException w:name="Emphasis" w:semiHidden="0" w:uiPriority="20" w:unhideWhenUsed="0" w:qFormat="1"/>
+    <w:lsdException w:name="Table Grid" w:semiHidden="0" w:uiPriority="39" w:unhideWhenUsed="0"/>
+    <w:lsdException w:name="Placeholder Text" w:unhideWhenUsed="0"/>
+    <w:lsdException w:name="No Spacing" w:semiHidden="0" w:uiPriority="1" w:unhideWhenUsed="0" w:qFormat="1"/>
+    <w:lsdException w:name="Light Shading" w:semiHidden="0" w:uiPriority="60" w:unhideWhenUsed="0"/>
+    <w:lsdException w:name="Light List" w:semiHidden="0" w:uiPriority="61" w:unhideWhenUsed="0"/>
+    <w:lsdException w:name="Light Grid" w:semiHidden="0" w:uiPriority="62" w:unhideWhenUsed="0"/>
+    <w:lsdException w:name="Medium Shading 1" w:semiHidden="0" w:uiPriority="63" w:unhideWhenUsed="0"/>
+    <w:lsdException w:name="Medium Shading 2" w:semiHidden="0" w:uiPriority="64" w:unhideWhenUsed="0"/>
+    <w:lsdException w:name="Medium List 1" w:semiHidden="0" w:uiPriority="65" w:unhideWhenUsed="0"/>
+    <w:lsdException w:name="Medium List 2" w:semiHidden="0" w:uiPriority="66" w:unhideWhenUsed="0"/>
+    <w:lsdException w:name="Medium Grid 1" w:semiHidden="0" w:uiPriority="67" w:unhideWhenUsed="0"/>
+    <w:lsdException w:name="Medium Grid 2" w:semiHidden="0" w:uiPriority="68" w:unhideWhenUsed="0"/>
+    <w:lsdException w:name="Medium Grid 3" w:semiHidden="0" w:uiPriority="69" w:unhideWhenUsed="0"/>
+    <w:lsdException w:name="Dark List" w:semiHidden="0" w:uiPriority="70" w:unhideWhenUsed="0"/>
+    <w:lsdException w:name="Colorful Shading" w:semiHidden="0" w:uiPriority="71" w:unhideWhenUsed="0"/>
+    <w:lsdException w:name="Colorful List" w:semiHidden="0" w:uiPriority="72" w:unhideWhenUsed="0"/>
+    <w:lsdException w:name="Colorful Grid" w:semiHidden="0" w:uiPriority="73" w:unhideWhenUsed="0"/>
+    <w:lsdException w:name="Light Shading Accent 1" w:semiHidden="0" w:uiPriority="60" w:unhideWhenUsed="0"/>
+    <w:lsdException w:name="Light List Accent 1" w:semiHidden="0" w:uiPriority="61" w:unhideWhenUsed="0"/>
+    <w:lsdException w:name="Light Grid Accent 1" w:semiHidden="0" w:uiPriority="62" w:unhideWhenUsed="0"/>
+    <w:lsdException w:name="Medium Shading 1 Accent 1" w:semiHidden="0" w:uiPriority="63" w:unhideWhenUsed="0"/>
+    <w:lsdException w:name="Medium Shading 2 Accent 1" w:semiHidden="0" w:uiPriority="64" w:unhideWhenUsed="0"/>
+    <w:lsdException w:name="Medium List 1 Accent 1" w:semiHidden="0" w:uiPriority="65" w:unhideWhenUsed="0"/>
+    <w:lsdException w:name="Revision" w:unhideWhenUsed="0"/>
+    <w:lsdException w:name="List Paragraph" w:semiHidden="0" w:uiPriority="34" w:unhideWhenUsed="0" w:qFormat="1"/>
+    <w:lsdException w:name="Quote" w:semiHidden="0" w:uiPriority="29" w:unhideWhenUsed="0" w:qFormat="1"/>
+    <w:lsdException w:name="Intense Quote" w:semiHidden="0" w:uiPriority="30" w:unhideWhenUsed="0" w:qFormat="1"/>
+    <w:lsdException w:name="Medium List 2 Accent 1" w:semiHidden="0" w:uiPriority="66" w:unhideWhenUsed="0"/>
+    <w:lsdException w:name="Medium Grid 1 Accent 1" w:semiHidden="0" w:uiPriority="67" w:unhideWhenUsed="0"/>
+    <w:lsdException w:name="Medium Grid 2 Accent 1" w:semiHidden="0" w:uiPriority="68" w:unhideWhenUsed="0"/>
+    <w:lsdException w:name="Medium Grid 3 Accent 1" w:semiHidden="0" w:uiPriority="69" w:unhideWhenUsed="0"/>
+    <w:lsdException w:name="Dark List Accent 1" w:semiHidden="0" w:uiPriority="70" w:unhideWhenUsed="0"/>
+    <w:lsdException w:name="Colorful Shading Accent 1" w:semiHidden="0" w:uiPriority="71" w:unhideWhenUsed="0"/>
+    <w:lsdException w:name="Colorful List Accent 1" w:semiHidden="0" w:uiPriority="72" w:unhideWhenUsed="0"/>
+    <w:lsdException w:name="Colorful Grid Accent 1" w:semiHidden="0" w:uiPriority="73" w:unhideWhenUsed="0"/>
+    <w:lsdException w:name="Light Shading Accent 2" w:semiHidden="0" w:uiPriority="60" w:unhideWhenUsed="0"/>
+    <w:lsdException w:name="Light List Accent 2" w:semiHidden="0" w:uiPriority="61" w:unhideWhenUsed="0"/>
+    <w:lsdException w:name="Light Grid Accent 2" w:semiHidden="0" w:uiPriority="62" w:unhideWhenUsed="0"/>
+    <w:lsdException w:name="Medium Shading 1 Accent 2" w:semiHidden="0" w:uiPriority="63" w:unhideWhenUsed="0"/>
+    <w:lsdException w:name="Medium Shading 2 Accent 2" w:semiHidden="0" w:uiPriority="64" w:unhideWhenUsed="0"/>
+    <w:lsdException w:name="Medium List 1 Accent 2" w:semiHidden="0" w:uiPriority="65" w:unhideWhenUsed="0"/>
+    <w:lsdException w:name="Medium List 2 Accent 2" w:semiHidden="0" w:uiPriority="66" w:unhideWhenUsed="0"/>
+    <w:lsdException w:name="Medium Grid 1 Accent 2" w:semiHidden="0" w:uiPriority="67" w:unhideWhenUsed="0"/>
+    <w:lsdException w:name="Medium Grid 2 Accent 2" w:semiHidden="0" w:uiPriority="68" w:unhideWhenUsed="0"/>
+    <w:lsdException w:name="Medium Grid 3 Accent 2" w:semiHidden="0" w:uiPriority="69" w:unhideWhenUsed="0"/>
+    <w:lsdException w:name="Dark List Accent 2" w:semiHidden="0" w:uiPriority="70" w:unhideWhenUsed="0"/>
+    <w:lsdException w:name="Colorful Shading Accent 2" w:semiHidden="0" w:uiPriority="71" w:unhideWhenUsed="0"/>
+    <w:lsdException w:name="Colorful List Accent 2" w:semiHidden="0" w:uiPriority="72" w:unhideWhenUsed="0"/>
+    <w:lsdException w:name="Colorful Grid Accent 2" w:semiHidden="0" w:uiPriority="73" w:unhideWhenUsed="0"/>
+    <w:lsdException w:name="Light Shading Accent 3" w:semiHidden="0" w:uiPriority="60" w:unhideWhenUsed="0"/>
+    <w:lsdException w:name="Light List Accent 3" w:semiHidden="0" w:uiPriority="61" w:unhideWhenUsed="0"/>
+    <w:lsdException w:name="Light Grid Accent 3" w:semiHidden="0" w:uiPriority="62" w:unhideWhenUsed="0"/>
+    <w:lsdException w:name="Medium Shading 1 Accent 3" w:semiHidden="0" w:uiPriority="63" w:unhideWhenUsed="0"/>
+    <w:lsdException w:name="Medium Shading 2 Accent 3" w:semiHidden="0" w:uiPriority="64" w:unhideWhenUsed="0"/>
+    <w:lsdException w:name="Medium List 1 Accent 3" w:semiHidden="0" w:uiPriority="65" w:unhideWhenUsed="0"/>
+    <w:lsdException w:name="Medium List 2 Accent 3" w:semiHidden="0" w:uiPriority="66" w:unhideWhenUsed="0"/>
+    <w:lsdException w:name="Medium Grid 1 Accent 3" w:semiHidden="0" w:uiPriority="67" w:unhideWhenUsed="0"/>
+    <w:lsdException w:name="Medium Grid 2 Accent 3" w:semiHidden="0" w:uiPriority="68" w:unhideWhenUsed="0"/>
+    <w:lsdException w:name="Medium Grid 3 Accent 3" w:semiHidden="0" w:uiPriority="69" w:unhideWhenUsed="0"/>
+    <w:lsdException w:name="Dark List Accent 3" w:semiHidden="0" w:uiPriority="70" w:unhideWhenUsed="0"/>
+    <w:lsdException w:name="Colorful Shading Accent 3" w:semiHidden="0" w:uiPriority="71" w:unhideWhenUsed="0"/>
+    <w:lsdException w:name="Colorful List Accent 3" w:semiHidden="0" w:uiPriority="72" w:unhideWhenUsed="0"/>
+    <w:lsdException w:name="Colorful Grid Accent 3" w:semiHidden="0" w:uiPriority="73" w:unhideWhenUsed="0"/>
+    <w:lsdException w:name="Light Shading Accent 4" w:semiHidden="0" w:uiPriority="60" w:unhideWhenUsed="0"/>
+    <w:lsdException w:name="Light List Accent 4" w:semiHidden="0" w:uiPriority="61" w:unhideWhenUsed="0"/>
+    <w:lsdException w:name="Light Grid Accent 4" w:semiHidden="0" w:uiPriority="62" w:unhideWhenUsed="0"/>
+    <w:lsdException w:name="Medium Shading 1 Accent 4" w:semiHidden="0" w:uiPriority="63" w:unhideWhenUsed="0"/>
+    <w:lsdException w:name="Medium Shading 2 Accent 4" w:semiHidden="0" w:uiPriority="64" w:unhideWhenUsed="0"/>
+    <w:lsdException w:name="Medium List 1 Accent 4" w:semiHidden="0" w:uiPriority="65" w:unhideWhenUsed="0"/>
+    <w:lsdException w:name="Medium List 2 Accent 4" w:semiHidden="0" w:uiPriority="66" w:unhideWhenUsed="0"/>
+    <w:lsdException w:name="Medium Grid 1 Accent 4" w:semiHidden="0" w:uiPriority="67" w:unhideWhenUsed="0"/>
+    <w:lsdException w:name="Medium Grid 2 Accent 4" w:semiHidden="0" w:uiPriority="68" w:unhideWhenUsed="0"/>
+    <w:lsdException w:name="Medium Grid 3 Accent 4" w:semiHidden="0" w:uiPriority="69" w:unhideWhenUsed="0"/>
+    <w:lsdException w:name="Dark List Accent 4" w:semiHidden="0" w:uiPriority="70" w:unhideWhenUsed="0"/>
+    <w:lsdException w:name="Colorful Shading Accent 4" w:semiHidden="0" w:uiPriority="71" w:unhideWhenUsed="0"/>
+    <w:lsdException w:name="Colorful List Accent 4" w:semiHidden="0" w:uiPriority="72" w:unhideWhenUsed="0"/>
+    <w:lsdException w:name="Colorful Grid Accent 4" w:semiHidden="0" w:uiPriority="73" w:unhideWhenUsed="0"/>
+    <w:lsdException w:name="Light Shading Accent 5" w:semiHidden="0" w:uiPriority="60" w:unhideWhenUsed="0"/>
+    <w:lsdException w:name="Light List Accent 5" w:semiHidden="0" w:uiPriority="61" w:unhideWhenUsed="0"/>
+    <w:lsdException w:name="Light Grid Accent 5" w:semiHidden="0" w:uiPriority="62" w:unhideWhenUsed="0"/>
+    <w:lsdException w:name="Medium Shading 1 Accent 5" w:semiHidden="0" w:uiPriority="63" w:unhideWhenUsed="0"/>
+    <w:lsdException w:name="Medium Shading 2 Accent 5" w:semiHidden="0" w:uiPriority="64" w:unhideWhenUsed="0"/>
+    <w:lsdException w:name="Medium List 1 Accent 5" w:semiHidden="0" w:uiPriority="65" w:unhideWhenUsed="0"/>
+    <w:lsdException w:name="Medium List 2 Accent 5" w:semiHidden="0" w:uiPriority="66" w:unhideWhenUsed="0"/>
+    <w:lsdException w:name="Medium Grid 1 Accent 5" w:semiHidden="0" w:uiPriority="67" w:unhideWhenUsed="0"/>
+    <w:lsdException w:name="Medium Grid 2 Accent 5" w:semiHidden="0" w:uiPriority="68" w:unhideWhenUsed="0"/>
+    <w:lsdException w:name="Medium Grid 3 Accent 5" w:semiHidden="0" w:uiPriority="69" w:unhideWhenUsed="0"/>
+    <w:lsdException w:name="Dark List Accent 5" w:semiHidden="0" w:uiPriority="70" w:unhideWhenUsed="0"/>
+    <w:lsdException w:name="Colorful Shading Accent 5" w:semiHidden="0" w:uiPriority="71" w:unhideWhenUsed="0"/>
+    <w:lsdException w:name="Colorful List Accent 5" w:semiHidden="0" w:uiPriority="72" w:unhideWhenUsed="0"/>
+    <w:lsdException w:name="Colorful Grid Accent 5" w:semiHidden="0" w:uiPriority="73" w:unhideWhenUsed="0"/>
+    <w:lsdException w:name="Light Shading Accent 6" w:semiHidden="0" w:uiPriority="60" w:unhideWhenUsed="0"/>
+    <w:lsdException w:name="Light List Accent 6" w:semiHidden="0" w:uiPriority="61" w:unhideWhenUsed="0"/>
+    <w:lsdException w:name="Light Grid Accent 6" w:semiHidden="0" w:uiPriority="62" w:unhideWhenUsed="0"/>
+    <w:lsdException w:name="Medium Shading 1 Accent 6" w:semiHidden="0" w:uiPriority="63" w:unhideWhenUsed="0"/>
+    <w:lsdException w:name="Medium Shading 2 Accent 6" w:semiHidden="0" w:uiPriority="64" w:unhideWhenUsed="0"/>
+    <w:lsdException w:name="Medium List 1 Accent 6" w:semiHidden="0" w:uiPriority="65" w:unhideWhenUsed="0"/>
+    <w:lsdException w:name="Medium List 2 Accent 6" w:semiHidden="0" w:uiPriority="66" w:unhideWhenUsed="0"/>
+    <w:lsdException w:name="Medium Grid 1 Accent 6" w:semiHidden="0" w:uiPriority="67" w:unhideWhenUsed="0"/>
+    <w:lsdException w:name="Medium Grid 2 Accent 6" w:semiHidden="0" w:uiPriority="68" w:unhideWhenUsed="0"/>
+    <w:lsdException w:name="Medium Grid 3 Accent 6" w:semiHidden="0" w:uiPriority="69" w:unhideWhenUsed="0"/>
+    <w:lsdException w:name="Dark List Accent 6" w:semiHidden="0" w:uiPriority="70" w:unhideWhenUsed="0"/>
+    <w:lsdException w:name="Colorful Shading Accent 6" w:semiHidden="0" w:uiPriority="71" w:unhideWhenUsed="0"/>
+    <w:lsdException w:name="Colorful List Accent 6" w:semiHidden="0" w:uiPriority="72" w:unhideWhenUsed="0"/>
+    <w:lsdException w:name="Colorful Grid Accent 6" w:semiHidden="0" w:uiPriority="73" w:unhideWhenUsed="0"/>
+    <w:lsdException w:name="Subtle Emphasis" w:semiHidden="0" w:uiPriority="19" w:unhideWhenUsed="0" w:qFormat="1"/>
+    <w:lsdException w:name="Intense Emphasis" w:semiHidden="0" w:uiPriority="21" w:unhideWhenUsed="0" w:qFormat="1"/>
+    <w:lsdException w:name="Subtle Reference" w:semiHidden="0" w:uiPriority="31" w:unhideWhenUsed="0" w:qFormat="1"/>
+    <w:lsdException w:name="Intense Reference" w:semiHidden="0" w:uiPriority="32" w:unhideWhenUsed="0" w:qFormat="1"/>
+    <w:lsdException w:name="Book Title" w:semiHidden="0" w:uiPriority="33" w:unhideWhenUsed="0" w:qFormat="1"/>
+    <w:lsdException w:name="Bibliography" w:uiPriority="37"/>
+    <w:lsdException w:name="TOC Heading" w:uiPriority="39" w:qFormat="1"/>
   </w:latentStyles>
   <w:style w:type="paragraph" w:default="1" w:styleId="Normal">
     <w:name w:val="Normal"/>
@@ -1494,7 +2838,7 @@
   <a:extraClrSchemeLst/>
   <a:extLst>
     <a:ext uri="{05A4C25C-085E-4340-85A3-A5531E510DB2}">
-      <thm15:themeFamily xmlns:thm15="http://schemas.microsoft.com/office/thememl/2012/main" name="Office Theme" id="{62F939B6-93AF-4DB8-9C6B-D6C7DFDC589F}" vid="{4A3C46E8-61CC-4603-A589-7422A47A8E4A}"/>
+      <thm15:themeFamily xmlns:thm15="http://schemas.microsoft.com/office/thememl/2012/main" xmlns="" name="Office Theme" id="{62F939B6-93AF-4DB8-9C6B-D6C7DFDC589F}" vid="{4A3C46E8-61CC-4603-A589-7422A47A8E4A}"/>
     </a:ext>
   </a:extLst>
 </a:theme>

</xml_diff>

<commit_message>
added a test case 8
</commit_message>
<xml_diff>
--- a/Tests.docx
+++ b/Tests.docx
@@ -1936,6 +1936,469 @@
     <w:p>
       <w:pPr>
         <w:pStyle w:val="ListParagraph"/>
+        <w:spacing w:after="0"/>
+        <w:rPr>
+          <w:rFonts w:ascii="Arial" w:hAnsi="Arial" w:cs="Arial"/>
+          <w:sz w:val="24"/>
+          <w:szCs w:val="24"/>
+        </w:rPr>
+      </w:pPr>
+      <w:r>
+        <w:rPr>
+          <w:rFonts w:ascii="Arial" w:hAnsi="Arial" w:cs="Arial"/>
+          <w:sz w:val="24"/>
+          <w:szCs w:val="24"/>
+        </w:rPr>
+        <w:t xml:space="preserve">8. </w:t>
+      </w:r>
+      <w:proofErr w:type="gramStart"/>
+      <w:r>
+        <w:rPr>
+          <w:rFonts w:ascii="Arial" w:hAnsi="Arial" w:cs="Arial"/>
+          <w:sz w:val="24"/>
+          <w:szCs w:val="24"/>
+        </w:rPr>
+        <w:t>add</w:t>
+      </w:r>
+      <w:proofErr w:type="gramEnd"/>
+      <w:r>
+        <w:rPr>
+          <w:rFonts w:ascii="Arial" w:hAnsi="Arial" w:cs="Arial"/>
+          <w:sz w:val="24"/>
+          <w:szCs w:val="24"/>
+        </w:rPr>
+        <w:t xml:space="preserve"> 5</w:t>
+      </w:r>
+    </w:p>
+    <w:p>
+      <w:pPr>
+        <w:pStyle w:val="ListParagraph"/>
+        <w:spacing w:after="0"/>
+        <w:rPr>
+          <w:rFonts w:ascii="Arial" w:hAnsi="Arial" w:cs="Arial"/>
+          <w:sz w:val="24"/>
+          <w:szCs w:val="24"/>
+        </w:rPr>
+      </w:pPr>
+      <w:r>
+        <w:rPr>
+          <w:rFonts w:ascii="Arial" w:hAnsi="Arial" w:cs="Arial"/>
+          <w:sz w:val="24"/>
+          <w:szCs w:val="24"/>
+        </w:rPr>
+        <w:t xml:space="preserve">   </w:t>
+      </w:r>
+      <w:proofErr w:type="gramStart"/>
+      <w:r>
+        <w:rPr>
+          <w:rFonts w:ascii="Arial" w:hAnsi="Arial" w:cs="Arial"/>
+          <w:sz w:val="24"/>
+          <w:szCs w:val="24"/>
+        </w:rPr>
+        <w:t>add</w:t>
+      </w:r>
+      <w:proofErr w:type="gramEnd"/>
+      <w:r>
+        <w:rPr>
+          <w:rFonts w:ascii="Arial" w:hAnsi="Arial" w:cs="Arial"/>
+          <w:sz w:val="24"/>
+          <w:szCs w:val="24"/>
+        </w:rPr>
+        <w:t xml:space="preserve"> 6</w:t>
+      </w:r>
+    </w:p>
+    <w:p>
+      <w:pPr>
+        <w:pStyle w:val="ListParagraph"/>
+        <w:spacing w:after="0"/>
+        <w:rPr>
+          <w:rFonts w:ascii="Arial" w:hAnsi="Arial" w:cs="Arial"/>
+          <w:sz w:val="24"/>
+          <w:szCs w:val="24"/>
+        </w:rPr>
+      </w:pPr>
+      <w:r>
+        <w:rPr>
+          <w:rFonts w:ascii="Arial" w:hAnsi="Arial" w:cs="Arial"/>
+          <w:sz w:val="24"/>
+          <w:szCs w:val="24"/>
+        </w:rPr>
+        <w:lastRenderedPageBreak/>
+        <w:t xml:space="preserve">   </w:t>
+      </w:r>
+      <w:proofErr w:type="gramStart"/>
+      <w:r>
+        <w:rPr>
+          <w:rFonts w:ascii="Arial" w:hAnsi="Arial" w:cs="Arial"/>
+          <w:sz w:val="24"/>
+          <w:szCs w:val="24"/>
+        </w:rPr>
+        <w:t>add</w:t>
+      </w:r>
+      <w:proofErr w:type="gramEnd"/>
+      <w:r>
+        <w:rPr>
+          <w:rFonts w:ascii="Arial" w:hAnsi="Arial" w:cs="Arial"/>
+          <w:sz w:val="24"/>
+          <w:szCs w:val="24"/>
+        </w:rPr>
+        <w:t xml:space="preserve"> 2</w:t>
+      </w:r>
+    </w:p>
+    <w:p>
+      <w:pPr>
+        <w:pStyle w:val="ListParagraph"/>
+        <w:spacing w:after="0"/>
+        <w:rPr>
+          <w:rFonts w:ascii="Arial" w:hAnsi="Arial" w:cs="Arial"/>
+          <w:sz w:val="24"/>
+          <w:szCs w:val="24"/>
+        </w:rPr>
+      </w:pPr>
+      <w:r>
+        <w:rPr>
+          <w:rFonts w:ascii="Arial" w:hAnsi="Arial" w:cs="Arial"/>
+          <w:sz w:val="24"/>
+          <w:szCs w:val="24"/>
+        </w:rPr>
+        <w:t xml:space="preserve">   </w:t>
+      </w:r>
+      <w:proofErr w:type="gramStart"/>
+      <w:r>
+        <w:rPr>
+          <w:rFonts w:ascii="Arial" w:hAnsi="Arial" w:cs="Arial"/>
+          <w:sz w:val="24"/>
+          <w:szCs w:val="24"/>
+        </w:rPr>
+        <w:t>add</w:t>
+      </w:r>
+      <w:proofErr w:type="gramEnd"/>
+      <w:r>
+        <w:rPr>
+          <w:rFonts w:ascii="Arial" w:hAnsi="Arial" w:cs="Arial"/>
+          <w:sz w:val="24"/>
+          <w:szCs w:val="24"/>
+        </w:rPr>
+        <w:t xml:space="preserve"> 1</w:t>
+      </w:r>
+    </w:p>
+    <w:p>
+      <w:pPr>
+        <w:pStyle w:val="ListParagraph"/>
+        <w:spacing w:after="0"/>
+        <w:rPr>
+          <w:rFonts w:ascii="Arial" w:hAnsi="Arial" w:cs="Arial"/>
+          <w:sz w:val="24"/>
+          <w:szCs w:val="24"/>
+        </w:rPr>
+      </w:pPr>
+      <w:r>
+        <w:rPr>
+          <w:rFonts w:ascii="Arial" w:hAnsi="Arial" w:cs="Arial"/>
+          <w:sz w:val="24"/>
+          <w:szCs w:val="24"/>
+        </w:rPr>
+        <w:tab/>
+      </w:r>
+      <w:proofErr w:type="gramStart"/>
+      <w:r>
+        <w:rPr>
+          <w:rFonts w:ascii="Arial" w:hAnsi="Arial" w:cs="Arial"/>
+          <w:sz w:val="24"/>
+          <w:szCs w:val="24"/>
+        </w:rPr>
+        <w:t>expected</w:t>
+      </w:r>
+      <w:proofErr w:type="gramEnd"/>
+      <w:r>
+        <w:rPr>
+          <w:rFonts w:ascii="Arial" w:hAnsi="Arial" w:cs="Arial"/>
+          <w:sz w:val="24"/>
+          <w:szCs w:val="24"/>
+        </w:rPr>
+        <w:t>:</w:t>
+      </w:r>
+    </w:p>
+    <w:p>
+      <w:pPr>
+        <w:pStyle w:val="ListParagraph"/>
+        <w:spacing w:after="0"/>
+        <w:rPr>
+          <w:rFonts w:ascii="Arial" w:hAnsi="Arial" w:cs="Arial"/>
+          <w:sz w:val="24"/>
+          <w:szCs w:val="24"/>
+        </w:rPr>
+      </w:pPr>
+      <w:r>
+        <w:rPr>
+          <w:rFonts w:ascii="Arial" w:hAnsi="Arial" w:cs="Arial"/>
+          <w:sz w:val="24"/>
+          <w:szCs w:val="24"/>
+        </w:rPr>
+        <w:tab/>
+      </w:r>
+      <w:r>
+        <w:rPr>
+          <w:rFonts w:ascii="Arial" w:hAnsi="Arial" w:cs="Arial"/>
+          <w:sz w:val="24"/>
+          <w:szCs w:val="24"/>
+        </w:rPr>
+        <w:tab/>
+      </w:r>
+      <w:proofErr w:type="gramStart"/>
+      <w:r>
+        <w:rPr>
+          <w:rFonts w:ascii="Arial" w:hAnsi="Arial" w:cs="Arial"/>
+          <w:sz w:val="24"/>
+          <w:szCs w:val="24"/>
+        </w:rPr>
+        <w:t>first</w:t>
+      </w:r>
+      <w:proofErr w:type="gramEnd"/>
+      <w:r>
+        <w:rPr>
+          <w:rFonts w:ascii="Arial" w:hAnsi="Arial" w:cs="Arial"/>
+          <w:sz w:val="24"/>
+          <w:szCs w:val="24"/>
+        </w:rPr>
+        <w:t xml:space="preserve"> fit: bin1: 5,2,1</w:t>
+      </w:r>
+    </w:p>
+    <w:p>
+      <w:pPr>
+        <w:pStyle w:val="ListParagraph"/>
+        <w:spacing w:after="0"/>
+        <w:rPr>
+          <w:rFonts w:ascii="Arial" w:hAnsi="Arial" w:cs="Arial"/>
+          <w:sz w:val="24"/>
+          <w:szCs w:val="24"/>
+        </w:rPr>
+      </w:pPr>
+      <w:r>
+        <w:rPr>
+          <w:rFonts w:ascii="Arial" w:hAnsi="Arial" w:cs="Arial"/>
+          <w:sz w:val="24"/>
+          <w:szCs w:val="24"/>
+        </w:rPr>
+        <w:tab/>
+      </w:r>
+      <w:r>
+        <w:rPr>
+          <w:rFonts w:ascii="Arial" w:hAnsi="Arial" w:cs="Arial"/>
+          <w:sz w:val="24"/>
+          <w:szCs w:val="24"/>
+        </w:rPr>
+        <w:tab/>
+      </w:r>
+      <w:r>
+        <w:rPr>
+          <w:rFonts w:ascii="Arial" w:hAnsi="Arial" w:cs="Arial"/>
+          <w:sz w:val="24"/>
+          <w:szCs w:val="24"/>
+        </w:rPr>
+        <w:tab/>
+        <w:t xml:space="preserve">   bin2: 6</w:t>
+      </w:r>
+    </w:p>
+    <w:p>
+      <w:pPr>
+        <w:pStyle w:val="ListParagraph"/>
+        <w:spacing w:after="0"/>
+        <w:rPr>
+          <w:rFonts w:ascii="Arial" w:hAnsi="Arial" w:cs="Arial"/>
+          <w:sz w:val="24"/>
+          <w:szCs w:val="24"/>
+        </w:rPr>
+      </w:pPr>
+      <w:r>
+        <w:rPr>
+          <w:rFonts w:ascii="Arial" w:hAnsi="Arial" w:cs="Arial"/>
+          <w:sz w:val="24"/>
+          <w:szCs w:val="24"/>
+        </w:rPr>
+        <w:tab/>
+      </w:r>
+      <w:r>
+        <w:rPr>
+          <w:rFonts w:ascii="Arial" w:hAnsi="Arial" w:cs="Arial"/>
+          <w:sz w:val="24"/>
+          <w:szCs w:val="24"/>
+        </w:rPr>
+        <w:tab/>
+      </w:r>
+      <w:proofErr w:type="gramStart"/>
+      <w:r>
+        <w:rPr>
+          <w:rFonts w:ascii="Arial" w:hAnsi="Arial" w:cs="Arial"/>
+          <w:sz w:val="24"/>
+          <w:szCs w:val="24"/>
+        </w:rPr>
+        <w:t>best</w:t>
+      </w:r>
+      <w:proofErr w:type="gramEnd"/>
+      <w:r>
+        <w:rPr>
+          <w:rFonts w:ascii="Arial" w:hAnsi="Arial" w:cs="Arial"/>
+          <w:sz w:val="24"/>
+          <w:szCs w:val="24"/>
+        </w:rPr>
+        <w:t xml:space="preserve"> fit: bin1: 5</w:t>
+      </w:r>
+    </w:p>
+    <w:p>
+      <w:pPr>
+        <w:pStyle w:val="ListParagraph"/>
+        <w:spacing w:after="0"/>
+        <w:rPr>
+          <w:rFonts w:ascii="Arial" w:hAnsi="Arial" w:cs="Arial"/>
+          <w:sz w:val="24"/>
+          <w:szCs w:val="24"/>
+        </w:rPr>
+      </w:pPr>
+      <w:r>
+        <w:rPr>
+          <w:rFonts w:ascii="Arial" w:hAnsi="Arial" w:cs="Arial"/>
+          <w:sz w:val="24"/>
+          <w:szCs w:val="24"/>
+        </w:rPr>
+        <w:tab/>
+      </w:r>
+      <w:r>
+        <w:rPr>
+          <w:rFonts w:ascii="Arial" w:hAnsi="Arial" w:cs="Arial"/>
+          <w:sz w:val="24"/>
+          <w:szCs w:val="24"/>
+        </w:rPr>
+        <w:tab/>
+      </w:r>
+      <w:r>
+        <w:rPr>
+          <w:rFonts w:ascii="Arial" w:hAnsi="Arial" w:cs="Arial"/>
+          <w:sz w:val="24"/>
+          <w:szCs w:val="24"/>
+        </w:rPr>
+        <w:tab/>
+        <w:t xml:space="preserve">  bin2: 6</w:t>
+      </w:r>
+      <w:proofErr w:type="gramStart"/>
+      <w:r>
+        <w:rPr>
+          <w:rFonts w:ascii="Arial" w:hAnsi="Arial" w:cs="Arial"/>
+          <w:sz w:val="24"/>
+          <w:szCs w:val="24"/>
+        </w:rPr>
+        <w:t>,2,1</w:t>
+      </w:r>
+      <w:proofErr w:type="gramEnd"/>
+    </w:p>
+    <w:p>
+      <w:pPr>
+        <w:pStyle w:val="ListParagraph"/>
+        <w:spacing w:after="0"/>
+        <w:ind w:left="2160"/>
+        <w:rPr>
+          <w:rFonts w:ascii="Arial" w:hAnsi="Arial" w:cs="Arial"/>
+          <w:sz w:val="24"/>
+          <w:szCs w:val="24"/>
+        </w:rPr>
+      </w:pPr>
+      <w:r>
+        <w:rPr>
+          <w:rFonts w:ascii="Arial" w:hAnsi="Arial" w:cs="Arial"/>
+          <w:sz w:val="24"/>
+          <w:szCs w:val="24"/>
+        </w:rPr>
+        <w:t xml:space="preserve">// is this how best fit would handle this? </w:t>
+      </w:r>
+      <w:proofErr w:type="gramStart"/>
+      <w:r>
+        <w:rPr>
+          <w:rFonts w:ascii="Arial" w:hAnsi="Arial" w:cs="Arial"/>
+          <w:sz w:val="24"/>
+          <w:szCs w:val="24"/>
+        </w:rPr>
+        <w:t>Getting 1 bin as full as possible.</w:t>
+      </w:r>
+      <w:proofErr w:type="gramEnd"/>
+      <w:r>
+        <w:rPr>
+          <w:rFonts w:ascii="Arial" w:hAnsi="Arial" w:cs="Arial"/>
+          <w:sz w:val="24"/>
+          <w:szCs w:val="24"/>
+        </w:rPr>
+        <w:t xml:space="preserve"> Or would it be more like bin1: 5</w:t>
+      </w:r>
+      <w:proofErr w:type="gramStart"/>
+      <w:r>
+        <w:rPr>
+          <w:rFonts w:ascii="Arial" w:hAnsi="Arial" w:cs="Arial"/>
+          <w:sz w:val="24"/>
+          <w:szCs w:val="24"/>
+        </w:rPr>
+        <w:t>,1,2</w:t>
+      </w:r>
+      <w:proofErr w:type="gramEnd"/>
+      <w:r>
+        <w:rPr>
+          <w:rFonts w:ascii="Arial" w:hAnsi="Arial" w:cs="Arial"/>
+          <w:sz w:val="24"/>
+          <w:szCs w:val="24"/>
+        </w:rPr>
+        <w:t xml:space="preserve"> and bin2: 6 where it just makes the first one full like first fit? Or like bin1: 5</w:t>
+      </w:r>
+      <w:proofErr w:type="gramStart"/>
+      <w:r>
+        <w:rPr>
+          <w:rFonts w:ascii="Arial" w:hAnsi="Arial" w:cs="Arial"/>
+          <w:sz w:val="24"/>
+          <w:szCs w:val="24"/>
+        </w:rPr>
+        <w:t>,2</w:t>
+      </w:r>
+      <w:proofErr w:type="gramEnd"/>
+      <w:r>
+        <w:rPr>
+          <w:rFonts w:ascii="Arial" w:hAnsi="Arial" w:cs="Arial"/>
+          <w:sz w:val="24"/>
+          <w:szCs w:val="24"/>
+        </w:rPr>
+        <w:t xml:space="preserve"> and bin2: 6,1 where it makes the empty space in each the same? In any case the total amount of empty space is the </w:t>
+      </w:r>
+      <w:proofErr w:type="gramStart"/>
+      <w:r>
+        <w:rPr>
+          <w:rFonts w:ascii="Arial" w:hAnsi="Arial" w:cs="Arial"/>
+          <w:sz w:val="24"/>
+          <w:szCs w:val="24"/>
+        </w:rPr>
+        <w:t>same,</w:t>
+      </w:r>
+      <w:proofErr w:type="gramEnd"/>
+      <w:r>
+        <w:rPr>
+          <w:rFonts w:ascii="Arial" w:hAnsi="Arial" w:cs="Arial"/>
+          <w:sz w:val="24"/>
+          <w:szCs w:val="24"/>
+        </w:rPr>
+        <w:t xml:space="preserve"> it’s just where the empty space is.</w:t>
+      </w:r>
+      <w:bookmarkStart w:id="0" w:name="_GoBack"/>
+      <w:bookmarkEnd w:id="0"/>
+    </w:p>
+    <w:p>
+      <w:pPr>
+        <w:pStyle w:val="ListParagraph"/>
+        <w:spacing w:after="0"/>
+        <w:rPr>
+          <w:rFonts w:ascii="Arial" w:hAnsi="Arial" w:cs="Arial"/>
+          <w:sz w:val="24"/>
+          <w:szCs w:val="24"/>
+        </w:rPr>
+      </w:pPr>
+    </w:p>
+    <w:p>
+      <w:pPr>
+        <w:pStyle w:val="ListParagraph"/>
         <w:numPr>
           <w:ilvl w:val="0"/>
           <w:numId w:val="1"/>
@@ -2002,7 +2465,6 @@
           <w:sz w:val="24"/>
           <w:szCs w:val="24"/>
         </w:rPr>
-        <w:lastRenderedPageBreak/>
         <w:t>add</w:t>
       </w:r>
       <w:proofErr w:type="gramEnd"/>
@@ -2034,8 +2496,6 @@
         <w:tab/>
         <w:t>ERROR!</w:t>
       </w:r>
-      <w:bookmarkStart w:id="0" w:name="_GoBack"/>
-      <w:bookmarkEnd w:id="0"/>
     </w:p>
     <w:sectPr>
       <w:pgSz w:w="12240" w:h="15840"/>
@@ -2801,7 +3261,7 @@
   <a:extraClrSchemeLst/>
   <a:extLst>
     <a:ext uri="{05A4C25C-085E-4340-85A3-A5531E510DB2}">
-      <thm15:themeFamily xmlns="" xmlns:thm15="http://schemas.microsoft.com/office/thememl/2012/main" name="Office Theme" id="{62F939B6-93AF-4DB8-9C6B-D6C7DFDC589F}" vid="{4A3C46E8-61CC-4603-A589-7422A47A8E4A}"/>
+      <thm15:themeFamily xmlns:thm15="http://schemas.microsoft.com/office/thememl/2012/main" xmlns="" name="Office Theme" id="{62F939B6-93AF-4DB8-9C6B-D6C7DFDC589F}" vid="{4A3C46E8-61CC-4603-A589-7422A47A8E4A}"/>
     </a:ext>
   </a:extLst>
 </a:theme>

</xml_diff>

<commit_message>
Tests doc update again because git is being a git
</commit_message>
<xml_diff>
--- a/Tests.docx
+++ b/Tests.docx
@@ -85,6 +85,7 @@
       <w:pPr>
         <w:spacing w:after="0"/>
         <w:contextualSpacing/>
+        <w:jc w:val="center"/>
         <w:rPr>
           <w:rFonts w:ascii="Arial" w:hAnsi="Arial" w:cs="Arial"/>
           <w:b/>
@@ -92,14 +93,46 @@
           <w:szCs w:val="24"/>
         </w:rPr>
       </w:pPr>
-      <w:r>
+    </w:p>
+    <w:p>
+      <w:pPr>
+        <w:spacing w:after="0"/>
+        <w:contextualSpacing/>
         <w:rPr>
           <w:rFonts w:ascii="Arial" w:hAnsi="Arial" w:cs="Arial"/>
           <w:b/>
           <w:sz w:val="24"/>
           <w:szCs w:val="24"/>
         </w:rPr>
-        <w:t>Test Case Description</w:t>
+      </w:pPr>
+      <w:r>
+        <w:rPr>
+          <w:rFonts w:ascii="Arial" w:hAnsi="Arial" w:cs="Arial"/>
+          <w:b/>
+          <w:sz w:val="24"/>
+          <w:szCs w:val="24"/>
+        </w:rPr>
+        <w:t>Test Case</w:t>
+      </w:r>
+      <w:r>
+        <w:rPr>
+          <w:rFonts w:ascii="Arial" w:hAnsi="Arial" w:cs="Arial"/>
+          <w:b/>
+          <w:sz w:val="24"/>
+          <w:szCs w:val="24"/>
+        </w:rPr>
+        <w:t>s</w:t>
+      </w:r>
+      <w:bookmarkStart w:id="0" w:name="_GoBack"/>
+      <w:bookmarkEnd w:id="0"/>
+      <w:r>
+        <w:rPr>
+          <w:rFonts w:ascii="Arial" w:hAnsi="Arial" w:cs="Arial"/>
+          <w:b/>
+          <w:sz w:val="24"/>
+          <w:szCs w:val="24"/>
+        </w:rPr>
+        <w:t xml:space="preserve"> Description</w:t>
       </w:r>
     </w:p>
     <w:p>
@@ -118,15 +151,47 @@
           <w:sz w:val="24"/>
           <w:szCs w:val="24"/>
         </w:rPr>
-        <w:t>We will be building and testing two different bin packing algorithms. Both algorithms respect the rules of bins, both perform in the same time complexity, and both algorithms are expected to fill bins efficiently. As such, most test cases can be shared between both algorithms.</w:t>
-      </w:r>
-      <w:r>
-        <w:rPr>
-          <w:rFonts w:ascii="Arial" w:hAnsi="Arial" w:cs="Arial"/>
-          <w:sz w:val="24"/>
-          <w:szCs w:val="24"/>
-        </w:rPr>
-        <w:t xml:space="preserve"> Only with randomly generated input data do we expect to see differences in how each algorithm fills bins.</w:t>
+        <w:t xml:space="preserve">We will be building and testing two different bin packing algorithms. Both algorithms respect the rules of bins, both perform in the same time complexity, and both algorithms are expected to fill bins </w:t>
+      </w:r>
+      <w:r>
+        <w:rPr>
+          <w:rFonts w:ascii="Arial" w:hAnsi="Arial" w:cs="Arial"/>
+          <w:sz w:val="24"/>
+          <w:szCs w:val="24"/>
+        </w:rPr>
+        <w:t xml:space="preserve">relatively </w:t>
+      </w:r>
+      <w:r>
+        <w:rPr>
+          <w:rFonts w:ascii="Arial" w:hAnsi="Arial" w:cs="Arial"/>
+          <w:sz w:val="24"/>
+          <w:szCs w:val="24"/>
+        </w:rPr>
+        <w:t>efficiently. As such, most test cases can be shared between both algorithms.</w:t>
+      </w:r>
+      <w:r>
+        <w:rPr>
+          <w:rFonts w:ascii="Arial" w:hAnsi="Arial" w:cs="Arial"/>
+          <w:sz w:val="24"/>
+          <w:szCs w:val="24"/>
+        </w:rPr>
+        <w:t xml:space="preserve"> Only with randomly generated input data</w:t>
+      </w:r>
+      <w:r>
+        <w:rPr>
+          <w:rFonts w:ascii="Arial" w:hAnsi="Arial" w:cs="Arial"/>
+          <w:sz w:val="24"/>
+          <w:szCs w:val="24"/>
+        </w:rPr>
+        <w:t xml:space="preserve"> and a few specific edge cases</w:t>
+      </w:r>
+      <w:r>
+        <w:rPr>
+          <w:rFonts w:ascii="Arial" w:hAnsi="Arial" w:cs="Arial"/>
+          <w:sz w:val="24"/>
+          <w:szCs w:val="24"/>
+        </w:rPr>
+        <w:t xml:space="preserve"> do we expect to see differences in how each algorithm fills bins.</w:t>
       </w:r>
     </w:p>
     <w:p>
@@ -344,8 +409,6 @@
         </w:rPr>
         <w:t>bin; 3 objects of size 1/3 bin</w:t>
       </w:r>
-      <w:bookmarkStart w:id="0" w:name="_GoBack"/>
-      <w:bookmarkEnd w:id="0"/>
       <w:r>
         <w:rPr>
           <w:rFonts w:ascii="Arial" w:hAnsi="Arial" w:cs="Arial"/>
@@ -679,7 +742,6 @@
           <w:sz w:val="24"/>
           <w:szCs w:val="24"/>
         </w:rPr>
-        <w:lastRenderedPageBreak/>
         <w:t>Test Cases for Specific Edge Cases</w:t>
       </w:r>
     </w:p>
@@ -906,23 +968,7 @@
           <w:sz w:val="24"/>
           <w:szCs w:val="24"/>
         </w:rPr>
-        <w:t>{0.5</w:t>
-      </w:r>
-      <w:r>
-        <w:rPr>
-          <w:rFonts w:ascii="Arial" w:hAnsi="Arial" w:cs="Arial"/>
-          <w:sz w:val="24"/>
-          <w:szCs w:val="24"/>
-        </w:rPr>
-        <w:t>, 0.4</w:t>
-      </w:r>
-      <w:r>
-        <w:rPr>
-          <w:rFonts w:ascii="Arial" w:hAnsi="Arial" w:cs="Arial"/>
-          <w:sz w:val="24"/>
-          <w:szCs w:val="24"/>
-        </w:rPr>
-        <w:t xml:space="preserve">} </w:t>
+        <w:t xml:space="preserve">{0.5, 0.4} </w:t>
       </w:r>
       <w:proofErr w:type="spellStart"/>
       <w:r>
@@ -940,23 +986,7 @@
           <w:sz w:val="24"/>
           <w:szCs w:val="24"/>
         </w:rPr>
-        <w:t>{0.6</w:t>
-      </w:r>
-      <w:r>
-        <w:rPr>
-          <w:rFonts w:ascii="Arial" w:hAnsi="Arial" w:cs="Arial"/>
-          <w:sz w:val="24"/>
-          <w:szCs w:val="24"/>
-        </w:rPr>
-        <w:t>, 0.3</w:t>
-      </w:r>
-      <w:r>
-        <w:rPr>
-          <w:rFonts w:ascii="Arial" w:hAnsi="Arial" w:cs="Arial"/>
-          <w:sz w:val="24"/>
-          <w:szCs w:val="24"/>
-        </w:rPr>
-        <w:t>}</w:t>
+        <w:t>{0.6, 0.3}</w:t>
       </w:r>
       <w:r>
         <w:rPr>
@@ -1023,13 +1053,6 @@
           <w:szCs w:val="24"/>
         </w:rPr>
         <w:br/>
-      </w:r>
-      <w:r>
-        <w:rPr>
-          <w:rFonts w:ascii="Arial" w:hAnsi="Arial" w:cs="Arial"/>
-          <w:sz w:val="24"/>
-          <w:szCs w:val="24"/>
-        </w:rPr>
         <w:t xml:space="preserve">Expected Output for </w:t>
       </w:r>
       <w:r>
@@ -1047,15 +1070,7 @@
           <w:sz w:val="24"/>
           <w:szCs w:val="24"/>
         </w:rPr>
-        <w:t>:</w:t>
-      </w:r>
-      <w:r>
-        <w:rPr>
-          <w:rFonts w:ascii="Arial" w:hAnsi="Arial" w:cs="Arial"/>
-          <w:sz w:val="24"/>
-          <w:szCs w:val="24"/>
-        </w:rPr>
-        <w:t xml:space="preserve"> </w:t>
+        <w:t xml:space="preserve">: </w:t>
       </w:r>
       <w:proofErr w:type="spellStart"/>
       <w:proofErr w:type="gramStart"/>
@@ -1128,13 +1143,6 @@
           <w:szCs w:val="24"/>
         </w:rPr>
         <w:br/>
-      </w:r>
-      <w:r>
-        <w:rPr>
-          <w:rFonts w:ascii="Arial" w:hAnsi="Arial" w:cs="Arial"/>
-          <w:sz w:val="24"/>
-          <w:szCs w:val="24"/>
-        </w:rPr>
         <w:t xml:space="preserve">Expected Output for </w:t>
       </w:r>
       <w:r>
@@ -1152,15 +1160,7 @@
           <w:sz w:val="24"/>
           <w:szCs w:val="24"/>
         </w:rPr>
-        <w:t>:</w:t>
-      </w:r>
-      <w:r>
-        <w:rPr>
-          <w:rFonts w:ascii="Arial" w:hAnsi="Arial" w:cs="Arial"/>
-          <w:sz w:val="24"/>
-          <w:szCs w:val="24"/>
-        </w:rPr>
-        <w:t xml:space="preserve"> </w:t>
+        <w:t xml:space="preserve">: </w:t>
       </w:r>
       <w:proofErr w:type="spellStart"/>
       <w:r>
@@ -1178,23 +1178,7 @@
           <w:sz w:val="24"/>
           <w:szCs w:val="24"/>
         </w:rPr>
-        <w:t>{0.5</w:t>
-      </w:r>
-      <w:r>
-        <w:rPr>
-          <w:rFonts w:ascii="Arial" w:hAnsi="Arial" w:cs="Arial"/>
-          <w:sz w:val="24"/>
-          <w:szCs w:val="24"/>
-        </w:rPr>
-        <w:t>, 0.5</w:t>
-      </w:r>
-      <w:r>
-        <w:rPr>
-          <w:rFonts w:ascii="Arial" w:hAnsi="Arial" w:cs="Arial"/>
-          <w:sz w:val="24"/>
-          <w:szCs w:val="24"/>
-        </w:rPr>
-        <w:t xml:space="preserve">} </w:t>
+        <w:t xml:space="preserve">{0.5, 0.5} </w:t>
       </w:r>
       <w:proofErr w:type="spellStart"/>
       <w:r>
@@ -1212,23 +1196,7 @@
           <w:sz w:val="24"/>
           <w:szCs w:val="24"/>
         </w:rPr>
-        <w:t>{0.6</w:t>
-      </w:r>
-      <w:r>
-        <w:rPr>
-          <w:rFonts w:ascii="Arial" w:hAnsi="Arial" w:cs="Arial"/>
-          <w:sz w:val="24"/>
-          <w:szCs w:val="24"/>
-        </w:rPr>
-        <w:t>, 0.3, 0.1</w:t>
-      </w:r>
-      <w:r>
-        <w:rPr>
-          <w:rFonts w:ascii="Arial" w:hAnsi="Arial" w:cs="Arial"/>
-          <w:sz w:val="24"/>
-          <w:szCs w:val="24"/>
-        </w:rPr>
-        <w:t>}</w:t>
+        <w:t>{0.6, 0.3, 0.1}</w:t>
       </w:r>
       <w:r>
         <w:rPr>

</xml_diff>

<commit_message>
I don't even know, but it compiles
</commit_message>
<xml_diff>
--- a/Tests.docx
+++ b/Tests.docx
@@ -123,8 +123,6 @@
         </w:rPr>
         <w:t>s</w:t>
       </w:r>
-      <w:bookmarkStart w:id="0" w:name="_GoBack"/>
-      <w:bookmarkEnd w:id="0"/>
       <w:r>
         <w:rPr>
           <w:rFonts w:ascii="Arial" w:hAnsi="Arial" w:cs="Arial"/>
@@ -924,7 +922,23 @@
           <w:sz w:val="24"/>
           <w:szCs w:val="24"/>
         </w:rPr>
-        <w:t>{0.6,0.4}</w:t>
+        <w:t>{0.6,</w:t>
+      </w:r>
+      <w:r>
+        <w:rPr>
+          <w:rFonts w:ascii="Arial" w:hAnsi="Arial" w:cs="Arial"/>
+          <w:sz w:val="24"/>
+          <w:szCs w:val="24"/>
+        </w:rPr>
+        <w:t xml:space="preserve"> </w:t>
+      </w:r>
+      <w:r>
+        <w:rPr>
+          <w:rFonts w:ascii="Arial" w:hAnsi="Arial" w:cs="Arial"/>
+          <w:sz w:val="24"/>
+          <w:szCs w:val="24"/>
+        </w:rPr>
+        <w:t>0.4}</w:t>
       </w:r>
       <w:r>
         <w:rPr>
@@ -1207,6 +1221,232 @@
         <w:br/>
         <w:t>Reasoning: This test shows a case in which best fit is more space efficient than first fit.</w:t>
       </w:r>
+    </w:p>
+    <w:p>
+      <w:pPr>
+        <w:pStyle w:val="ListParagraph"/>
+        <w:rPr>
+          <w:rFonts w:ascii="Arial" w:hAnsi="Arial" w:cs="Arial"/>
+          <w:sz w:val="24"/>
+          <w:szCs w:val="24"/>
+        </w:rPr>
+      </w:pPr>
+    </w:p>
+    <w:p>
+      <w:pPr>
+        <w:pStyle w:val="ListParagraph"/>
+        <w:numPr>
+          <w:ilvl w:val="0"/>
+          <w:numId w:val="2"/>
+        </w:numPr>
+        <w:spacing w:after="0"/>
+        <w:rPr>
+          <w:rFonts w:ascii="Arial" w:hAnsi="Arial" w:cs="Arial"/>
+          <w:sz w:val="24"/>
+          <w:szCs w:val="24"/>
+        </w:rPr>
+      </w:pPr>
+      <w:r>
+        <w:rPr>
+          <w:rFonts w:ascii="Arial" w:hAnsi="Arial" w:cs="Arial"/>
+          <w:sz w:val="24"/>
+          <w:szCs w:val="24"/>
+        </w:rPr>
+        <w:t>Insert: 0.5, 0.6, 0.3, 0.4</w:t>
+      </w:r>
+      <w:r>
+        <w:rPr>
+          <w:rFonts w:ascii="Arial" w:hAnsi="Arial" w:cs="Arial"/>
+          <w:sz w:val="24"/>
+          <w:szCs w:val="24"/>
+        </w:rPr>
+        <w:t>, 0.2</w:t>
+      </w:r>
+      <w:r>
+        <w:rPr>
+          <w:rFonts w:ascii="Arial" w:hAnsi="Arial" w:cs="Arial"/>
+          <w:sz w:val="24"/>
+          <w:szCs w:val="24"/>
+        </w:rPr>
+        <w:br/>
+        <w:t xml:space="preserve">Expected Output for </w:t>
+      </w:r>
+      <w:r>
+        <w:rPr>
+          <w:rFonts w:ascii="Arial" w:hAnsi="Arial" w:cs="Arial"/>
+          <w:sz w:val="24"/>
+          <w:szCs w:val="24"/>
+          <w:u w:val="single"/>
+        </w:rPr>
+        <w:t>first fit</w:t>
+      </w:r>
+      <w:r>
+        <w:rPr>
+          <w:rFonts w:ascii="Arial" w:hAnsi="Arial" w:cs="Arial"/>
+          <w:sz w:val="24"/>
+          <w:szCs w:val="24"/>
+        </w:rPr>
+        <w:t xml:space="preserve">: </w:t>
+      </w:r>
+      <w:proofErr w:type="spellStart"/>
+      <w:r>
+        <w:rPr>
+          <w:rFonts w:ascii="Arial" w:hAnsi="Arial" w:cs="Arial"/>
+          <w:sz w:val="24"/>
+          <w:szCs w:val="24"/>
+        </w:rPr>
+        <w:t>binA</w:t>
+      </w:r>
+      <w:proofErr w:type="spellEnd"/>
+      <w:r>
+        <w:rPr>
+          <w:rFonts w:ascii="Arial" w:hAnsi="Arial" w:cs="Arial"/>
+          <w:sz w:val="24"/>
+          <w:szCs w:val="24"/>
+        </w:rPr>
+        <w:t>{0.5, 0.3</w:t>
+      </w:r>
+      <w:r>
+        <w:rPr>
+          <w:rFonts w:ascii="Arial" w:hAnsi="Arial" w:cs="Arial"/>
+          <w:sz w:val="24"/>
+          <w:szCs w:val="24"/>
+        </w:rPr>
+        <w:t>, 0.2</w:t>
+      </w:r>
+      <w:r>
+        <w:rPr>
+          <w:rFonts w:ascii="Arial" w:hAnsi="Arial" w:cs="Arial"/>
+          <w:sz w:val="24"/>
+          <w:szCs w:val="24"/>
+        </w:rPr>
+        <w:t xml:space="preserve">} </w:t>
+      </w:r>
+      <w:proofErr w:type="spellStart"/>
+      <w:r>
+        <w:rPr>
+          <w:rFonts w:ascii="Arial" w:hAnsi="Arial" w:cs="Arial"/>
+          <w:sz w:val="24"/>
+          <w:szCs w:val="24"/>
+        </w:rPr>
+        <w:t>binB</w:t>
+      </w:r>
+      <w:proofErr w:type="spellEnd"/>
+      <w:r>
+        <w:rPr>
+          <w:rFonts w:ascii="Arial" w:hAnsi="Arial" w:cs="Arial"/>
+          <w:sz w:val="24"/>
+          <w:szCs w:val="24"/>
+        </w:rPr>
+        <w:t>{0.6, 0.4}</w:t>
+      </w:r>
+      <w:r>
+        <w:rPr>
+          <w:rFonts w:ascii="Arial" w:hAnsi="Arial" w:cs="Arial"/>
+          <w:sz w:val="24"/>
+          <w:szCs w:val="24"/>
+        </w:rPr>
+        <w:br/>
+        <w:t xml:space="preserve">Expected Output for </w:t>
+      </w:r>
+      <w:r>
+        <w:rPr>
+          <w:rFonts w:ascii="Arial" w:hAnsi="Arial" w:cs="Arial"/>
+          <w:sz w:val="24"/>
+          <w:szCs w:val="24"/>
+          <w:u w:val="single"/>
+        </w:rPr>
+        <w:t>best fit</w:t>
+      </w:r>
+      <w:r>
+        <w:rPr>
+          <w:rFonts w:ascii="Arial" w:hAnsi="Arial" w:cs="Arial"/>
+          <w:sz w:val="24"/>
+          <w:szCs w:val="24"/>
+        </w:rPr>
+        <w:t xml:space="preserve">: </w:t>
+      </w:r>
+      <w:proofErr w:type="spellStart"/>
+      <w:r>
+        <w:rPr>
+          <w:rFonts w:ascii="Arial" w:hAnsi="Arial" w:cs="Arial"/>
+          <w:sz w:val="24"/>
+          <w:szCs w:val="24"/>
+        </w:rPr>
+        <w:t>binA</w:t>
+      </w:r>
+      <w:proofErr w:type="spellEnd"/>
+      <w:r>
+        <w:rPr>
+          <w:rFonts w:ascii="Arial" w:hAnsi="Arial" w:cs="Arial"/>
+          <w:sz w:val="24"/>
+          <w:szCs w:val="24"/>
+        </w:rPr>
+        <w:t xml:space="preserve">{0.5, 0.4} </w:t>
+      </w:r>
+      <w:proofErr w:type="spellStart"/>
+      <w:r>
+        <w:rPr>
+          <w:rFonts w:ascii="Arial" w:hAnsi="Arial" w:cs="Arial"/>
+          <w:sz w:val="24"/>
+          <w:szCs w:val="24"/>
+        </w:rPr>
+        <w:t>binB</w:t>
+      </w:r>
+      <w:proofErr w:type="spellEnd"/>
+      <w:r>
+        <w:rPr>
+          <w:rFonts w:ascii="Arial" w:hAnsi="Arial" w:cs="Arial"/>
+          <w:sz w:val="24"/>
+          <w:szCs w:val="24"/>
+        </w:rPr>
+        <w:t>{0.6, 0.3}</w:t>
+      </w:r>
+      <w:r>
+        <w:rPr>
+          <w:rFonts w:ascii="Arial" w:hAnsi="Arial" w:cs="Arial"/>
+          <w:sz w:val="24"/>
+          <w:szCs w:val="24"/>
+        </w:rPr>
+        <w:t xml:space="preserve"> </w:t>
+      </w:r>
+      <w:proofErr w:type="spellStart"/>
+      <w:r>
+        <w:rPr>
+          <w:rFonts w:ascii="Arial" w:hAnsi="Arial" w:cs="Arial"/>
+          <w:sz w:val="24"/>
+          <w:szCs w:val="24"/>
+        </w:rPr>
+        <w:t>binC</w:t>
+      </w:r>
+      <w:proofErr w:type="spellEnd"/>
+      <w:r>
+        <w:rPr>
+          <w:rFonts w:ascii="Arial" w:hAnsi="Arial" w:cs="Arial"/>
+          <w:sz w:val="24"/>
+          <w:szCs w:val="24"/>
+        </w:rPr>
+        <w:t>{0.2}</w:t>
+      </w:r>
+      <w:r>
+        <w:rPr>
+          <w:rFonts w:ascii="Arial" w:hAnsi="Arial" w:cs="Arial"/>
+          <w:sz w:val="24"/>
+          <w:szCs w:val="24"/>
+        </w:rPr>
+        <w:br/>
+        <w:t>Reasoning: This test shows</w:t>
+      </w:r>
+      <w:r>
+        <w:rPr>
+          <w:rFonts w:ascii="Arial" w:hAnsi="Arial" w:cs="Arial"/>
+          <w:sz w:val="24"/>
+          <w:szCs w:val="24"/>
+        </w:rPr>
+        <w:t xml:space="preserve"> an unusual case in which first fit incidentally creates a more space efficient solution</w:t>
+      </w:r>
+      <w:bookmarkStart w:id="0" w:name="_GoBack"/>
+      <w:bookmarkEnd w:id="0"/>
     </w:p>
     <w:sectPr>
       <w:pgSz w:w="12240" w:h="15840"/>

</xml_diff>

<commit_message>
First Fit Time Complexity
</commit_message>
<xml_diff>
--- a/Tests.docx
+++ b/Tests.docx
@@ -1252,15 +1252,7 @@
           <w:sz w:val="24"/>
           <w:szCs w:val="24"/>
         </w:rPr>
-        <w:t>Insert: 0.5, 0.6, 0.3, 0.4</w:t>
-      </w:r>
-      <w:r>
-        <w:rPr>
-          <w:rFonts w:ascii="Arial" w:hAnsi="Arial" w:cs="Arial"/>
-          <w:sz w:val="24"/>
-          <w:szCs w:val="24"/>
-        </w:rPr>
-        <w:t>, 0.2</w:t>
+        <w:t>Insert: 0.5, 0.6, 0.3, 0.4, 0.2</w:t>
       </w:r>
       <w:r>
         <w:rPr>
@@ -1304,23 +1296,7 @@
           <w:sz w:val="24"/>
           <w:szCs w:val="24"/>
         </w:rPr>
-        <w:t>{0.5, 0.3</w:t>
-      </w:r>
-      <w:r>
-        <w:rPr>
-          <w:rFonts w:ascii="Arial" w:hAnsi="Arial" w:cs="Arial"/>
-          <w:sz w:val="24"/>
-          <w:szCs w:val="24"/>
-        </w:rPr>
-        <w:t>, 0.2</w:t>
-      </w:r>
-      <w:r>
-        <w:rPr>
-          <w:rFonts w:ascii="Arial" w:hAnsi="Arial" w:cs="Arial"/>
-          <w:sz w:val="24"/>
-          <w:szCs w:val="24"/>
-        </w:rPr>
-        <w:t xml:space="preserve">} </w:t>
+        <w:t xml:space="preserve">{0.5, 0.3, 0.2} </w:t>
       </w:r>
       <w:proofErr w:type="spellStart"/>
       <w:r>
@@ -1400,15 +1376,7 @@
           <w:sz w:val="24"/>
           <w:szCs w:val="24"/>
         </w:rPr>
-        <w:t>{0.6, 0.3}</w:t>
-      </w:r>
-      <w:r>
-        <w:rPr>
-          <w:rFonts w:ascii="Arial" w:hAnsi="Arial" w:cs="Arial"/>
-          <w:sz w:val="24"/>
-          <w:szCs w:val="24"/>
-        </w:rPr>
-        <w:t xml:space="preserve"> </w:t>
+        <w:t xml:space="preserve">{0.6, 0.3} </w:t>
       </w:r>
       <w:proofErr w:type="spellStart"/>
       <w:r>
@@ -1435,18 +1403,389 @@
           <w:szCs w:val="24"/>
         </w:rPr>
         <w:br/>
-        <w:t>Reasoning: This test shows</w:t>
-      </w:r>
-      <w:r>
-        <w:rPr>
-          <w:rFonts w:ascii="Arial" w:hAnsi="Arial" w:cs="Arial"/>
-          <w:sz w:val="24"/>
-          <w:szCs w:val="24"/>
-        </w:rPr>
-        <w:t xml:space="preserve"> an unusual case in which first fit incidentally creates a more space efficient solution</w:t>
+        <w:t>Reasoning: This test shows an unusual case in which first fit incidentally creates a more space efficient solution</w:t>
+      </w:r>
+    </w:p>
+    <w:p>
+      <w:pPr>
+        <w:pStyle w:val="ListParagraph"/>
+        <w:rPr>
+          <w:rFonts w:ascii="Arial" w:hAnsi="Arial" w:cs="Arial"/>
+          <w:sz w:val="24"/>
+          <w:szCs w:val="24"/>
+        </w:rPr>
+      </w:pPr>
+    </w:p>
+    <w:p>
+      <w:pPr>
+        <w:spacing w:after="0"/>
+        <w:rPr>
+          <w:rFonts w:ascii="Arial" w:hAnsi="Arial" w:cs="Arial"/>
+          <w:b/>
+          <w:sz w:val="24"/>
+          <w:szCs w:val="24"/>
+        </w:rPr>
+      </w:pPr>
+      <w:r>
+        <w:rPr>
+          <w:rFonts w:ascii="Arial" w:hAnsi="Arial" w:cs="Arial"/>
+          <w:b/>
+          <w:sz w:val="24"/>
+          <w:szCs w:val="24"/>
+        </w:rPr>
+        <w:t>Time Complexity Analysis</w:t>
+      </w:r>
+      <w:r>
+        <w:rPr>
+          <w:rFonts w:ascii="Arial" w:hAnsi="Arial" w:cs="Arial"/>
+          <w:b/>
+          <w:sz w:val="24"/>
+          <w:szCs w:val="24"/>
+        </w:rPr>
+        <w:t xml:space="preserve"> – First Fit</w:t>
+      </w:r>
+    </w:p>
+    <w:p>
+      <w:pPr>
+        <w:spacing w:after="0"/>
+        <w:rPr>
+          <w:rFonts w:ascii="Arial" w:hAnsi="Arial" w:cs="Arial"/>
+          <w:sz w:val="24"/>
+          <w:szCs w:val="24"/>
+        </w:rPr>
+      </w:pPr>
+      <w:r>
+        <w:rPr>
+          <w:rFonts w:ascii="Arial" w:hAnsi="Arial" w:cs="Arial"/>
+          <w:sz w:val="24"/>
+          <w:szCs w:val="24"/>
+        </w:rPr>
+        <w:t>First Fit fits perfectly in</w:t>
+      </w:r>
+      <w:r>
+        <w:rPr>
+          <w:rFonts w:ascii="Arial" w:hAnsi="Arial" w:cs="Arial"/>
+          <w:sz w:val="24"/>
+          <w:szCs w:val="24"/>
+        </w:rPr>
+        <w:t xml:space="preserve">to time class </w:t>
+      </w:r>
+      <w:proofErr w:type="gramStart"/>
+      <w:r>
+        <w:rPr>
+          <w:rFonts w:ascii="Arial" w:hAnsi="Arial" w:cs="Arial"/>
+          <w:sz w:val="24"/>
+          <w:szCs w:val="24"/>
+        </w:rPr>
+        <w:t>O(</w:t>
+      </w:r>
+      <w:proofErr w:type="gramEnd"/>
+      <w:r>
+        <w:rPr>
+          <w:rFonts w:ascii="Arial" w:hAnsi="Arial" w:cs="Arial"/>
+          <w:sz w:val="24"/>
+          <w:szCs w:val="24"/>
+        </w:rPr>
+        <w:t>N log N), with N</w:t>
+      </w:r>
+      <w:r>
+        <w:rPr>
+          <w:rFonts w:ascii="Arial" w:hAnsi="Arial" w:cs="Arial"/>
+          <w:sz w:val="24"/>
+          <w:szCs w:val="24"/>
+        </w:rPr>
+        <w:t xml:space="preserve"> inserted objects</w:t>
+      </w:r>
+      <w:r>
+        <w:rPr>
+          <w:rFonts w:ascii="Arial" w:hAnsi="Arial" w:cs="Arial"/>
+          <w:sz w:val="24"/>
+          <w:szCs w:val="24"/>
+        </w:rPr>
+        <w:t xml:space="preserve">. Completion time for the algorithm was measured </w:t>
+      </w:r>
+      <w:r>
+        <w:rPr>
+          <w:rFonts w:ascii="Arial" w:hAnsi="Arial" w:cs="Arial"/>
+          <w:sz w:val="24"/>
+          <w:szCs w:val="24"/>
+        </w:rPr>
+        <w:t>for input sizes 8 – 131072</w:t>
+      </w:r>
+      <w:r>
+        <w:rPr>
+          <w:rFonts w:ascii="Arial" w:hAnsi="Arial" w:cs="Arial"/>
+          <w:sz w:val="24"/>
+          <w:szCs w:val="24"/>
+        </w:rPr>
+        <w:t xml:space="preserve">. Using the Least Squares Fitting method on an assumption of </w:t>
+      </w:r>
+      <w:r>
+        <w:rPr>
+          <w:rFonts w:ascii="Arial" w:hAnsi="Arial" w:cs="Arial"/>
+          <w:sz w:val="24"/>
+          <w:szCs w:val="24"/>
+        </w:rPr>
+        <w:t>time = C*(</w:t>
+      </w:r>
+      <w:r>
+        <w:rPr>
+          <w:rFonts w:ascii="Arial" w:hAnsi="Arial" w:cs="Arial"/>
+          <w:sz w:val="24"/>
+          <w:szCs w:val="24"/>
+        </w:rPr>
+        <w:t>N log N</w:t>
+      </w:r>
+      <w:r>
+        <w:rPr>
+          <w:rFonts w:ascii="Arial" w:hAnsi="Arial" w:cs="Arial"/>
+          <w:sz w:val="24"/>
+          <w:szCs w:val="24"/>
+        </w:rPr>
+        <w:t>)</w:t>
+      </w:r>
+      <w:r>
+        <w:rPr>
+          <w:rFonts w:ascii="Arial" w:hAnsi="Arial" w:cs="Arial"/>
+          <w:sz w:val="24"/>
+          <w:szCs w:val="24"/>
+        </w:rPr>
+        <w:t xml:space="preserve">, a nearly perfect </w:t>
+      </w:r>
+      <w:r>
+        <w:rPr>
+          <w:rFonts w:ascii="Arial" w:hAnsi="Arial" w:cs="Arial"/>
+          <w:sz w:val="24"/>
+          <w:szCs w:val="24"/>
+        </w:rPr>
+        <w:t xml:space="preserve">best-fit curve was found, with a variance (average error squared) </w:t>
       </w:r>
       <w:bookmarkStart w:id="0" w:name="_GoBack"/>
       <w:bookmarkEnd w:id="0"/>
+      <w:r>
+        <w:rPr>
+          <w:rFonts w:ascii="Arial" w:hAnsi="Arial" w:cs="Arial"/>
+          <w:sz w:val="24"/>
+          <w:szCs w:val="24"/>
+        </w:rPr>
+        <w:t>of</w:t>
+      </w:r>
+      <w:r>
+        <w:rPr>
+          <w:rFonts w:ascii="Arial" w:hAnsi="Arial" w:cs="Arial"/>
+          <w:sz w:val="24"/>
+          <w:szCs w:val="24"/>
+        </w:rPr>
+        <w:t xml:space="preserve"> </w:t>
+      </w:r>
+      <w:r>
+        <w:rPr>
+          <w:rFonts w:ascii="Arial" w:hAnsi="Arial" w:cs="Arial"/>
+          <w:sz w:val="24"/>
+          <w:szCs w:val="24"/>
+        </w:rPr>
+        <w:t xml:space="preserve">approximately </w:t>
+      </w:r>
+      <w:r>
+        <w:rPr>
+          <w:rFonts w:ascii="Arial" w:hAnsi="Arial" w:cs="Arial"/>
+          <w:sz w:val="24"/>
+          <w:szCs w:val="24"/>
+        </w:rPr>
+        <w:t xml:space="preserve">9.5 * </w:t>
+      </w:r>
+      <w:r>
+        <w:rPr>
+          <w:rFonts w:ascii="Arial" w:hAnsi="Arial" w:cs="Arial"/>
+          <w:sz w:val="24"/>
+          <w:szCs w:val="24"/>
+        </w:rPr>
+        <w:t>10</w:t>
+      </w:r>
+      <w:r>
+        <w:rPr>
+          <w:rFonts w:ascii="Arial" w:hAnsi="Arial" w:cs="Arial"/>
+          <w:sz w:val="24"/>
+          <w:szCs w:val="24"/>
+          <w:vertAlign w:val="superscript"/>
+        </w:rPr>
+        <w:t>-24</w:t>
+      </w:r>
+      <w:r>
+        <w:rPr>
+          <w:rFonts w:ascii="Arial" w:hAnsi="Arial" w:cs="Arial"/>
+          <w:sz w:val="24"/>
+          <w:szCs w:val="24"/>
+        </w:rPr>
+        <w:t>.</w:t>
+      </w:r>
+    </w:p>
+    <w:p>
+      <w:pPr>
+        <w:spacing w:after="0"/>
+        <w:rPr>
+          <w:rFonts w:ascii="Arial" w:hAnsi="Arial" w:cs="Arial"/>
+          <w:sz w:val="24"/>
+          <w:szCs w:val="24"/>
+        </w:rPr>
+      </w:pPr>
+    </w:p>
+    <w:p>
+      <w:pPr>
+        <w:spacing w:after="0"/>
+        <w:rPr>
+          <w:rFonts w:ascii="Arial" w:hAnsi="Arial" w:cs="Arial"/>
+          <w:sz w:val="24"/>
+          <w:szCs w:val="24"/>
+        </w:rPr>
+      </w:pPr>
+      <w:r>
+        <w:rPr>
+          <w:rFonts w:ascii="Arial" w:hAnsi="Arial" w:cs="Arial"/>
+          <w:sz w:val="24"/>
+          <w:szCs w:val="24"/>
+        </w:rPr>
+        <w:t>This results is far more precise than our timing was. Completion times were only recorded to 6 significant figures. When rounded to 6 significant figures, the variance is exactly zero. For</w:t>
+      </w:r>
+      <w:r>
+        <w:rPr>
+          <w:rFonts w:ascii="Arial" w:hAnsi="Arial" w:cs="Arial"/>
+          <w:sz w:val="24"/>
+          <w:szCs w:val="24"/>
+        </w:rPr>
+        <w:t xml:space="preserve"> comparison, t</w:t>
+      </w:r>
+      <w:r>
+        <w:rPr>
+          <w:rFonts w:ascii="Arial" w:hAnsi="Arial" w:cs="Arial"/>
+          <w:sz w:val="24"/>
+          <w:szCs w:val="24"/>
+        </w:rPr>
+        <w:t>he best fit variance for C*(N) time was</w:t>
+      </w:r>
+      <w:r>
+        <w:rPr>
+          <w:rFonts w:ascii="Arial" w:hAnsi="Arial" w:cs="Arial"/>
+          <w:sz w:val="24"/>
+          <w:szCs w:val="24"/>
+        </w:rPr>
+        <w:t xml:space="preserve"> </w:t>
+      </w:r>
+      <w:r>
+        <w:rPr>
+          <w:rFonts w:ascii="Arial" w:hAnsi="Arial" w:cs="Arial"/>
+          <w:sz w:val="24"/>
+          <w:szCs w:val="24"/>
+        </w:rPr>
+        <w:t>0.02, and the</w:t>
+      </w:r>
+      <w:r>
+        <w:rPr>
+          <w:rFonts w:ascii="Arial" w:hAnsi="Arial" w:cs="Arial"/>
+          <w:sz w:val="24"/>
+          <w:szCs w:val="24"/>
+        </w:rPr>
+        <w:t xml:space="preserve"> best fit variance for C*(N</w:t>
+      </w:r>
+      <w:r>
+        <w:rPr>
+          <w:rFonts w:ascii="Arial" w:hAnsi="Arial" w:cs="Arial"/>
+          <w:sz w:val="24"/>
+          <w:szCs w:val="24"/>
+          <w:vertAlign w:val="superscript"/>
+        </w:rPr>
+        <w:t>2</w:t>
+      </w:r>
+      <w:r>
+        <w:rPr>
+          <w:rFonts w:ascii="Arial" w:hAnsi="Arial" w:cs="Arial"/>
+          <w:sz w:val="24"/>
+          <w:szCs w:val="24"/>
+        </w:rPr>
+        <w:t xml:space="preserve">) time was </w:t>
+      </w:r>
+      <w:r>
+        <w:rPr>
+          <w:rFonts w:ascii="Arial" w:hAnsi="Arial" w:cs="Arial"/>
+          <w:sz w:val="24"/>
+          <w:szCs w:val="24"/>
+        </w:rPr>
+        <w:t xml:space="preserve">0.522. </w:t>
+      </w:r>
+      <w:r>
+        <w:rPr>
+          <w:rFonts w:ascii="Arial" w:hAnsi="Arial" w:cs="Arial"/>
+          <w:sz w:val="24"/>
+          <w:szCs w:val="24"/>
+        </w:rPr>
+        <w:t xml:space="preserve">The algorithm time fits </w:t>
+      </w:r>
+      <w:proofErr w:type="gramStart"/>
+      <w:r>
+        <w:rPr>
+          <w:rFonts w:ascii="Arial" w:hAnsi="Arial" w:cs="Arial"/>
+          <w:sz w:val="24"/>
+          <w:szCs w:val="24"/>
+        </w:rPr>
+        <w:t>O(</w:t>
+      </w:r>
+      <w:proofErr w:type="gramEnd"/>
+      <w:r>
+        <w:rPr>
+          <w:rFonts w:ascii="Arial" w:hAnsi="Arial" w:cs="Arial"/>
+          <w:sz w:val="24"/>
+          <w:szCs w:val="24"/>
+        </w:rPr>
+        <w:t>N log N) as closely as could ever be hoped for real-world data.</w:t>
+      </w:r>
+    </w:p>
+    <w:p>
+      <w:pPr>
+        <w:spacing w:after="0"/>
+        <w:rPr>
+          <w:rFonts w:ascii="Arial" w:hAnsi="Arial" w:cs="Arial"/>
+          <w:sz w:val="24"/>
+          <w:szCs w:val="24"/>
+        </w:rPr>
+      </w:pPr>
+    </w:p>
+    <w:p>
+      <w:pPr>
+        <w:spacing w:after="0"/>
+        <w:rPr>
+          <w:rFonts w:ascii="Arial" w:hAnsi="Arial" w:cs="Arial"/>
+          <w:sz w:val="24"/>
+          <w:szCs w:val="24"/>
+        </w:rPr>
+      </w:pPr>
+      <w:r>
+        <w:rPr>
+          <w:rFonts w:ascii="Arial" w:hAnsi="Arial" w:cs="Arial"/>
+          <w:sz w:val="24"/>
+          <w:szCs w:val="24"/>
+        </w:rPr>
+        <w:t>The full data set and statistical methods used can be found in FirstFit_Time.xlsx</w:t>
+      </w:r>
+    </w:p>
+    <w:p>
+      <w:pPr>
+        <w:spacing w:after="0"/>
+        <w:rPr>
+          <w:rFonts w:ascii="Arial" w:hAnsi="Arial" w:cs="Arial"/>
+          <w:sz w:val="24"/>
+          <w:szCs w:val="24"/>
+        </w:rPr>
+      </w:pPr>
+    </w:p>
+    <w:p>
+      <w:pPr>
+        <w:spacing w:after="0"/>
+        <w:rPr>
+          <w:rFonts w:ascii="Arial" w:hAnsi="Arial" w:cs="Arial"/>
+          <w:sz w:val="24"/>
+          <w:szCs w:val="24"/>
+        </w:rPr>
+      </w:pPr>
     </w:p>
     <w:sectPr>
       <w:pgSz w:w="12240" w:h="15840"/>
@@ -1638,11 +1977,127 @@
       </w:pPr>
     </w:lvl>
   </w:abstractNum>
+  <w:abstractNum w:abstractNumId="2" w15:restartNumberingAfterBreak="0">
+    <w:nsid w:val="7AA13839"/>
+    <w:multiLevelType w:val="hybridMultilevel"/>
+    <w:tmpl w:val="D52CB48C"/>
+    <w:lvl w:ilvl="0" w:tplc="04090001">
+      <w:start w:val="1"/>
+      <w:numFmt w:val="bullet"/>
+      <w:lvlText w:val=""/>
+      <w:lvlJc w:val="left"/>
+      <w:pPr>
+        <w:ind w:left="720" w:hanging="360"/>
+      </w:pPr>
+      <w:rPr>
+        <w:rFonts w:ascii="Symbol" w:hAnsi="Symbol" w:hint="default"/>
+      </w:rPr>
+    </w:lvl>
+    <w:lvl w:ilvl="1" w:tplc="04090003" w:tentative="1">
+      <w:start w:val="1"/>
+      <w:numFmt w:val="bullet"/>
+      <w:lvlText w:val="o"/>
+      <w:lvlJc w:val="left"/>
+      <w:pPr>
+        <w:ind w:left="1440" w:hanging="360"/>
+      </w:pPr>
+      <w:rPr>
+        <w:rFonts w:ascii="Courier New" w:hAnsi="Courier New" w:cs="Courier New" w:hint="default"/>
+      </w:rPr>
+    </w:lvl>
+    <w:lvl w:ilvl="2" w:tplc="04090005" w:tentative="1">
+      <w:start w:val="1"/>
+      <w:numFmt w:val="bullet"/>
+      <w:lvlText w:val=""/>
+      <w:lvlJc w:val="left"/>
+      <w:pPr>
+        <w:ind w:left="2160" w:hanging="360"/>
+      </w:pPr>
+      <w:rPr>
+        <w:rFonts w:ascii="Wingdings" w:hAnsi="Wingdings" w:hint="default"/>
+      </w:rPr>
+    </w:lvl>
+    <w:lvl w:ilvl="3" w:tplc="04090001" w:tentative="1">
+      <w:start w:val="1"/>
+      <w:numFmt w:val="bullet"/>
+      <w:lvlText w:val=""/>
+      <w:lvlJc w:val="left"/>
+      <w:pPr>
+        <w:ind w:left="2880" w:hanging="360"/>
+      </w:pPr>
+      <w:rPr>
+        <w:rFonts w:ascii="Symbol" w:hAnsi="Symbol" w:hint="default"/>
+      </w:rPr>
+    </w:lvl>
+    <w:lvl w:ilvl="4" w:tplc="04090003" w:tentative="1">
+      <w:start w:val="1"/>
+      <w:numFmt w:val="bullet"/>
+      <w:lvlText w:val="o"/>
+      <w:lvlJc w:val="left"/>
+      <w:pPr>
+        <w:ind w:left="3600" w:hanging="360"/>
+      </w:pPr>
+      <w:rPr>
+        <w:rFonts w:ascii="Courier New" w:hAnsi="Courier New" w:cs="Courier New" w:hint="default"/>
+      </w:rPr>
+    </w:lvl>
+    <w:lvl w:ilvl="5" w:tplc="04090005" w:tentative="1">
+      <w:start w:val="1"/>
+      <w:numFmt w:val="bullet"/>
+      <w:lvlText w:val=""/>
+      <w:lvlJc w:val="left"/>
+      <w:pPr>
+        <w:ind w:left="4320" w:hanging="360"/>
+      </w:pPr>
+      <w:rPr>
+        <w:rFonts w:ascii="Wingdings" w:hAnsi="Wingdings" w:hint="default"/>
+      </w:rPr>
+    </w:lvl>
+    <w:lvl w:ilvl="6" w:tplc="04090001" w:tentative="1">
+      <w:start w:val="1"/>
+      <w:numFmt w:val="bullet"/>
+      <w:lvlText w:val=""/>
+      <w:lvlJc w:val="left"/>
+      <w:pPr>
+        <w:ind w:left="5040" w:hanging="360"/>
+      </w:pPr>
+      <w:rPr>
+        <w:rFonts w:ascii="Symbol" w:hAnsi="Symbol" w:hint="default"/>
+      </w:rPr>
+    </w:lvl>
+    <w:lvl w:ilvl="7" w:tplc="04090003" w:tentative="1">
+      <w:start w:val="1"/>
+      <w:numFmt w:val="bullet"/>
+      <w:lvlText w:val="o"/>
+      <w:lvlJc w:val="left"/>
+      <w:pPr>
+        <w:ind w:left="5760" w:hanging="360"/>
+      </w:pPr>
+      <w:rPr>
+        <w:rFonts w:ascii="Courier New" w:hAnsi="Courier New" w:cs="Courier New" w:hint="default"/>
+      </w:rPr>
+    </w:lvl>
+    <w:lvl w:ilvl="8" w:tplc="04090005" w:tentative="1">
+      <w:start w:val="1"/>
+      <w:numFmt w:val="bullet"/>
+      <w:lvlText w:val=""/>
+      <w:lvlJc w:val="left"/>
+      <w:pPr>
+        <w:ind w:left="6480" w:hanging="360"/>
+      </w:pPr>
+      <w:rPr>
+        <w:rFonts w:ascii="Wingdings" w:hAnsi="Wingdings" w:hint="default"/>
+      </w:rPr>
+    </w:lvl>
+  </w:abstractNum>
   <w:num w:numId="1">
     <w:abstractNumId w:val="1"/>
   </w:num>
   <w:num w:numId="2">
     <w:abstractNumId w:val="0"/>
+  </w:num>
+  <w:num w:numId="3">
+    <w:abstractNumId w:val="2"/>
   </w:num>
 </w:numbering>
 </file>

</xml_diff>

<commit_message>
First Fit Time updates
</commit_message>
<xml_diff>
--- a/Tests.docx
+++ b/Tests.docx
@@ -1560,184 +1560,228 @@
         </w:rPr>
         <w:t xml:space="preserve">best-fit curve was found, with a variance (average error squared) </w:t>
       </w:r>
+      <w:r>
+        <w:rPr>
+          <w:rFonts w:ascii="Arial" w:hAnsi="Arial" w:cs="Arial"/>
+          <w:sz w:val="24"/>
+          <w:szCs w:val="24"/>
+        </w:rPr>
+        <w:t>of</w:t>
+      </w:r>
+      <w:r>
+        <w:rPr>
+          <w:rFonts w:ascii="Arial" w:hAnsi="Arial" w:cs="Arial"/>
+          <w:sz w:val="24"/>
+          <w:szCs w:val="24"/>
+        </w:rPr>
+        <w:t xml:space="preserve"> </w:t>
+      </w:r>
+      <w:r>
+        <w:rPr>
+          <w:rFonts w:ascii="Arial" w:hAnsi="Arial" w:cs="Arial"/>
+          <w:sz w:val="24"/>
+          <w:szCs w:val="24"/>
+        </w:rPr>
+        <w:t xml:space="preserve">approximately </w:t>
+      </w:r>
+      <w:r>
+        <w:rPr>
+          <w:rFonts w:ascii="Arial" w:hAnsi="Arial" w:cs="Arial"/>
+          <w:sz w:val="24"/>
+          <w:szCs w:val="24"/>
+        </w:rPr>
+        <w:t xml:space="preserve">9.5 * </w:t>
+      </w:r>
+      <w:r>
+        <w:rPr>
+          <w:rFonts w:ascii="Arial" w:hAnsi="Arial" w:cs="Arial"/>
+          <w:sz w:val="24"/>
+          <w:szCs w:val="24"/>
+        </w:rPr>
+        <w:t>10</w:t>
+      </w:r>
+      <w:r>
+        <w:rPr>
+          <w:rFonts w:ascii="Arial" w:hAnsi="Arial" w:cs="Arial"/>
+          <w:sz w:val="24"/>
+          <w:szCs w:val="24"/>
+          <w:vertAlign w:val="superscript"/>
+        </w:rPr>
+        <w:t>-24</w:t>
+      </w:r>
+      <w:r>
+        <w:rPr>
+          <w:rFonts w:ascii="Arial" w:hAnsi="Arial" w:cs="Arial"/>
+          <w:sz w:val="24"/>
+          <w:szCs w:val="24"/>
+        </w:rPr>
+        <w:t>.</w:t>
+      </w:r>
+    </w:p>
+    <w:p>
+      <w:pPr>
+        <w:spacing w:after="0"/>
+        <w:rPr>
+          <w:rFonts w:ascii="Arial" w:hAnsi="Arial" w:cs="Arial"/>
+          <w:sz w:val="24"/>
+          <w:szCs w:val="24"/>
+        </w:rPr>
+      </w:pPr>
+    </w:p>
+    <w:p>
+      <w:pPr>
+        <w:spacing w:after="0"/>
+        <w:rPr>
+          <w:rFonts w:ascii="Arial" w:hAnsi="Arial" w:cs="Arial"/>
+          <w:sz w:val="24"/>
+          <w:szCs w:val="24"/>
+        </w:rPr>
+      </w:pPr>
+      <w:r>
+        <w:rPr>
+          <w:rFonts w:ascii="Arial" w:hAnsi="Arial" w:cs="Arial"/>
+          <w:sz w:val="24"/>
+          <w:szCs w:val="24"/>
+        </w:rPr>
+        <w:t>It’s worth noting that this result is significantly more precise that our recorded data</w:t>
+      </w:r>
+      <w:r>
+        <w:rPr>
+          <w:rFonts w:ascii="Arial" w:hAnsi="Arial" w:cs="Arial"/>
+          <w:sz w:val="24"/>
+          <w:szCs w:val="24"/>
+        </w:rPr>
+        <w:t>. Completion times were only re</w:t>
+      </w:r>
+      <w:r>
+        <w:rPr>
+          <w:rFonts w:ascii="Arial" w:hAnsi="Arial" w:cs="Arial"/>
+          <w:sz w:val="24"/>
+          <w:szCs w:val="24"/>
+        </w:rPr>
+        <w:t>corded to 6 significant figures.</w:t>
+      </w:r>
+    </w:p>
+    <w:p>
+      <w:pPr>
+        <w:spacing w:after="0"/>
+        <w:rPr>
+          <w:rFonts w:ascii="Arial" w:hAnsi="Arial" w:cs="Arial"/>
+          <w:sz w:val="24"/>
+          <w:szCs w:val="24"/>
+        </w:rPr>
+      </w:pPr>
+    </w:p>
+    <w:p>
+      <w:pPr>
+        <w:spacing w:after="0"/>
+        <w:rPr>
+          <w:rFonts w:ascii="Arial" w:hAnsi="Arial" w:cs="Arial"/>
+          <w:sz w:val="24"/>
+          <w:szCs w:val="24"/>
+        </w:rPr>
+      </w:pPr>
+      <w:r>
+        <w:rPr>
+          <w:rFonts w:ascii="Arial" w:hAnsi="Arial" w:cs="Arial"/>
+          <w:sz w:val="24"/>
+          <w:szCs w:val="24"/>
+        </w:rPr>
+        <w:t>For</w:t>
+      </w:r>
+      <w:r>
+        <w:rPr>
+          <w:rFonts w:ascii="Arial" w:hAnsi="Arial" w:cs="Arial"/>
+          <w:sz w:val="24"/>
+          <w:szCs w:val="24"/>
+        </w:rPr>
+        <w:t xml:space="preserve"> comparison, t</w:t>
+      </w:r>
+      <w:r>
+        <w:rPr>
+          <w:rFonts w:ascii="Arial" w:hAnsi="Arial" w:cs="Arial"/>
+          <w:sz w:val="24"/>
+          <w:szCs w:val="24"/>
+        </w:rPr>
+        <w:t>he best fit variance for C*(N) time was</w:t>
+      </w:r>
+      <w:r>
+        <w:rPr>
+          <w:rFonts w:ascii="Arial" w:hAnsi="Arial" w:cs="Arial"/>
+          <w:sz w:val="24"/>
+          <w:szCs w:val="24"/>
+        </w:rPr>
+        <w:t xml:space="preserve"> </w:t>
+      </w:r>
+      <w:r>
+        <w:rPr>
+          <w:rFonts w:ascii="Arial" w:hAnsi="Arial" w:cs="Arial"/>
+          <w:sz w:val="24"/>
+          <w:szCs w:val="24"/>
+        </w:rPr>
+        <w:t>0.02, and the</w:t>
+      </w:r>
+      <w:r>
+        <w:rPr>
+          <w:rFonts w:ascii="Arial" w:hAnsi="Arial" w:cs="Arial"/>
+          <w:sz w:val="24"/>
+          <w:szCs w:val="24"/>
+        </w:rPr>
+        <w:t xml:space="preserve"> best fit variance for C*(N</w:t>
+      </w:r>
+      <w:r>
+        <w:rPr>
+          <w:rFonts w:ascii="Arial" w:hAnsi="Arial" w:cs="Arial"/>
+          <w:sz w:val="24"/>
+          <w:szCs w:val="24"/>
+          <w:vertAlign w:val="superscript"/>
+        </w:rPr>
+        <w:t>2</w:t>
+      </w:r>
+      <w:r>
+        <w:rPr>
+          <w:rFonts w:ascii="Arial" w:hAnsi="Arial" w:cs="Arial"/>
+          <w:sz w:val="24"/>
+          <w:szCs w:val="24"/>
+        </w:rPr>
+        <w:t xml:space="preserve">) time was </w:t>
+      </w:r>
+      <w:r>
+        <w:rPr>
+          <w:rFonts w:ascii="Arial" w:hAnsi="Arial" w:cs="Arial"/>
+          <w:sz w:val="24"/>
+          <w:szCs w:val="24"/>
+        </w:rPr>
+        <w:t xml:space="preserve">0.522. </w:t>
+      </w:r>
+      <w:r>
+        <w:rPr>
+          <w:rFonts w:ascii="Arial" w:hAnsi="Arial" w:cs="Arial"/>
+          <w:sz w:val="24"/>
+          <w:szCs w:val="24"/>
+        </w:rPr>
+        <w:t xml:space="preserve">The algorithm time fits </w:t>
+      </w:r>
+      <w:proofErr w:type="gramStart"/>
+      <w:r>
+        <w:rPr>
+          <w:rFonts w:ascii="Arial" w:hAnsi="Arial" w:cs="Arial"/>
+          <w:sz w:val="24"/>
+          <w:szCs w:val="24"/>
+        </w:rPr>
+        <w:t>O(</w:t>
+      </w:r>
+      <w:proofErr w:type="gramEnd"/>
+      <w:r>
+        <w:rPr>
+          <w:rFonts w:ascii="Arial" w:hAnsi="Arial" w:cs="Arial"/>
+          <w:sz w:val="24"/>
+          <w:szCs w:val="24"/>
+        </w:rPr>
+        <w:t>N log N) as closely as could ever be hoped for real-world data.</w:t>
+      </w:r>
       <w:bookmarkStart w:id="0" w:name="_GoBack"/>
       <w:bookmarkEnd w:id="0"/>
-      <w:r>
-        <w:rPr>
-          <w:rFonts w:ascii="Arial" w:hAnsi="Arial" w:cs="Arial"/>
-          <w:sz w:val="24"/>
-          <w:szCs w:val="24"/>
-        </w:rPr>
-        <w:t>of</w:t>
-      </w:r>
-      <w:r>
-        <w:rPr>
-          <w:rFonts w:ascii="Arial" w:hAnsi="Arial" w:cs="Arial"/>
-          <w:sz w:val="24"/>
-          <w:szCs w:val="24"/>
-        </w:rPr>
-        <w:t xml:space="preserve"> </w:t>
-      </w:r>
-      <w:r>
-        <w:rPr>
-          <w:rFonts w:ascii="Arial" w:hAnsi="Arial" w:cs="Arial"/>
-          <w:sz w:val="24"/>
-          <w:szCs w:val="24"/>
-        </w:rPr>
-        <w:t xml:space="preserve">approximately </w:t>
-      </w:r>
-      <w:r>
-        <w:rPr>
-          <w:rFonts w:ascii="Arial" w:hAnsi="Arial" w:cs="Arial"/>
-          <w:sz w:val="24"/>
-          <w:szCs w:val="24"/>
-        </w:rPr>
-        <w:t xml:space="preserve">9.5 * </w:t>
-      </w:r>
-      <w:r>
-        <w:rPr>
-          <w:rFonts w:ascii="Arial" w:hAnsi="Arial" w:cs="Arial"/>
-          <w:sz w:val="24"/>
-          <w:szCs w:val="24"/>
-        </w:rPr>
-        <w:t>10</w:t>
-      </w:r>
-      <w:r>
-        <w:rPr>
-          <w:rFonts w:ascii="Arial" w:hAnsi="Arial" w:cs="Arial"/>
-          <w:sz w:val="24"/>
-          <w:szCs w:val="24"/>
-          <w:vertAlign w:val="superscript"/>
-        </w:rPr>
-        <w:t>-24</w:t>
-      </w:r>
-      <w:r>
-        <w:rPr>
-          <w:rFonts w:ascii="Arial" w:hAnsi="Arial" w:cs="Arial"/>
-          <w:sz w:val="24"/>
-          <w:szCs w:val="24"/>
-        </w:rPr>
-        <w:t>.</w:t>
-      </w:r>
-    </w:p>
-    <w:p>
-      <w:pPr>
-        <w:spacing w:after="0"/>
-        <w:rPr>
-          <w:rFonts w:ascii="Arial" w:hAnsi="Arial" w:cs="Arial"/>
-          <w:sz w:val="24"/>
-          <w:szCs w:val="24"/>
-        </w:rPr>
-      </w:pPr>
-    </w:p>
-    <w:p>
-      <w:pPr>
-        <w:spacing w:after="0"/>
-        <w:rPr>
-          <w:rFonts w:ascii="Arial" w:hAnsi="Arial" w:cs="Arial"/>
-          <w:sz w:val="24"/>
-          <w:szCs w:val="24"/>
-        </w:rPr>
-      </w:pPr>
-      <w:r>
-        <w:rPr>
-          <w:rFonts w:ascii="Arial" w:hAnsi="Arial" w:cs="Arial"/>
-          <w:sz w:val="24"/>
-          <w:szCs w:val="24"/>
-        </w:rPr>
-        <w:t>This results is far more precise than our timing was. Completion times were only recorded to 6 significant figures. When rounded to 6 significant figures, the variance is exactly zero. For</w:t>
-      </w:r>
-      <w:r>
-        <w:rPr>
-          <w:rFonts w:ascii="Arial" w:hAnsi="Arial" w:cs="Arial"/>
-          <w:sz w:val="24"/>
-          <w:szCs w:val="24"/>
-        </w:rPr>
-        <w:t xml:space="preserve"> comparison, t</w:t>
-      </w:r>
-      <w:r>
-        <w:rPr>
-          <w:rFonts w:ascii="Arial" w:hAnsi="Arial" w:cs="Arial"/>
-          <w:sz w:val="24"/>
-          <w:szCs w:val="24"/>
-        </w:rPr>
-        <w:t>he best fit variance for C*(N) time was</w:t>
-      </w:r>
-      <w:r>
-        <w:rPr>
-          <w:rFonts w:ascii="Arial" w:hAnsi="Arial" w:cs="Arial"/>
-          <w:sz w:val="24"/>
-          <w:szCs w:val="24"/>
-        </w:rPr>
-        <w:t xml:space="preserve"> </w:t>
-      </w:r>
-      <w:r>
-        <w:rPr>
-          <w:rFonts w:ascii="Arial" w:hAnsi="Arial" w:cs="Arial"/>
-          <w:sz w:val="24"/>
-          <w:szCs w:val="24"/>
-        </w:rPr>
-        <w:t>0.02, and the</w:t>
-      </w:r>
-      <w:r>
-        <w:rPr>
-          <w:rFonts w:ascii="Arial" w:hAnsi="Arial" w:cs="Arial"/>
-          <w:sz w:val="24"/>
-          <w:szCs w:val="24"/>
-        </w:rPr>
-        <w:t xml:space="preserve"> best fit variance for C*(N</w:t>
-      </w:r>
-      <w:r>
-        <w:rPr>
-          <w:rFonts w:ascii="Arial" w:hAnsi="Arial" w:cs="Arial"/>
-          <w:sz w:val="24"/>
-          <w:szCs w:val="24"/>
-          <w:vertAlign w:val="superscript"/>
-        </w:rPr>
-        <w:t>2</w:t>
-      </w:r>
-      <w:r>
-        <w:rPr>
-          <w:rFonts w:ascii="Arial" w:hAnsi="Arial" w:cs="Arial"/>
-          <w:sz w:val="24"/>
-          <w:szCs w:val="24"/>
-        </w:rPr>
-        <w:t xml:space="preserve">) time was </w:t>
-      </w:r>
-      <w:r>
-        <w:rPr>
-          <w:rFonts w:ascii="Arial" w:hAnsi="Arial" w:cs="Arial"/>
-          <w:sz w:val="24"/>
-          <w:szCs w:val="24"/>
-        </w:rPr>
-        <w:t xml:space="preserve">0.522. </w:t>
-      </w:r>
-      <w:r>
-        <w:rPr>
-          <w:rFonts w:ascii="Arial" w:hAnsi="Arial" w:cs="Arial"/>
-          <w:sz w:val="24"/>
-          <w:szCs w:val="24"/>
-        </w:rPr>
-        <w:t xml:space="preserve">The algorithm time fits </w:t>
-      </w:r>
-      <w:proofErr w:type="gramStart"/>
-      <w:r>
-        <w:rPr>
-          <w:rFonts w:ascii="Arial" w:hAnsi="Arial" w:cs="Arial"/>
-          <w:sz w:val="24"/>
-          <w:szCs w:val="24"/>
-        </w:rPr>
-        <w:t>O(</w:t>
-      </w:r>
-      <w:proofErr w:type="gramEnd"/>
-      <w:r>
-        <w:rPr>
-          <w:rFonts w:ascii="Arial" w:hAnsi="Arial" w:cs="Arial"/>
-          <w:sz w:val="24"/>
-          <w:szCs w:val="24"/>
-        </w:rPr>
-        <w:t>N log N) as closely as could ever be hoped for real-world data.</w:t>
-      </w:r>
     </w:p>
     <w:p>
       <w:pPr>

</xml_diff>

<commit_message>
UGH Merge conflict resolution
</commit_message>
<xml_diff>
--- a/Tests.docx
+++ b/Tests.docx
@@ -1421,18 +1421,112 @@
         <w:spacing w:after="0"/>
         <w:rPr>
           <w:rFonts w:ascii="Arial" w:hAnsi="Arial" w:cs="Arial"/>
+          <w:sz w:val="24"/>
+          <w:szCs w:val="24"/>
+        </w:rPr>
+      </w:pPr>
+      <w:r>
+        <w:rPr>
+          <w:rFonts w:ascii="Arial" w:hAnsi="Arial" w:cs="Arial"/>
           <w:b/>
           <w:sz w:val="24"/>
           <w:szCs w:val="24"/>
         </w:rPr>
-      </w:pPr>
-      <w:r>
+        <w:t>Discussion of Test Cases</w:t>
+      </w:r>
+    </w:p>
+    <w:p>
+      <w:pPr>
+        <w:spacing w:after="0"/>
+        <w:rPr>
+          <w:rFonts w:ascii="Arial" w:hAnsi="Arial" w:cs="Arial"/>
+          <w:sz w:val="24"/>
+          <w:szCs w:val="24"/>
+        </w:rPr>
+      </w:pPr>
+      <w:r>
+        <w:rPr>
+          <w:rFonts w:ascii="Arial" w:hAnsi="Arial" w:cs="Arial"/>
+          <w:sz w:val="24"/>
+          <w:szCs w:val="24"/>
+        </w:rPr>
+        <w:t>All test cases worked as expected. Both First Fit and Best Fit have deterministic behavior, so no deviation from the expected outcomes was anticipated. These results indicate that the algorithms work in every case that we can imagine.</w:t>
+      </w:r>
+    </w:p>
+    <w:p>
+      <w:pPr>
+        <w:spacing w:after="0"/>
+        <w:rPr>
+          <w:rFonts w:ascii="Arial" w:hAnsi="Arial" w:cs="Arial"/>
+          <w:sz w:val="24"/>
+          <w:szCs w:val="24"/>
+        </w:rPr>
+      </w:pPr>
+    </w:p>
+    <w:p>
+      <w:pPr>
+        <w:spacing w:after="0"/>
+        <w:rPr>
+          <w:rFonts w:ascii="Arial" w:hAnsi="Arial" w:cs="Arial"/>
+          <w:sz w:val="24"/>
+          <w:szCs w:val="24"/>
+        </w:rPr>
+      </w:pPr>
+      <w:r>
+        <w:rPr>
+          <w:rFonts w:ascii="Arial" w:hAnsi="Arial" w:cs="Arial"/>
+          <w:sz w:val="24"/>
+          <w:szCs w:val="24"/>
+        </w:rPr>
+        <w:t xml:space="preserve">Additionally, both algorithms were tested for robustness with large data sets. Each algorithm was tasked with inserting 1,000,000 elements or more. Both algorithms maintained their stability, correctness, and </w:t>
+      </w:r>
+      <w:proofErr w:type="gramStart"/>
+      <w:r>
+        <w:rPr>
+          <w:rFonts w:ascii="Arial" w:hAnsi="Arial" w:cs="Arial"/>
+          <w:sz w:val="24"/>
+          <w:szCs w:val="24"/>
+        </w:rPr>
+        <w:t>O(</w:t>
+      </w:r>
+      <w:proofErr w:type="gramEnd"/>
+      <w:r>
+        <w:rPr>
+          <w:rFonts w:ascii="Arial" w:hAnsi="Arial" w:cs="Arial"/>
+          <w:sz w:val="24"/>
+          <w:szCs w:val="24"/>
+        </w:rPr>
+        <w:t>N log N) running time for these large data sets.</w:t>
+      </w:r>
+    </w:p>
+    <w:p>
+      <w:pPr>
+        <w:spacing w:after="0"/>
         <w:rPr>
           <w:rFonts w:ascii="Arial" w:hAnsi="Arial" w:cs="Arial"/>
           <w:b/>
           <w:sz w:val="24"/>
           <w:szCs w:val="24"/>
         </w:rPr>
+      </w:pPr>
+    </w:p>
+    <w:p>
+      <w:pPr>
+        <w:spacing w:after="0"/>
+        <w:rPr>
+          <w:rFonts w:ascii="Arial" w:hAnsi="Arial" w:cs="Arial"/>
+          <w:b/>
+          <w:sz w:val="24"/>
+          <w:szCs w:val="24"/>
+        </w:rPr>
+      </w:pPr>
+      <w:r>
+        <w:rPr>
+          <w:rFonts w:ascii="Arial" w:hAnsi="Arial" w:cs="Arial"/>
+          <w:b/>
+          <w:sz w:val="24"/>
+          <w:szCs w:val="24"/>
+        </w:rPr>
         <w:t>Time Complexity Analysis</w:t>
       </w:r>
       <w:r>
@@ -1703,7 +1797,7 @@
           <w:sz w:val="24"/>
           <w:szCs w:val="24"/>
         </w:rPr>
-        <w:t>he best fit variance for C*(N) time was</w:t>
+        <w:t>he best fit variance for C*(N) was</w:t>
       </w:r>
       <w:r>
         <w:rPr>
@@ -1744,7 +1838,7 @@
           <w:sz w:val="24"/>
           <w:szCs w:val="24"/>
         </w:rPr>
-        <w:t xml:space="preserve">) time was </w:t>
+        <w:t xml:space="preserve">) was </w:t>
       </w:r>
       <w:r>
         <w:rPr>
@@ -1760,7 +1854,15 @@
           <w:sz w:val="24"/>
           <w:szCs w:val="24"/>
         </w:rPr>
-        <w:t xml:space="preserve">The algorithm time fits </w:t>
+        <w:t>Our first fit</w:t>
+      </w:r>
+      <w:r>
+        <w:rPr>
+          <w:rFonts w:ascii="Arial" w:hAnsi="Arial" w:cs="Arial"/>
+          <w:sz w:val="24"/>
+          <w:szCs w:val="24"/>
+        </w:rPr>
+        <w:t xml:space="preserve"> algorithm fits </w:t>
       </w:r>
       <w:proofErr w:type="gramStart"/>
       <w:r>
@@ -1778,7 +1880,15 @@
           <w:sz w:val="24"/>
           <w:szCs w:val="24"/>
         </w:rPr>
-        <w:t>N log N) as closely as could ever be hoped for real-world data.</w:t>
+        <w:t>N log N) as closely as could ever</w:t>
+      </w:r>
+      <w:r>
+        <w:rPr>
+          <w:rFonts w:ascii="Arial" w:hAnsi="Arial" w:cs="Arial"/>
+          <w:sz w:val="24"/>
+          <w:szCs w:val="24"/>
+        </w:rPr>
+        <w:t xml:space="preserve"> be hoped.</w:t>
       </w:r>
       <w:bookmarkStart w:id="0" w:name="_GoBack"/>
       <w:bookmarkEnd w:id="0"/>

</xml_diff>